<commit_message>
alterações na ordem da aula para garantir que todos os alunos terão tudo instalado
</commit_message>
<xml_diff>
--- a/exemplos_de_aula/01-rmarkdown-word.docx
+++ b/exemplos_de_aula/01-rmarkdown-word.docx
@@ -34,15 +34,14 @@
         <w:t xml:space="preserve">word</w:t>
       </w:r>
     </w:p>
+    <w:bookmarkStart w:id="20" w:name="id-dash"/>
     <w:p>
       <w:pPr>
         <w:pStyle w:val="Titre2"/>
       </w:pPr>
-      <w:bookmarkStart w:id="20" w:name="id-dash"/>
       <w:r>
         <w:t xml:space="preserve">Lista de conteúdos</w:t>
       </w:r>
-      <w:bookmarkEnd w:id="20"/>
     </w:p>
     <w:p>
       <w:pPr/>
@@ -59,15 +58,15 @@
         <w:fldChar w:fldCharType="end" w:dirty="true"/>
       </w:r>
     </w:p>
+    <w:bookmarkEnd w:id="20"/>
+    <w:bookmarkStart w:id="21" w:name="lista-de-figuras"/>
     <w:p>
       <w:pPr>
         <w:pStyle w:val="Titre2"/>
       </w:pPr>
-      <w:bookmarkStart w:id="21" w:name="lista-de-figuras"/>
       <w:r>
         <w:t xml:space="preserve">Lista de figuras</w:t>
       </w:r>
-      <w:bookmarkEnd w:id="21"/>
     </w:p>
     <w:p>
       <w:pPr/>
@@ -84,15 +83,15 @@
         <w:fldChar w:fldCharType="end" w:dirty="true"/>
       </w:r>
     </w:p>
+    <w:bookmarkEnd w:id="21"/>
+    <w:bookmarkStart w:id="22" w:name="lista-de-tabelas"/>
     <w:p>
       <w:pPr>
         <w:pStyle w:val="Titre2"/>
       </w:pPr>
-      <w:bookmarkStart w:id="22" w:name="lista-de-tabelas"/>
       <w:r>
         <w:t xml:space="preserve">Lista de tabelas</w:t>
       </w:r>
-      <w:bookmarkEnd w:id="22"/>
     </w:p>
     <w:p>
       <w:pPr/>
@@ -109,15 +108,15 @@
         <w:fldChar w:fldCharType="end" w:dirty="true"/>
       </w:r>
     </w:p>
+    <w:bookmarkEnd w:id="22"/>
+    <w:bookmarkStart w:id="23" w:name="tabelas"/>
     <w:p>
       <w:pPr>
         <w:pStyle w:val="Titre2"/>
       </w:pPr>
-      <w:bookmarkStart w:id="23" w:name="tabelas"/>
       <w:r>
         <w:t xml:space="preserve">Tabelas</w:t>
       </w:r>
-      <w:bookmarkEnd w:id="23"/>
     </w:p>
     <w:p>
       <w:pPr>
@@ -127,7 +126,7 @@
         <w:rPr/>
         <w:t xml:space="preserve">Tabela </w:t>
       </w:r>
-      <w:bookmarkStart w:id="8fc1a6c8-0816-423b-874e-9d50470a7a23" w:name="mtcars"/>
+      <w:bookmarkStart w:id="cb2d0dfd-39d5-4996-9ca2-e4ca25f3eca7" w:name="mtcars"/>
       <w:r xmlns:w="http://schemas.openxmlformats.org/wordprocessingml/2006/main" xmlns:wp="http://schemas.openxmlformats.org/drawingml/2006/wordprocessingDrawing" xmlns:r="http://schemas.openxmlformats.org/officeDocument/2006/relationships" xmlns:w14="http://schemas.microsoft.com/office/word/2010/wordml">
         <w:rPr/>
         <w:fldChar w:fldCharType="begin" w:dirty="true"/>
@@ -140,7 +139,7 @@
         <w:rPr/>
         <w:fldChar w:fldCharType="end" w:dirty="true"/>
       </w:r>
-      <w:bookmarkEnd w:id="8fc1a6c8-0816-423b-874e-9d50470a7a23"/>
+      <w:bookmarkEnd w:id="cb2d0dfd-39d5-4996-9ca2-e4ca25f3eca7"/>
       <w:r>
         <w:rPr/>
         <w:t xml:space="preserve">: </w:t>
@@ -944,15 +943,15 @@
         </w:tc>
       </w:tr>
     </w:tbl>
+    <w:bookmarkEnd w:id="23"/>
+    <w:bookmarkStart w:id="24" w:name="referências-automáticas"/>
     <w:p>
       <w:pPr>
         <w:pStyle w:val="Titre2"/>
       </w:pPr>
-      <w:bookmarkStart w:id="24" w:name="referências-automáticas"/>
       <w:r>
         <w:t xml:space="preserve">Referências automáticas</w:t>
       </w:r>
-      <w:bookmarkEnd w:id="24"/>
     </w:p>
     <w:p>
       <w:pPr>
@@ -1005,25 +1004,24 @@
         <w:t xml:space="preserve">.</w:t>
       </w:r>
     </w:p>
+    <w:bookmarkEnd w:id="24"/>
+    <w:bookmarkStart w:id="26" w:name="figuras"/>
     <w:p>
       <w:pPr>
         <w:pStyle w:val="Titre2"/>
       </w:pPr>
-      <w:bookmarkStart w:id="25" w:name="figuras"/>
       <w:r>
         <w:t xml:space="preserve">Figuras</w:t>
       </w:r>
-      <w:bookmarkEnd w:id="25"/>
     </w:p>
+    <w:bookmarkStart w:id="25" w:name="criando-um-ggplot"/>
     <w:p>
       <w:pPr>
         <w:pStyle w:val="Titre3"/>
       </w:pPr>
-      <w:bookmarkStart w:id="26" w:name="criando-um-ggplot"/>
       <w:r>
         <w:t xml:space="preserve">Criando um ggplot</w:t>
       </w:r>
-      <w:bookmarkEnd w:id="26"/>
     </w:p>
     <w:p>
       <w:pPr>
@@ -1031,6 +1029,14 @@
       </w:pPr>
       <w:r>
         <w:t xml:space="preserve">Colocar um ggplot2 no word é razoavelmente fácil.</w:t>
+      </w:r>
+    </w:p>
+    <w:p>
+      <w:pPr>
+        <w:pStyle w:val="Corpsdetexte"/>
+      </w:pPr>
+      <w:r>
+        <w:t xml:space="preserve">Uma versão com resolução mais baixa:</w:t>
       </w:r>
     </w:p>
     <w:p>
@@ -1088,7 +1094,7 @@
         <w:rPr/>
         <w:t xml:space="preserve">Figura </w:t>
       </w:r>
-      <w:bookmarkStart w:id="715edf4d-b509-40d9-8e2e-482c245bd24e" w:name="boxplot"/>
+      <w:bookmarkStart w:id="bf62aa21-e910-478d-be01-059921f53d7a" w:name="boxplot"/>
       <w:r xmlns:w="http://schemas.openxmlformats.org/wordprocessingml/2006/main" xmlns:wp="http://schemas.openxmlformats.org/drawingml/2006/wordprocessingDrawing" xmlns:r="http://schemas.openxmlformats.org/officeDocument/2006/relationships" xmlns:w14="http://schemas.microsoft.com/office/word/2010/wordml">
         <w:rPr/>
         <w:fldChar w:fldCharType="begin" w:dirty="true"/>
@@ -1101,7 +1107,7 @@
         <w:rPr/>
         <w:fldChar w:fldCharType="end" w:dirty="true"/>
       </w:r>
-      <w:bookmarkEnd w:id="715edf4d-b509-40d9-8e2e-482c245bd24e"/>
+      <w:bookmarkEnd w:id="bf62aa21-e910-478d-be01-059921f53d7a"/>
       <w:r>
         <w:rPr/>
         <w:t xml:space="preserve">: </w:t>
@@ -1112,13 +1118,196 @@
     </w:p>
     <w:p>
       <w:pPr>
+        <w:pStyle w:val="Corpsdetexte"/>
+      </w:pPr>
+      <w:r>
+        <w:t xml:space="preserve">Versão com resolução mais alta (parâmetro</w:t>
+      </w:r>
+      <w:r>
+        <w:t xml:space="preserve"> </w:t>
+      </w:r>
+      <w:r>
+        <w:rPr>
+          <w:rStyle w:val="VerbatimChar"/>
+        </w:rPr>
+        <w:t xml:space="preserve">dpi=300</w:t>
+      </w:r>
+      <w:r>
+        <w:t xml:space="preserve">)</w:t>
+      </w:r>
+    </w:p>
+    <w:p>
+      <w:pPr>
+        <w:jc w:val="center"/>
+        <w:pStyle w:val="Figure"/>
+      </w:pPr>
+      <w:r>
+        <w:rPr/>
+        <w:drawing>
+          <wp:inline distT="0" distB="0" distL="0" distR="0">
+            <wp:extent cx="5486400" cy="3657600"/>
+            <wp:docPr id="3" name=""/>
+            <wp:cNvGraphicFramePr>
+              <a:graphicFrameLocks xmlns:a="http://schemas.openxmlformats.org/drawingml/2006/main" noChangeAspect="1"/>
+            </wp:cNvGraphicFramePr>
+            <a:graphic xmlns:a="http://schemas.openxmlformats.org/drawingml/2006/main">
+              <a:graphicData uri="http://schemas.openxmlformats.org/drawingml/2006/picture">
+                <pic:pic xmlns:pic="http://schemas.openxmlformats.org/drawingml/2006/picture">
+                  <pic:nvPicPr>
+                    <pic:cNvPr id="4" name=""/>
+                    <pic:cNvPicPr>
+                      <a:picLocks noChangeAspect="1" noChangeArrowheads="1"/>
+                    </pic:cNvPicPr>
+                  </pic:nvPicPr>
+                  <pic:blipFill>
+                    <a:blip r:embed="rId12"/>
+                    <a:srcRect/>
+                    <a:stretch>
+                      <a:fillRect/>
+                    </a:stretch>
+                  </pic:blipFill>
+                  <pic:spPr bwMode="auto">
+                    <a:xfrm>
+                      <a:off x="0" y="0"/>
+                      <a:ext cx="76200" cy="50800"/>
+                    </a:xfrm>
+                    <a:prstGeom prst="rect">
+                      <a:avLst/>
+                    </a:prstGeom>
+                    <a:noFill/>
+                  </pic:spPr>
+                </pic:pic>
+              </a:graphicData>
+            </a:graphic>
+          </wp:inline>
+        </w:drawing>
+      </w:r>
+    </w:p>
+    <w:p>
+      <w:pPr>
+        <w:pStyle w:val="Figure"/>
+      </w:pPr>
+      <w:r>
+        <w:rPr/>
+        <w:t xml:space="preserve">Figura </w:t>
+      </w:r>
+      <w:bookmarkStart w:id="17f0fe52-35a3-4e7a-8a0d-2ccabfeca727" w:name="unnamed-chunk-4"/>
+      <w:r xmlns:w="http://schemas.openxmlformats.org/wordprocessingml/2006/main" xmlns:wp="http://schemas.openxmlformats.org/drawingml/2006/wordprocessingDrawing" xmlns:r="http://schemas.openxmlformats.org/officeDocument/2006/relationships" xmlns:w14="http://schemas.microsoft.com/office/word/2010/wordml">
+        <w:rPr/>
+        <w:fldChar w:fldCharType="begin" w:dirty="true"/>
+      </w:r>
+      <w:r xmlns:w="http://schemas.openxmlformats.org/wordprocessingml/2006/main" xmlns:wp="http://schemas.openxmlformats.org/drawingml/2006/wordprocessingDrawing" xmlns:r="http://schemas.openxmlformats.org/officeDocument/2006/relationships" xmlns:w14="http://schemas.microsoft.com/office/word/2010/wordml">
+        <w:rPr/>
+        <w:instrText xml:space="preserve" w:dirty="true">SEQ fig \* Arabic</w:instrText>
+      </w:r>
+      <w:r xmlns:w="http://schemas.openxmlformats.org/wordprocessingml/2006/main" xmlns:wp="http://schemas.openxmlformats.org/drawingml/2006/wordprocessingDrawing" xmlns:r="http://schemas.openxmlformats.org/officeDocument/2006/relationships" xmlns:w14="http://schemas.microsoft.com/office/word/2010/wordml">
+        <w:rPr/>
+        <w:fldChar w:fldCharType="end" w:dirty="true"/>
+      </w:r>
+      <w:bookmarkEnd w:id="17f0fe52-35a3-4e7a-8a0d-2ccabfeca727"/>
+      <w:r>
+        <w:rPr/>
+        <w:t xml:space="preserve">: </w:t>
+      </w:r>
+      <w:r>
+        <w:t xml:space="preserve">Gráfico de dispersão que compara a área e a população de municípios do meio-oestes estadunidense.</w:t>
+      </w:r>
+    </w:p>
+    <w:p>
+      <w:pPr>
+        <w:pStyle w:val="Corpsdetexte"/>
+      </w:pPr>
+      <w:r>
+        <w:t xml:space="preserve">Versão vetorizada (SVG):</w:t>
+      </w:r>
+    </w:p>
+    <w:p>
+      <w:pPr>
+        <w:jc w:val="center"/>
+        <w:pStyle w:val="Figure"/>
+      </w:pPr>
+      <w:r>
+        <w:rPr/>
+        <w:drawing>
+          <wp:inline distT="0" distB="0" distL="0" distR="0">
+            <wp:extent cx="5486400" cy="3657600"/>
+            <wp:docPr id="5" name=""/>
+            <wp:cNvGraphicFramePr>
+              <a:graphicFrameLocks xmlns:a="http://schemas.openxmlformats.org/drawingml/2006/main" noChangeAspect="1"/>
+            </wp:cNvGraphicFramePr>
+            <a:graphic xmlns:a="http://schemas.openxmlformats.org/drawingml/2006/main">
+              <a:graphicData uri="http://schemas.openxmlformats.org/drawingml/2006/picture">
+                <pic:pic xmlns:pic="http://schemas.openxmlformats.org/drawingml/2006/picture">
+                  <pic:nvPicPr>
+                    <pic:cNvPr id="6" name=""/>
+                    <pic:cNvPicPr>
+                      <a:picLocks noChangeAspect="1" noChangeArrowheads="1"/>
+                    </pic:cNvPicPr>
+                  </pic:nvPicPr>
+                  <pic:blipFill>
+                    <a:blip r:embed="rId13"/>
+                    <a:srcRect/>
+                    <a:stretch>
+                      <a:fillRect/>
+                    </a:stretch>
+                  </pic:blipFill>
+                  <pic:spPr bwMode="auto">
+                    <a:xfrm>
+                      <a:off x="0" y="0"/>
+                      <a:ext cx="76200" cy="50800"/>
+                    </a:xfrm>
+                    <a:prstGeom prst="rect">
+                      <a:avLst/>
+                    </a:prstGeom>
+                    <a:noFill/>
+                  </pic:spPr>
+                </pic:pic>
+              </a:graphicData>
+            </a:graphic>
+          </wp:inline>
+        </w:drawing>
+      </w:r>
+    </w:p>
+    <w:p>
+      <w:pPr>
+        <w:pStyle w:val="Figure"/>
+      </w:pPr>
+      <w:r>
+        <w:rPr/>
+        <w:t xml:space="preserve">Figura </w:t>
+      </w:r>
+      <w:bookmarkStart w:id="c5b394cf-253a-4dbf-badd-f9ed663ae99d" w:name="unnamed-chunk-5"/>
+      <w:r xmlns:w="http://schemas.openxmlformats.org/wordprocessingml/2006/main" xmlns:wp="http://schemas.openxmlformats.org/drawingml/2006/wordprocessingDrawing" xmlns:r="http://schemas.openxmlformats.org/officeDocument/2006/relationships" xmlns:w14="http://schemas.microsoft.com/office/word/2010/wordml">
+        <w:rPr/>
+        <w:fldChar w:fldCharType="begin" w:dirty="true"/>
+      </w:r>
+      <w:r xmlns:w="http://schemas.openxmlformats.org/wordprocessingml/2006/main" xmlns:wp="http://schemas.openxmlformats.org/drawingml/2006/wordprocessingDrawing" xmlns:r="http://schemas.openxmlformats.org/officeDocument/2006/relationships" xmlns:w14="http://schemas.microsoft.com/office/word/2010/wordml">
+        <w:rPr/>
+        <w:instrText xml:space="preserve" w:dirty="true">SEQ fig \* Arabic</w:instrText>
+      </w:r>
+      <w:r xmlns:w="http://schemas.openxmlformats.org/wordprocessingml/2006/main" xmlns:wp="http://schemas.openxmlformats.org/drawingml/2006/wordprocessingDrawing" xmlns:r="http://schemas.openxmlformats.org/officeDocument/2006/relationships" xmlns:w14="http://schemas.microsoft.com/office/word/2010/wordml">
+        <w:rPr/>
+        <w:fldChar w:fldCharType="end" w:dirty="true"/>
+      </w:r>
+      <w:bookmarkEnd w:id="c5b394cf-253a-4dbf-badd-f9ed663ae99d"/>
+      <w:r>
+        <w:rPr/>
+        <w:t xml:space="preserve">: </w:t>
+      </w:r>
+      <w:r>
+        <w:t xml:space="preserve">Gráfico de dispersão que compara a área e a população de municípios do meio-oestes estadunidense.</w:t>
+      </w:r>
+    </w:p>
+    <w:bookmarkEnd w:id="25"/>
+    <w:bookmarkEnd w:id="26"/>
+    <w:bookmarkStart w:id="27" w:name="usando-o-pacote-flextable"/>
+    <w:p>
+      <w:pPr>
         <w:pStyle w:val="Titre2"/>
       </w:pPr>
-      <w:bookmarkStart w:id="27" w:name="usando-o-pacote-flextable"/>
       <w:r>
         <w:t xml:space="preserve">Usando o pacote flextable</w:t>
       </w:r>
-      <w:bookmarkEnd w:id="27"/>
     </w:p>
     <w:p>
       <w:pPr>
@@ -1151,7 +1340,7 @@
         <w:rPr/>
         <w:t xml:space="preserve">Tabela </w:t>
       </w:r>
-      <w:bookmarkStart w:id="5c0d8578-76db-4d41-8872-5f3ead18a685" w:name="flextable"/>
+      <w:bookmarkStart w:id="399fd19c-46ea-44cc-9627-e3076d08373b" w:name="flextable"/>
       <w:r xmlns:w="http://schemas.openxmlformats.org/wordprocessingml/2006/main" xmlns:wp="http://schemas.openxmlformats.org/drawingml/2006/wordprocessingDrawing" xmlns:r="http://schemas.openxmlformats.org/officeDocument/2006/relationships" xmlns:w14="http://schemas.microsoft.com/office/word/2010/wordml">
         <w:rPr/>
         <w:fldChar w:fldCharType="begin" w:dirty="true"/>
@@ -1164,7 +1353,7 @@
         <w:rPr/>
         <w:fldChar w:fldCharType="end" w:dirty="true"/>
       </w:r>
-      <w:bookmarkEnd w:id="5c0d8578-76db-4d41-8872-5f3ead18a685"/>
+      <w:bookmarkEnd w:id="399fd19c-46ea-44cc-9627-e3076d08373b"/>
       <w:r>
         <w:rPr/>
         <w:t xml:space="preserve">: </w:t>
@@ -1209,7 +1398,7 @@
             </w:pPr>
             <w:r xmlns:w="http://schemas.openxmlformats.org/wordprocessingml/2006/main" xmlns:wp="http://schemas.openxmlformats.org/drawingml/2006/wordprocessingDrawing" xmlns:r="http://schemas.openxmlformats.org/officeDocument/2006/relationships" xmlns:w14="http://schemas.microsoft.com/office/word/2010/wordml">
               <w:rPr>
-                <w:rFonts w:ascii="Arial" w:hAnsi="Arial" w:eastAsia="Arial" w:cs="Arial"/>
+                <w:rFonts w:ascii="DejaVu Sans" w:hAnsi="DejaVu Sans" w:eastAsia="DejaVu Sans" w:cs="DejaVu Sans"/>
                 <w:sz w:val="18"/>
                 <w:szCs w:val="18"/>
                 <w:color w:val="000000"/>
@@ -1241,7 +1430,7 @@
             </w:pPr>
             <w:r xmlns:w="http://schemas.openxmlformats.org/wordprocessingml/2006/main" xmlns:wp="http://schemas.openxmlformats.org/drawingml/2006/wordprocessingDrawing" xmlns:r="http://schemas.openxmlformats.org/officeDocument/2006/relationships" xmlns:w14="http://schemas.microsoft.com/office/word/2010/wordml">
               <w:rPr>
-                <w:rFonts w:ascii="Arial" w:hAnsi="Arial" w:eastAsia="Arial" w:cs="Arial"/>
+                <w:rFonts w:ascii="DejaVu Sans" w:hAnsi="DejaVu Sans" w:eastAsia="DejaVu Sans" w:cs="DejaVu Sans"/>
                 <w:sz w:val="18"/>
                 <w:szCs w:val="18"/>
                 <w:color w:val="000000"/>
@@ -1273,7 +1462,7 @@
             </w:pPr>
             <w:r xmlns:w="http://schemas.openxmlformats.org/wordprocessingml/2006/main" xmlns:wp="http://schemas.openxmlformats.org/drawingml/2006/wordprocessingDrawing" xmlns:r="http://schemas.openxmlformats.org/officeDocument/2006/relationships" xmlns:w14="http://schemas.microsoft.com/office/word/2010/wordml">
               <w:rPr>
-                <w:rFonts w:ascii="Arial" w:hAnsi="Arial" w:eastAsia="Arial" w:cs="Arial"/>
+                <w:rFonts w:ascii="DejaVu Sans" w:hAnsi="DejaVu Sans" w:eastAsia="DejaVu Sans" w:cs="DejaVu Sans"/>
                 <w:sz w:val="18"/>
                 <w:szCs w:val="18"/>
                 <w:color w:val="000000"/>
@@ -1305,7 +1494,7 @@
             </w:pPr>
             <w:r xmlns:w="http://schemas.openxmlformats.org/wordprocessingml/2006/main" xmlns:wp="http://schemas.openxmlformats.org/drawingml/2006/wordprocessingDrawing" xmlns:r="http://schemas.openxmlformats.org/officeDocument/2006/relationships" xmlns:w14="http://schemas.microsoft.com/office/word/2010/wordml">
               <w:rPr>
-                <w:rFonts w:ascii="Arial" w:hAnsi="Arial" w:eastAsia="Arial" w:cs="Arial"/>
+                <w:rFonts w:ascii="DejaVu Sans" w:hAnsi="DejaVu Sans" w:eastAsia="DejaVu Sans" w:cs="DejaVu Sans"/>
                 <w:sz w:val="18"/>
                 <w:szCs w:val="18"/>
                 <w:color w:val="000000"/>
@@ -1337,7 +1526,7 @@
             </w:pPr>
             <w:r xmlns:w="http://schemas.openxmlformats.org/wordprocessingml/2006/main" xmlns:wp="http://schemas.openxmlformats.org/drawingml/2006/wordprocessingDrawing" xmlns:r="http://schemas.openxmlformats.org/officeDocument/2006/relationships" xmlns:w14="http://schemas.microsoft.com/office/word/2010/wordml">
               <w:rPr>
-                <w:rFonts w:ascii="Arial" w:hAnsi="Arial" w:eastAsia="Arial" w:cs="Arial"/>
+                <w:rFonts w:ascii="DejaVu Sans" w:hAnsi="DejaVu Sans" w:eastAsia="DejaVu Sans" w:cs="DejaVu Sans"/>
                 <w:sz w:val="18"/>
                 <w:szCs w:val="18"/>
                 <w:color w:val="000000"/>
@@ -1369,7 +1558,7 @@
             </w:pPr>
             <w:r xmlns:w="http://schemas.openxmlformats.org/wordprocessingml/2006/main" xmlns:wp="http://schemas.openxmlformats.org/drawingml/2006/wordprocessingDrawing" xmlns:r="http://schemas.openxmlformats.org/officeDocument/2006/relationships" xmlns:w14="http://schemas.microsoft.com/office/word/2010/wordml">
               <w:rPr>
-                <w:rFonts w:ascii="Arial" w:hAnsi="Arial" w:eastAsia="Arial" w:cs="Arial"/>
+                <w:rFonts w:ascii="DejaVu Sans" w:hAnsi="DejaVu Sans" w:eastAsia="DejaVu Sans" w:cs="DejaVu Sans"/>
                 <w:sz w:val="18"/>
                 <w:szCs w:val="18"/>
                 <w:color w:val="000000"/>
@@ -1401,7 +1590,7 @@
             </w:pPr>
             <w:r xmlns:w="http://schemas.openxmlformats.org/wordprocessingml/2006/main" xmlns:wp="http://schemas.openxmlformats.org/drawingml/2006/wordprocessingDrawing" xmlns:r="http://schemas.openxmlformats.org/officeDocument/2006/relationships" xmlns:w14="http://schemas.microsoft.com/office/word/2010/wordml">
               <w:rPr>
-                <w:rFonts w:ascii="Arial" w:hAnsi="Arial" w:eastAsia="Arial" w:cs="Arial"/>
+                <w:rFonts w:ascii="DejaVu Sans" w:hAnsi="DejaVu Sans" w:eastAsia="DejaVu Sans" w:cs="DejaVu Sans"/>
                 <w:sz w:val="18"/>
                 <w:szCs w:val="18"/>
                 <w:color w:val="000000"/>
@@ -1433,7 +1622,7 @@
             </w:pPr>
             <w:r xmlns:w="http://schemas.openxmlformats.org/wordprocessingml/2006/main" xmlns:wp="http://schemas.openxmlformats.org/drawingml/2006/wordprocessingDrawing" xmlns:r="http://schemas.openxmlformats.org/officeDocument/2006/relationships" xmlns:w14="http://schemas.microsoft.com/office/word/2010/wordml">
               <w:rPr>
-                <w:rFonts w:ascii="Arial" w:hAnsi="Arial" w:eastAsia="Arial" w:cs="Arial"/>
+                <w:rFonts w:ascii="DejaVu Sans" w:hAnsi="DejaVu Sans" w:eastAsia="DejaVu Sans" w:cs="DejaVu Sans"/>
                 <w:sz w:val="18"/>
                 <w:szCs w:val="18"/>
                 <w:color w:val="000000"/>
@@ -1465,7 +1654,7 @@
             </w:pPr>
             <w:r xmlns:w="http://schemas.openxmlformats.org/wordprocessingml/2006/main" xmlns:wp="http://schemas.openxmlformats.org/drawingml/2006/wordprocessingDrawing" xmlns:r="http://schemas.openxmlformats.org/officeDocument/2006/relationships" xmlns:w14="http://schemas.microsoft.com/office/word/2010/wordml">
               <w:rPr>
-                <w:rFonts w:ascii="Arial" w:hAnsi="Arial" w:eastAsia="Arial" w:cs="Arial"/>
+                <w:rFonts w:ascii="DejaVu Sans" w:hAnsi="DejaVu Sans" w:eastAsia="DejaVu Sans" w:cs="DejaVu Sans"/>
                 <w:sz w:val="18"/>
                 <w:szCs w:val="18"/>
                 <w:color w:val="000000"/>
@@ -1497,7 +1686,7 @@
             </w:pPr>
             <w:r xmlns:w="http://schemas.openxmlformats.org/wordprocessingml/2006/main" xmlns:wp="http://schemas.openxmlformats.org/drawingml/2006/wordprocessingDrawing" xmlns:r="http://schemas.openxmlformats.org/officeDocument/2006/relationships" xmlns:w14="http://schemas.microsoft.com/office/word/2010/wordml">
               <w:rPr>
-                <w:rFonts w:ascii="Arial" w:hAnsi="Arial" w:eastAsia="Arial" w:cs="Arial"/>
+                <w:rFonts w:ascii="DejaVu Sans" w:hAnsi="DejaVu Sans" w:eastAsia="DejaVu Sans" w:cs="DejaVu Sans"/>
                 <w:sz w:val="18"/>
                 <w:szCs w:val="18"/>
                 <w:color w:val="000000"/>
@@ -1529,7 +1718,7 @@
             </w:pPr>
             <w:r xmlns:w="http://schemas.openxmlformats.org/wordprocessingml/2006/main" xmlns:wp="http://schemas.openxmlformats.org/drawingml/2006/wordprocessingDrawing" xmlns:r="http://schemas.openxmlformats.org/officeDocument/2006/relationships" xmlns:w14="http://schemas.microsoft.com/office/word/2010/wordml">
               <w:rPr>
-                <w:rFonts w:ascii="Arial" w:hAnsi="Arial" w:eastAsia="Arial" w:cs="Arial"/>
+                <w:rFonts w:ascii="DejaVu Sans" w:hAnsi="DejaVu Sans" w:eastAsia="DejaVu Sans" w:cs="DejaVu Sans"/>
                 <w:sz w:val="18"/>
                 <w:szCs w:val="18"/>
                 <w:color w:val="000000"/>
@@ -1544,244 +1733,6 @@
           <w:cantSplit/>
           <w:trHeight w:val="360" w:hRule="auto"/>
         </w:trPr>
-        <w:tc>
-          <w:tcPr>
-            <w:tcBorders/>
-            <w:shd w:val="clear" w:color="auto" w:fill="FFFFFF"/>
-            <w:tcMar>
-              <w:top w:w="0" w:type="dxa"/>
-              <w:bottom w:w="0" w:type="dxa"/>
-              <w:left w:w="0" w:type="dxa"/>
-              <w:right w:w="0" w:type="dxa"/>
-            </w:tcMar>
-            <w:vAlign w:val="center"/>
-          </w:tcPr>
-          <w:p>
-            <w:pPr>
-              <w:jc w:val="right"/>
-              <w:spacing w:after="100" w:before="100" w:line="240"/>
-              <w:ind w:firstLine="0" w:left="100" w:right="100"/>
-            </w:pPr>
-            <w:r xmlns:w="http://schemas.openxmlformats.org/wordprocessingml/2006/main" xmlns:wp="http://schemas.openxmlformats.org/drawingml/2006/wordprocessingDrawing" xmlns:r="http://schemas.openxmlformats.org/officeDocument/2006/relationships" xmlns:w14="http://schemas.microsoft.com/office/word/2010/wordml">
-              <w:rPr/>
-              <w:drawing>
-                <wp:inline distT="0" distB="0" distL="0" distR="0">
-                  <wp:extent cx="914400" cy="182880"/>
-                  <wp:docPr id="3" name=""/>
-                  <wp:cNvGraphicFramePr>
-                    <a:graphicFrameLocks xmlns:a="http://schemas.openxmlformats.org/drawingml/2006/main" noChangeAspect="1"/>
-                  </wp:cNvGraphicFramePr>
-                  <a:graphic xmlns:a="http://schemas.openxmlformats.org/drawingml/2006/main">
-                    <a:graphicData uri="http://schemas.openxmlformats.org/drawingml/2006/picture">
-                      <pic:pic xmlns:pic="http://schemas.openxmlformats.org/drawingml/2006/picture">
-                        <pic:nvPicPr>
-                          <pic:cNvPr id="4" name=""/>
-                          <pic:cNvPicPr>
-                            <a:picLocks noChangeAspect="1" noChangeArrowheads="1"/>
-                          </pic:cNvPicPr>
-                        </pic:nvPicPr>
-                        <pic:blipFill>
-                          <a:blip r:embed="rId12"/>
-                          <a:srcRect/>
-                          <a:stretch>
-                            <a:fillRect/>
-                          </a:stretch>
-                        </pic:blipFill>
-                        <pic:spPr bwMode="auto">
-                          <a:xfrm>
-                            <a:off x="0" y="0"/>
-                            <a:ext cx="12700" cy="2540"/>
-                          </a:xfrm>
-                          <a:prstGeom prst="rect">
-                            <a:avLst/>
-                          </a:prstGeom>
-                          <a:noFill/>
-                        </pic:spPr>
-                      </pic:pic>
-                    </a:graphicData>
-                  </a:graphic>
-                </wp:inline>
-              </w:drawing>
-            </w:r>
-          </w:p>
-        </w:tc>
-        <w:tc>
-          <w:tcPr>
-            <w:tcBorders/>
-            <w:shd w:val="clear" w:color="auto" w:fill="FFFFFF"/>
-            <w:tcMar>
-              <w:top w:w="0" w:type="dxa"/>
-              <w:bottom w:w="0" w:type="dxa"/>
-              <w:left w:w="0" w:type="dxa"/>
-              <w:right w:w="0" w:type="dxa"/>
-            </w:tcMar>
-            <w:vAlign w:val="center"/>
-          </w:tcPr>
-          <w:p>
-            <w:pPr>
-              <w:jc w:val="right"/>
-              <w:spacing w:after="100" w:before="100" w:line="240"/>
-              <w:ind w:firstLine="0" w:left="100" w:right="100"/>
-            </w:pPr>
-            <w:r xmlns:w="http://schemas.openxmlformats.org/wordprocessingml/2006/main" xmlns:wp="http://schemas.openxmlformats.org/drawingml/2006/wordprocessingDrawing" xmlns:r="http://schemas.openxmlformats.org/officeDocument/2006/relationships" xmlns:w14="http://schemas.microsoft.com/office/word/2010/wordml">
-              <w:rPr>
-                <w:rFonts w:ascii="Arial" w:hAnsi="Arial" w:eastAsia="Arial" w:cs="Arial"/>
-                <w:sz w:val="18"/>
-                <w:szCs w:val="18"/>
-                <w:color w:val="000000"/>
-              </w:rPr>
-              <w:t xml:space="preserve">6</w:t>
-            </w:r>
-          </w:p>
-        </w:tc>
-        <w:tc>
-          <w:tcPr>
-            <w:tcBorders/>
-            <w:shd w:val="clear" w:color="auto" w:fill="FFFFFF"/>
-            <w:tcMar>
-              <w:top w:w="0" w:type="dxa"/>
-              <w:bottom w:w="0" w:type="dxa"/>
-              <w:left w:w="0" w:type="dxa"/>
-              <w:right w:w="0" w:type="dxa"/>
-            </w:tcMar>
-            <w:vAlign w:val="center"/>
-          </w:tcPr>
-          <w:p>
-            <w:pPr>
-              <w:jc w:val="right"/>
-              <w:spacing w:after="100" w:before="100" w:line="240"/>
-              <w:ind w:firstLine="0" w:left="100" w:right="100"/>
-            </w:pPr>
-            <w:r xmlns:w="http://schemas.openxmlformats.org/wordprocessingml/2006/main" xmlns:wp="http://schemas.openxmlformats.org/drawingml/2006/wordprocessingDrawing" xmlns:r="http://schemas.openxmlformats.org/officeDocument/2006/relationships" xmlns:w14="http://schemas.microsoft.com/office/word/2010/wordml">
-              <w:rPr>
-                <w:rFonts w:ascii="Arial" w:hAnsi="Arial" w:eastAsia="Arial" w:cs="Arial"/>
-                <w:sz w:val="18"/>
-                <w:szCs w:val="18"/>
-                <w:color w:val="000000"/>
-              </w:rPr>
-              <w:t xml:space="preserve">160.0</w:t>
-            </w:r>
-          </w:p>
-        </w:tc>
-        <w:tc>
-          <w:tcPr>
-            <w:tcBorders/>
-            <w:shd w:val="clear" w:color="auto" w:fill="FFFFFF"/>
-            <w:tcMar>
-              <w:top w:w="0" w:type="dxa"/>
-              <w:bottom w:w="0" w:type="dxa"/>
-              <w:left w:w="0" w:type="dxa"/>
-              <w:right w:w="0" w:type="dxa"/>
-            </w:tcMar>
-            <w:vAlign w:val="center"/>
-          </w:tcPr>
-          <w:p>
-            <w:pPr>
-              <w:jc w:val="right"/>
-              <w:spacing w:after="100" w:before="100" w:line="240"/>
-              <w:ind w:firstLine="0" w:left="100" w:right="100"/>
-            </w:pPr>
-            <w:r xmlns:w="http://schemas.openxmlformats.org/wordprocessingml/2006/main" xmlns:wp="http://schemas.openxmlformats.org/drawingml/2006/wordprocessingDrawing" xmlns:r="http://schemas.openxmlformats.org/officeDocument/2006/relationships" xmlns:w14="http://schemas.microsoft.com/office/word/2010/wordml">
-              <w:rPr>
-                <w:rFonts w:ascii="Arial" w:hAnsi="Arial" w:eastAsia="Arial" w:cs="Arial"/>
-                <w:sz w:val="18"/>
-                <w:szCs w:val="18"/>
-                <w:color w:val="000000"/>
-              </w:rPr>
-              <w:t xml:space="preserve">110</w:t>
-            </w:r>
-          </w:p>
-        </w:tc>
-        <w:tc>
-          <w:tcPr>
-            <w:tcBorders/>
-            <w:shd w:val="clear" w:color="auto" w:fill="FFFFFF"/>
-            <w:tcMar>
-              <w:top w:w="0" w:type="dxa"/>
-              <w:bottom w:w="0" w:type="dxa"/>
-              <w:left w:w="0" w:type="dxa"/>
-              <w:right w:w="0" w:type="dxa"/>
-            </w:tcMar>
-            <w:vAlign w:val="center"/>
-          </w:tcPr>
-          <w:p>
-            <w:pPr>
-              <w:jc w:val="right"/>
-              <w:spacing w:after="100" w:before="100" w:line="240"/>
-              <w:ind w:firstLine="0" w:left="100" w:right="100"/>
-            </w:pPr>
-            <w:r xmlns:w="http://schemas.openxmlformats.org/wordprocessingml/2006/main" xmlns:wp="http://schemas.openxmlformats.org/drawingml/2006/wordprocessingDrawing" xmlns:r="http://schemas.openxmlformats.org/officeDocument/2006/relationships" xmlns:w14="http://schemas.microsoft.com/office/word/2010/wordml">
-              <w:rPr/>
-              <w:drawing>
-                <wp:inline distT="0" distB="0" distL="0" distR="0">
-                  <wp:extent cx="914400" cy="182880"/>
-                  <wp:docPr id="5" name=""/>
-                  <wp:cNvGraphicFramePr>
-                    <a:graphicFrameLocks xmlns:a="http://schemas.openxmlformats.org/drawingml/2006/main" noChangeAspect="1"/>
-                  </wp:cNvGraphicFramePr>
-                  <a:graphic xmlns:a="http://schemas.openxmlformats.org/drawingml/2006/main">
-                    <a:graphicData uri="http://schemas.openxmlformats.org/drawingml/2006/picture">
-                      <pic:pic xmlns:pic="http://schemas.openxmlformats.org/drawingml/2006/picture">
-                        <pic:nvPicPr>
-                          <pic:cNvPr id="6" name=""/>
-                          <pic:cNvPicPr>
-                            <a:picLocks noChangeAspect="1" noChangeArrowheads="1"/>
-                          </pic:cNvPicPr>
-                        </pic:nvPicPr>
-                        <pic:blipFill>
-                          <a:blip r:embed="rId13"/>
-                          <a:srcRect/>
-                          <a:stretch>
-                            <a:fillRect/>
-                          </a:stretch>
-                        </pic:blipFill>
-                        <pic:spPr bwMode="auto">
-                          <a:xfrm>
-                            <a:off x="0" y="0"/>
-                            <a:ext cx="12700" cy="2540"/>
-                          </a:xfrm>
-                          <a:prstGeom prst="rect">
-                            <a:avLst/>
-                          </a:prstGeom>
-                          <a:noFill/>
-                        </pic:spPr>
-                      </pic:pic>
-                    </a:graphicData>
-                  </a:graphic>
-                </wp:inline>
-              </w:drawing>
-            </w:r>
-          </w:p>
-        </w:tc>
-        <w:tc>
-          <w:tcPr>
-            <w:tcBorders/>
-            <w:shd w:val="clear" w:color="auto" w:fill="FFFFFF"/>
-            <w:tcMar>
-              <w:top w:w="0" w:type="dxa"/>
-              <w:bottom w:w="0" w:type="dxa"/>
-              <w:left w:w="0" w:type="dxa"/>
-              <w:right w:w="0" w:type="dxa"/>
-            </w:tcMar>
-            <w:vAlign w:val="center"/>
-          </w:tcPr>
-          <w:p>
-            <w:pPr>
-              <w:jc w:val="right"/>
-              <w:spacing w:after="100" w:before="100" w:line="240"/>
-              <w:ind w:firstLine="0" w:left="100" w:right="100"/>
-            </w:pPr>
-            <w:r xmlns:w="http://schemas.openxmlformats.org/wordprocessingml/2006/main" xmlns:wp="http://schemas.openxmlformats.org/drawingml/2006/wordprocessingDrawing" xmlns:r="http://schemas.openxmlformats.org/officeDocument/2006/relationships" xmlns:w14="http://schemas.microsoft.com/office/word/2010/wordml">
-              <w:rPr>
-                <w:rFonts w:ascii="Arial" w:hAnsi="Arial" w:eastAsia="Arial" w:cs="Arial"/>
-                <w:sz w:val="18"/>
-                <w:szCs w:val="18"/>
-                <w:color w:val="000000"/>
-              </w:rPr>
-              <w:t xml:space="preserve">2.620</w:t>
-            </w:r>
-          </w:p>
-        </w:tc>
         <w:tc>
           <w:tcPr>
             <w:tcBorders/>
@@ -1863,12 +1814,12 @@
             </w:pPr>
             <w:r xmlns:w="http://schemas.openxmlformats.org/wordprocessingml/2006/main" xmlns:wp="http://schemas.openxmlformats.org/drawingml/2006/wordprocessingDrawing" xmlns:r="http://schemas.openxmlformats.org/officeDocument/2006/relationships" xmlns:w14="http://schemas.microsoft.com/office/word/2010/wordml">
               <w:rPr>
-                <w:rFonts w:ascii="Arial" w:hAnsi="Arial" w:eastAsia="Arial" w:cs="Arial"/>
+                <w:rFonts w:ascii="DejaVu Sans" w:hAnsi="DejaVu Sans" w:eastAsia="DejaVu Sans" w:cs="DejaVu Sans"/>
                 <w:sz w:val="18"/>
                 <w:szCs w:val="18"/>
                 <w:color w:val="000000"/>
               </w:rPr>
-              <w:t xml:space="preserve">0</w:t>
+              <w:t xml:space="preserve">6</w:t>
             </w:r>
           </w:p>
         </w:tc>
@@ -1892,12 +1843,12 @@
             </w:pPr>
             <w:r xmlns:w="http://schemas.openxmlformats.org/wordprocessingml/2006/main" xmlns:wp="http://schemas.openxmlformats.org/drawingml/2006/wordprocessingDrawing" xmlns:r="http://schemas.openxmlformats.org/officeDocument/2006/relationships" xmlns:w14="http://schemas.microsoft.com/office/word/2010/wordml">
               <w:rPr>
-                <w:rFonts w:ascii="Arial" w:hAnsi="Arial" w:eastAsia="Arial" w:cs="Arial"/>
+                <w:rFonts w:ascii="DejaVu Sans" w:hAnsi="DejaVu Sans" w:eastAsia="DejaVu Sans" w:cs="DejaVu Sans"/>
                 <w:sz w:val="18"/>
                 <w:szCs w:val="18"/>
                 <w:color w:val="000000"/>
               </w:rPr>
-              <w:t xml:space="preserve">1</w:t>
+              <w:t xml:space="preserve">160.0</w:t>
             </w:r>
           </w:p>
         </w:tc>
@@ -1921,50 +1872,15 @@
             </w:pPr>
             <w:r xmlns:w="http://schemas.openxmlformats.org/wordprocessingml/2006/main" xmlns:wp="http://schemas.openxmlformats.org/drawingml/2006/wordprocessingDrawing" xmlns:r="http://schemas.openxmlformats.org/officeDocument/2006/relationships" xmlns:w14="http://schemas.microsoft.com/office/word/2010/wordml">
               <w:rPr>
-                <w:rFonts w:ascii="Arial" w:hAnsi="Arial" w:eastAsia="Arial" w:cs="Arial"/>
+                <w:rFonts w:ascii="DejaVu Sans" w:hAnsi="DejaVu Sans" w:eastAsia="DejaVu Sans" w:cs="DejaVu Sans"/>
                 <w:sz w:val="18"/>
                 <w:szCs w:val="18"/>
                 <w:color w:val="000000"/>
               </w:rPr>
-              <w:t xml:space="preserve">4</w:t>
-            </w:r>
-          </w:p>
-        </w:tc>
-        <w:tc>
-          <w:tcPr>
-            <w:tcBorders/>
-            <w:shd w:val="clear" w:color="auto" w:fill="FFFFFF"/>
-            <w:tcMar>
-              <w:top w:w="0" w:type="dxa"/>
-              <w:bottom w:w="0" w:type="dxa"/>
-              <w:left w:w="0" w:type="dxa"/>
-              <w:right w:w="0" w:type="dxa"/>
-            </w:tcMar>
-            <w:vAlign w:val="center"/>
-          </w:tcPr>
-          <w:p>
-            <w:pPr>
-              <w:jc w:val="right"/>
-              <w:spacing w:after="100" w:before="100" w:line="240"/>
-              <w:ind w:firstLine="0" w:left="100" w:right="100"/>
-            </w:pPr>
-            <w:r xmlns:w="http://schemas.openxmlformats.org/wordprocessingml/2006/main" xmlns:wp="http://schemas.openxmlformats.org/drawingml/2006/wordprocessingDrawing" xmlns:r="http://schemas.openxmlformats.org/officeDocument/2006/relationships" xmlns:w14="http://schemas.microsoft.com/office/word/2010/wordml">
-              <w:rPr>
-                <w:rFonts w:ascii="Arial" w:hAnsi="Arial" w:eastAsia="Arial" w:cs="Arial"/>
-                <w:sz w:val="18"/>
-                <w:szCs w:val="18"/>
-                <w:color w:val="000000"/>
-              </w:rPr>
-              <w:t xml:space="preserve">4</w:t>
-            </w:r>
-          </w:p>
-        </w:tc>
-      </w:tr>
-      <w:tr>
-        <w:trPr>
-          <w:cantSplit/>
-          <w:trHeight w:val="360" w:hRule="auto"/>
-        </w:trPr>
+              <w:t xml:space="preserve">110</w:t>
+            </w:r>
+          </w:p>
+        </w:tc>
         <w:tc>
           <w:tcPr>
             <w:tcBorders/>
@@ -2046,70 +1962,12 @@
             </w:pPr>
             <w:r xmlns:w="http://schemas.openxmlformats.org/wordprocessingml/2006/main" xmlns:wp="http://schemas.openxmlformats.org/drawingml/2006/wordprocessingDrawing" xmlns:r="http://schemas.openxmlformats.org/officeDocument/2006/relationships" xmlns:w14="http://schemas.microsoft.com/office/word/2010/wordml">
               <w:rPr>
-                <w:rFonts w:ascii="Arial" w:hAnsi="Arial" w:eastAsia="Arial" w:cs="Arial"/>
+                <w:rFonts w:ascii="DejaVu Sans" w:hAnsi="DejaVu Sans" w:eastAsia="DejaVu Sans" w:cs="DejaVu Sans"/>
                 <w:sz w:val="18"/>
                 <w:szCs w:val="18"/>
                 <w:color w:val="000000"/>
               </w:rPr>
-              <w:t xml:space="preserve">6</w:t>
-            </w:r>
-          </w:p>
-        </w:tc>
-        <w:tc>
-          <w:tcPr>
-            <w:tcBorders/>
-            <w:shd w:val="clear" w:color="auto" w:fill="FFFFFF"/>
-            <w:tcMar>
-              <w:top w:w="0" w:type="dxa"/>
-              <w:bottom w:w="0" w:type="dxa"/>
-              <w:left w:w="0" w:type="dxa"/>
-              <w:right w:w="0" w:type="dxa"/>
-            </w:tcMar>
-            <w:vAlign w:val="center"/>
-          </w:tcPr>
-          <w:p>
-            <w:pPr>
-              <w:jc w:val="right"/>
-              <w:spacing w:after="100" w:before="100" w:line="240"/>
-              <w:ind w:firstLine="0" w:left="100" w:right="100"/>
-            </w:pPr>
-            <w:r xmlns:w="http://schemas.openxmlformats.org/wordprocessingml/2006/main" xmlns:wp="http://schemas.openxmlformats.org/drawingml/2006/wordprocessingDrawing" xmlns:r="http://schemas.openxmlformats.org/officeDocument/2006/relationships" xmlns:w14="http://schemas.microsoft.com/office/word/2010/wordml">
-              <w:rPr>
-                <w:rFonts w:ascii="Arial" w:hAnsi="Arial" w:eastAsia="Arial" w:cs="Arial"/>
-                <w:sz w:val="18"/>
-                <w:szCs w:val="18"/>
-                <w:color w:val="000000"/>
-              </w:rPr>
-              <w:t xml:space="preserve">160.0</w:t>
-            </w:r>
-          </w:p>
-        </w:tc>
-        <w:tc>
-          <w:tcPr>
-            <w:tcBorders/>
-            <w:shd w:val="clear" w:color="auto" w:fill="FFFFFF"/>
-            <w:tcMar>
-              <w:top w:w="0" w:type="dxa"/>
-              <w:bottom w:w="0" w:type="dxa"/>
-              <w:left w:w="0" w:type="dxa"/>
-              <w:right w:w="0" w:type="dxa"/>
-            </w:tcMar>
-            <w:vAlign w:val="center"/>
-          </w:tcPr>
-          <w:p>
-            <w:pPr>
-              <w:jc w:val="right"/>
-              <w:spacing w:after="100" w:before="100" w:line="240"/>
-              <w:ind w:firstLine="0" w:left="100" w:right="100"/>
-            </w:pPr>
-            <w:r xmlns:w="http://schemas.openxmlformats.org/wordprocessingml/2006/main" xmlns:wp="http://schemas.openxmlformats.org/drawingml/2006/wordprocessingDrawing" xmlns:r="http://schemas.openxmlformats.org/officeDocument/2006/relationships" xmlns:w14="http://schemas.microsoft.com/office/word/2010/wordml">
-              <w:rPr>
-                <w:rFonts w:ascii="Arial" w:hAnsi="Arial" w:eastAsia="Arial" w:cs="Arial"/>
-                <w:sz w:val="18"/>
-                <w:szCs w:val="18"/>
-                <w:color w:val="000000"/>
-              </w:rPr>
-              <w:t xml:space="preserve">110</w:t>
+              <w:t xml:space="preserve">2.620</w:t>
             </w:r>
           </w:p>
         </w:tc>
@@ -2194,15 +2052,108 @@
             </w:pPr>
             <w:r xmlns:w="http://schemas.openxmlformats.org/wordprocessingml/2006/main" xmlns:wp="http://schemas.openxmlformats.org/drawingml/2006/wordprocessingDrawing" xmlns:r="http://schemas.openxmlformats.org/officeDocument/2006/relationships" xmlns:w14="http://schemas.microsoft.com/office/word/2010/wordml">
               <w:rPr>
-                <w:rFonts w:ascii="Arial" w:hAnsi="Arial" w:eastAsia="Arial" w:cs="Arial"/>
+                <w:rFonts w:ascii="DejaVu Sans" w:hAnsi="DejaVu Sans" w:eastAsia="DejaVu Sans" w:cs="DejaVu Sans"/>
                 <w:sz w:val="18"/>
                 <w:szCs w:val="18"/>
                 <w:color w:val="000000"/>
               </w:rPr>
-              <w:t xml:space="preserve">2.875</w:t>
-            </w:r>
-          </w:p>
-        </w:tc>
+              <w:t xml:space="preserve">0</w:t>
+            </w:r>
+          </w:p>
+        </w:tc>
+        <w:tc>
+          <w:tcPr>
+            <w:tcBorders/>
+            <w:shd w:val="clear" w:color="auto" w:fill="FFFFFF"/>
+            <w:tcMar>
+              <w:top w:w="0" w:type="dxa"/>
+              <w:bottom w:w="0" w:type="dxa"/>
+              <w:left w:w="0" w:type="dxa"/>
+              <w:right w:w="0" w:type="dxa"/>
+            </w:tcMar>
+            <w:vAlign w:val="center"/>
+          </w:tcPr>
+          <w:p>
+            <w:pPr>
+              <w:jc w:val="right"/>
+              <w:spacing w:after="100" w:before="100" w:line="240"/>
+              <w:ind w:firstLine="0" w:left="100" w:right="100"/>
+            </w:pPr>
+            <w:r xmlns:w="http://schemas.openxmlformats.org/wordprocessingml/2006/main" xmlns:wp="http://schemas.openxmlformats.org/drawingml/2006/wordprocessingDrawing" xmlns:r="http://schemas.openxmlformats.org/officeDocument/2006/relationships" xmlns:w14="http://schemas.microsoft.com/office/word/2010/wordml">
+              <w:rPr>
+                <w:rFonts w:ascii="DejaVu Sans" w:hAnsi="DejaVu Sans" w:eastAsia="DejaVu Sans" w:cs="DejaVu Sans"/>
+                <w:sz w:val="18"/>
+                <w:szCs w:val="18"/>
+                <w:color w:val="000000"/>
+              </w:rPr>
+              <w:t xml:space="preserve">1</w:t>
+            </w:r>
+          </w:p>
+        </w:tc>
+        <w:tc>
+          <w:tcPr>
+            <w:tcBorders/>
+            <w:shd w:val="clear" w:color="auto" w:fill="FFFFFF"/>
+            <w:tcMar>
+              <w:top w:w="0" w:type="dxa"/>
+              <w:bottom w:w="0" w:type="dxa"/>
+              <w:left w:w="0" w:type="dxa"/>
+              <w:right w:w="0" w:type="dxa"/>
+            </w:tcMar>
+            <w:vAlign w:val="center"/>
+          </w:tcPr>
+          <w:p>
+            <w:pPr>
+              <w:jc w:val="right"/>
+              <w:spacing w:after="100" w:before="100" w:line="240"/>
+              <w:ind w:firstLine="0" w:left="100" w:right="100"/>
+            </w:pPr>
+            <w:r xmlns:w="http://schemas.openxmlformats.org/wordprocessingml/2006/main" xmlns:wp="http://schemas.openxmlformats.org/drawingml/2006/wordprocessingDrawing" xmlns:r="http://schemas.openxmlformats.org/officeDocument/2006/relationships" xmlns:w14="http://schemas.microsoft.com/office/word/2010/wordml">
+              <w:rPr>
+                <w:rFonts w:ascii="DejaVu Sans" w:hAnsi="DejaVu Sans" w:eastAsia="DejaVu Sans" w:cs="DejaVu Sans"/>
+                <w:sz w:val="18"/>
+                <w:szCs w:val="18"/>
+                <w:color w:val="000000"/>
+              </w:rPr>
+              <w:t xml:space="preserve">4</w:t>
+            </w:r>
+          </w:p>
+        </w:tc>
+        <w:tc>
+          <w:tcPr>
+            <w:tcBorders/>
+            <w:shd w:val="clear" w:color="auto" w:fill="FFFFFF"/>
+            <w:tcMar>
+              <w:top w:w="0" w:type="dxa"/>
+              <w:bottom w:w="0" w:type="dxa"/>
+              <w:left w:w="0" w:type="dxa"/>
+              <w:right w:w="0" w:type="dxa"/>
+            </w:tcMar>
+            <w:vAlign w:val="center"/>
+          </w:tcPr>
+          <w:p>
+            <w:pPr>
+              <w:jc w:val="right"/>
+              <w:spacing w:after="100" w:before="100" w:line="240"/>
+              <w:ind w:firstLine="0" w:left="100" w:right="100"/>
+            </w:pPr>
+            <w:r xmlns:w="http://schemas.openxmlformats.org/wordprocessingml/2006/main" xmlns:wp="http://schemas.openxmlformats.org/drawingml/2006/wordprocessingDrawing" xmlns:r="http://schemas.openxmlformats.org/officeDocument/2006/relationships" xmlns:w14="http://schemas.microsoft.com/office/word/2010/wordml">
+              <w:rPr>
+                <w:rFonts w:ascii="DejaVu Sans" w:hAnsi="DejaVu Sans" w:eastAsia="DejaVu Sans" w:cs="DejaVu Sans"/>
+                <w:sz w:val="18"/>
+                <w:szCs w:val="18"/>
+                <w:color w:val="000000"/>
+              </w:rPr>
+              <w:t xml:space="preserve">4</w:t>
+            </w:r>
+          </w:p>
+        </w:tc>
+      </w:tr>
+      <w:tr>
+        <w:trPr>
+          <w:cantSplit/>
+          <w:trHeight w:val="360" w:hRule="auto"/>
+        </w:trPr>
         <w:tc>
           <w:tcPr>
             <w:tcBorders/>
@@ -2284,12 +2235,12 @@
             </w:pPr>
             <w:r xmlns:w="http://schemas.openxmlformats.org/wordprocessingml/2006/main" xmlns:wp="http://schemas.openxmlformats.org/drawingml/2006/wordprocessingDrawing" xmlns:r="http://schemas.openxmlformats.org/officeDocument/2006/relationships" xmlns:w14="http://schemas.microsoft.com/office/word/2010/wordml">
               <w:rPr>
-                <w:rFonts w:ascii="Arial" w:hAnsi="Arial" w:eastAsia="Arial" w:cs="Arial"/>
+                <w:rFonts w:ascii="DejaVu Sans" w:hAnsi="DejaVu Sans" w:eastAsia="DejaVu Sans" w:cs="DejaVu Sans"/>
                 <w:sz w:val="18"/>
                 <w:szCs w:val="18"/>
                 <w:color w:val="000000"/>
               </w:rPr>
-              <w:t xml:space="preserve">0</w:t>
+              <w:t xml:space="preserve">6</w:t>
             </w:r>
           </w:p>
         </w:tc>
@@ -2313,12 +2264,12 @@
             </w:pPr>
             <w:r xmlns:w="http://schemas.openxmlformats.org/wordprocessingml/2006/main" xmlns:wp="http://schemas.openxmlformats.org/drawingml/2006/wordprocessingDrawing" xmlns:r="http://schemas.openxmlformats.org/officeDocument/2006/relationships" xmlns:w14="http://schemas.microsoft.com/office/word/2010/wordml">
               <w:rPr>
-                <w:rFonts w:ascii="Arial" w:hAnsi="Arial" w:eastAsia="Arial" w:cs="Arial"/>
+                <w:rFonts w:ascii="DejaVu Sans" w:hAnsi="DejaVu Sans" w:eastAsia="DejaVu Sans" w:cs="DejaVu Sans"/>
                 <w:sz w:val="18"/>
                 <w:szCs w:val="18"/>
                 <w:color w:val="000000"/>
               </w:rPr>
-              <w:t xml:space="preserve">1</w:t>
+              <w:t xml:space="preserve">160.0</w:t>
             </w:r>
           </w:p>
         </w:tc>
@@ -2342,50 +2293,15 @@
             </w:pPr>
             <w:r xmlns:w="http://schemas.openxmlformats.org/wordprocessingml/2006/main" xmlns:wp="http://schemas.openxmlformats.org/drawingml/2006/wordprocessingDrawing" xmlns:r="http://schemas.openxmlformats.org/officeDocument/2006/relationships" xmlns:w14="http://schemas.microsoft.com/office/word/2010/wordml">
               <w:rPr>
-                <w:rFonts w:ascii="Arial" w:hAnsi="Arial" w:eastAsia="Arial" w:cs="Arial"/>
+                <w:rFonts w:ascii="DejaVu Sans" w:hAnsi="DejaVu Sans" w:eastAsia="DejaVu Sans" w:cs="DejaVu Sans"/>
                 <w:sz w:val="18"/>
                 <w:szCs w:val="18"/>
                 <w:color w:val="000000"/>
               </w:rPr>
-              <w:t xml:space="preserve">4</w:t>
-            </w:r>
-          </w:p>
-        </w:tc>
-        <w:tc>
-          <w:tcPr>
-            <w:tcBorders/>
-            <w:shd w:val="clear" w:color="auto" w:fill="FFFFFF"/>
-            <w:tcMar>
-              <w:top w:w="0" w:type="dxa"/>
-              <w:bottom w:w="0" w:type="dxa"/>
-              <w:left w:w="0" w:type="dxa"/>
-              <w:right w:w="0" w:type="dxa"/>
-            </w:tcMar>
-            <w:vAlign w:val="center"/>
-          </w:tcPr>
-          <w:p>
-            <w:pPr>
-              <w:jc w:val="right"/>
-              <w:spacing w:after="100" w:before="100" w:line="240"/>
-              <w:ind w:firstLine="0" w:left="100" w:right="100"/>
-            </w:pPr>
-            <w:r xmlns:w="http://schemas.openxmlformats.org/wordprocessingml/2006/main" xmlns:wp="http://schemas.openxmlformats.org/drawingml/2006/wordprocessingDrawing" xmlns:r="http://schemas.openxmlformats.org/officeDocument/2006/relationships" xmlns:w14="http://schemas.microsoft.com/office/word/2010/wordml">
-              <w:rPr>
-                <w:rFonts w:ascii="Arial" w:hAnsi="Arial" w:eastAsia="Arial" w:cs="Arial"/>
-                <w:sz w:val="18"/>
-                <w:szCs w:val="18"/>
-                <w:color w:val="000000"/>
-              </w:rPr>
-              <w:t xml:space="preserve">4</w:t>
-            </w:r>
-          </w:p>
-        </w:tc>
-      </w:tr>
-      <w:tr>
-        <w:trPr>
-          <w:cantSplit/>
-          <w:trHeight w:val="360" w:hRule="auto"/>
-        </w:trPr>
+              <w:t xml:space="preserve">110</w:t>
+            </w:r>
+          </w:p>
+        </w:tc>
         <w:tc>
           <w:tcPr>
             <w:tcBorders/>
@@ -2467,70 +2383,12 @@
             </w:pPr>
             <w:r xmlns:w="http://schemas.openxmlformats.org/wordprocessingml/2006/main" xmlns:wp="http://schemas.openxmlformats.org/drawingml/2006/wordprocessingDrawing" xmlns:r="http://schemas.openxmlformats.org/officeDocument/2006/relationships" xmlns:w14="http://schemas.microsoft.com/office/word/2010/wordml">
               <w:rPr>
-                <w:rFonts w:ascii="Arial" w:hAnsi="Arial" w:eastAsia="Arial" w:cs="Arial"/>
+                <w:rFonts w:ascii="DejaVu Sans" w:hAnsi="DejaVu Sans" w:eastAsia="DejaVu Sans" w:cs="DejaVu Sans"/>
                 <w:sz w:val="18"/>
                 <w:szCs w:val="18"/>
                 <w:color w:val="000000"/>
               </w:rPr>
-              <w:t xml:space="preserve">4</w:t>
-            </w:r>
-          </w:p>
-        </w:tc>
-        <w:tc>
-          <w:tcPr>
-            <w:tcBorders/>
-            <w:shd w:val="clear" w:color="auto" w:fill="FFFFFF"/>
-            <w:tcMar>
-              <w:top w:w="0" w:type="dxa"/>
-              <w:bottom w:w="0" w:type="dxa"/>
-              <w:left w:w="0" w:type="dxa"/>
-              <w:right w:w="0" w:type="dxa"/>
-            </w:tcMar>
-            <w:vAlign w:val="center"/>
-          </w:tcPr>
-          <w:p>
-            <w:pPr>
-              <w:jc w:val="right"/>
-              <w:spacing w:after="100" w:before="100" w:line="240"/>
-              <w:ind w:firstLine="0" w:left="100" w:right="100"/>
-            </w:pPr>
-            <w:r xmlns:w="http://schemas.openxmlformats.org/wordprocessingml/2006/main" xmlns:wp="http://schemas.openxmlformats.org/drawingml/2006/wordprocessingDrawing" xmlns:r="http://schemas.openxmlformats.org/officeDocument/2006/relationships" xmlns:w14="http://schemas.microsoft.com/office/word/2010/wordml">
-              <w:rPr>
-                <w:rFonts w:ascii="Arial" w:hAnsi="Arial" w:eastAsia="Arial" w:cs="Arial"/>
-                <w:sz w:val="18"/>
-                <w:szCs w:val="18"/>
-                <w:color w:val="000000"/>
-              </w:rPr>
-              <w:t xml:space="preserve">108.0</w:t>
-            </w:r>
-          </w:p>
-        </w:tc>
-        <w:tc>
-          <w:tcPr>
-            <w:tcBorders/>
-            <w:shd w:val="clear" w:color="auto" w:fill="FFFFFF"/>
-            <w:tcMar>
-              <w:top w:w="0" w:type="dxa"/>
-              <w:bottom w:w="0" w:type="dxa"/>
-              <w:left w:w="0" w:type="dxa"/>
-              <w:right w:w="0" w:type="dxa"/>
-            </w:tcMar>
-            <w:vAlign w:val="center"/>
-          </w:tcPr>
-          <w:p>
-            <w:pPr>
-              <w:jc w:val="right"/>
-              <w:spacing w:after="100" w:before="100" w:line="240"/>
-              <w:ind w:firstLine="0" w:left="100" w:right="100"/>
-            </w:pPr>
-            <w:r xmlns:w="http://schemas.openxmlformats.org/wordprocessingml/2006/main" xmlns:wp="http://schemas.openxmlformats.org/drawingml/2006/wordprocessingDrawing" xmlns:r="http://schemas.openxmlformats.org/officeDocument/2006/relationships" xmlns:w14="http://schemas.microsoft.com/office/word/2010/wordml">
-              <w:rPr>
-                <w:rFonts w:ascii="Arial" w:hAnsi="Arial" w:eastAsia="Arial" w:cs="Arial"/>
-                <w:sz w:val="18"/>
-                <w:szCs w:val="18"/>
-                <w:color w:val="000000"/>
-              </w:rPr>
-              <w:t xml:space="preserve">93</w:t>
+              <w:t xml:space="preserve">2.875</w:t>
             </w:r>
           </w:p>
         </w:tc>
@@ -2615,15 +2473,108 @@
             </w:pPr>
             <w:r xmlns:w="http://schemas.openxmlformats.org/wordprocessingml/2006/main" xmlns:wp="http://schemas.openxmlformats.org/drawingml/2006/wordprocessingDrawing" xmlns:r="http://schemas.openxmlformats.org/officeDocument/2006/relationships" xmlns:w14="http://schemas.microsoft.com/office/word/2010/wordml">
               <w:rPr>
-                <w:rFonts w:ascii="Arial" w:hAnsi="Arial" w:eastAsia="Arial" w:cs="Arial"/>
+                <w:rFonts w:ascii="DejaVu Sans" w:hAnsi="DejaVu Sans" w:eastAsia="DejaVu Sans" w:cs="DejaVu Sans"/>
                 <w:sz w:val="18"/>
                 <w:szCs w:val="18"/>
                 <w:color w:val="000000"/>
               </w:rPr>
-              <w:t xml:space="preserve">2.320</w:t>
-            </w:r>
-          </w:p>
-        </w:tc>
+              <w:t xml:space="preserve">0</w:t>
+            </w:r>
+          </w:p>
+        </w:tc>
+        <w:tc>
+          <w:tcPr>
+            <w:tcBorders/>
+            <w:shd w:val="clear" w:color="auto" w:fill="FFFFFF"/>
+            <w:tcMar>
+              <w:top w:w="0" w:type="dxa"/>
+              <w:bottom w:w="0" w:type="dxa"/>
+              <w:left w:w="0" w:type="dxa"/>
+              <w:right w:w="0" w:type="dxa"/>
+            </w:tcMar>
+            <w:vAlign w:val="center"/>
+          </w:tcPr>
+          <w:p>
+            <w:pPr>
+              <w:jc w:val="right"/>
+              <w:spacing w:after="100" w:before="100" w:line="240"/>
+              <w:ind w:firstLine="0" w:left="100" w:right="100"/>
+            </w:pPr>
+            <w:r xmlns:w="http://schemas.openxmlformats.org/wordprocessingml/2006/main" xmlns:wp="http://schemas.openxmlformats.org/drawingml/2006/wordprocessingDrawing" xmlns:r="http://schemas.openxmlformats.org/officeDocument/2006/relationships" xmlns:w14="http://schemas.microsoft.com/office/word/2010/wordml">
+              <w:rPr>
+                <w:rFonts w:ascii="DejaVu Sans" w:hAnsi="DejaVu Sans" w:eastAsia="DejaVu Sans" w:cs="DejaVu Sans"/>
+                <w:sz w:val="18"/>
+                <w:szCs w:val="18"/>
+                <w:color w:val="000000"/>
+              </w:rPr>
+              <w:t xml:space="preserve">1</w:t>
+            </w:r>
+          </w:p>
+        </w:tc>
+        <w:tc>
+          <w:tcPr>
+            <w:tcBorders/>
+            <w:shd w:val="clear" w:color="auto" w:fill="FFFFFF"/>
+            <w:tcMar>
+              <w:top w:w="0" w:type="dxa"/>
+              <w:bottom w:w="0" w:type="dxa"/>
+              <w:left w:w="0" w:type="dxa"/>
+              <w:right w:w="0" w:type="dxa"/>
+            </w:tcMar>
+            <w:vAlign w:val="center"/>
+          </w:tcPr>
+          <w:p>
+            <w:pPr>
+              <w:jc w:val="right"/>
+              <w:spacing w:after="100" w:before="100" w:line="240"/>
+              <w:ind w:firstLine="0" w:left="100" w:right="100"/>
+            </w:pPr>
+            <w:r xmlns:w="http://schemas.openxmlformats.org/wordprocessingml/2006/main" xmlns:wp="http://schemas.openxmlformats.org/drawingml/2006/wordprocessingDrawing" xmlns:r="http://schemas.openxmlformats.org/officeDocument/2006/relationships" xmlns:w14="http://schemas.microsoft.com/office/word/2010/wordml">
+              <w:rPr>
+                <w:rFonts w:ascii="DejaVu Sans" w:hAnsi="DejaVu Sans" w:eastAsia="DejaVu Sans" w:cs="DejaVu Sans"/>
+                <w:sz w:val="18"/>
+                <w:szCs w:val="18"/>
+                <w:color w:val="000000"/>
+              </w:rPr>
+              <w:t xml:space="preserve">4</w:t>
+            </w:r>
+          </w:p>
+        </w:tc>
+        <w:tc>
+          <w:tcPr>
+            <w:tcBorders/>
+            <w:shd w:val="clear" w:color="auto" w:fill="FFFFFF"/>
+            <w:tcMar>
+              <w:top w:w="0" w:type="dxa"/>
+              <w:bottom w:w="0" w:type="dxa"/>
+              <w:left w:w="0" w:type="dxa"/>
+              <w:right w:w="0" w:type="dxa"/>
+            </w:tcMar>
+            <w:vAlign w:val="center"/>
+          </w:tcPr>
+          <w:p>
+            <w:pPr>
+              <w:jc w:val="right"/>
+              <w:spacing w:after="100" w:before="100" w:line="240"/>
+              <w:ind w:firstLine="0" w:left="100" w:right="100"/>
+            </w:pPr>
+            <w:r xmlns:w="http://schemas.openxmlformats.org/wordprocessingml/2006/main" xmlns:wp="http://schemas.openxmlformats.org/drawingml/2006/wordprocessingDrawing" xmlns:r="http://schemas.openxmlformats.org/officeDocument/2006/relationships" xmlns:w14="http://schemas.microsoft.com/office/word/2010/wordml">
+              <w:rPr>
+                <w:rFonts w:ascii="DejaVu Sans" w:hAnsi="DejaVu Sans" w:eastAsia="DejaVu Sans" w:cs="DejaVu Sans"/>
+                <w:sz w:val="18"/>
+                <w:szCs w:val="18"/>
+                <w:color w:val="000000"/>
+              </w:rPr>
+              <w:t xml:space="preserve">4</w:t>
+            </w:r>
+          </w:p>
+        </w:tc>
+      </w:tr>
+      <w:tr>
+        <w:trPr>
+          <w:cantSplit/>
+          <w:trHeight w:val="360" w:hRule="auto"/>
+        </w:trPr>
         <w:tc>
           <w:tcPr>
             <w:tcBorders/>
@@ -2705,65 +2656,7 @@
             </w:pPr>
             <w:r xmlns:w="http://schemas.openxmlformats.org/wordprocessingml/2006/main" xmlns:wp="http://schemas.openxmlformats.org/drawingml/2006/wordprocessingDrawing" xmlns:r="http://schemas.openxmlformats.org/officeDocument/2006/relationships" xmlns:w14="http://schemas.microsoft.com/office/word/2010/wordml">
               <w:rPr>
-                <w:rFonts w:ascii="Arial" w:hAnsi="Arial" w:eastAsia="Arial" w:cs="Arial"/>
-                <w:sz w:val="18"/>
-                <w:szCs w:val="18"/>
-                <w:color w:val="000000"/>
-              </w:rPr>
-              <w:t xml:space="preserve">1</w:t>
-            </w:r>
-          </w:p>
-        </w:tc>
-        <w:tc>
-          <w:tcPr>
-            <w:tcBorders/>
-            <w:shd w:val="clear" w:color="auto" w:fill="FFFFFF"/>
-            <w:tcMar>
-              <w:top w:w="0" w:type="dxa"/>
-              <w:bottom w:w="0" w:type="dxa"/>
-              <w:left w:w="0" w:type="dxa"/>
-              <w:right w:w="0" w:type="dxa"/>
-            </w:tcMar>
-            <w:vAlign w:val="center"/>
-          </w:tcPr>
-          <w:p>
-            <w:pPr>
-              <w:jc w:val="right"/>
-              <w:spacing w:after="100" w:before="100" w:line="240"/>
-              <w:ind w:firstLine="0" w:left="100" w:right="100"/>
-            </w:pPr>
-            <w:r xmlns:w="http://schemas.openxmlformats.org/wordprocessingml/2006/main" xmlns:wp="http://schemas.openxmlformats.org/drawingml/2006/wordprocessingDrawing" xmlns:r="http://schemas.openxmlformats.org/officeDocument/2006/relationships" xmlns:w14="http://schemas.microsoft.com/office/word/2010/wordml">
-              <w:rPr>
-                <w:rFonts w:ascii="Arial" w:hAnsi="Arial" w:eastAsia="Arial" w:cs="Arial"/>
-                <w:sz w:val="18"/>
-                <w:szCs w:val="18"/>
-                <w:color w:val="000000"/>
-              </w:rPr>
-              <w:t xml:space="preserve">1</w:t>
-            </w:r>
-          </w:p>
-        </w:tc>
-        <w:tc>
-          <w:tcPr>
-            <w:tcBorders/>
-            <w:shd w:val="clear" w:color="auto" w:fill="FFFFFF"/>
-            <w:tcMar>
-              <w:top w:w="0" w:type="dxa"/>
-              <w:bottom w:w="0" w:type="dxa"/>
-              <w:left w:w="0" w:type="dxa"/>
-              <w:right w:w="0" w:type="dxa"/>
-            </w:tcMar>
-            <w:vAlign w:val="center"/>
-          </w:tcPr>
-          <w:p>
-            <w:pPr>
-              <w:jc w:val="right"/>
-              <w:spacing w:after="100" w:before="100" w:line="240"/>
-              <w:ind w:firstLine="0" w:left="100" w:right="100"/>
-            </w:pPr>
-            <w:r xmlns:w="http://schemas.openxmlformats.org/wordprocessingml/2006/main" xmlns:wp="http://schemas.openxmlformats.org/drawingml/2006/wordprocessingDrawing" xmlns:r="http://schemas.openxmlformats.org/officeDocument/2006/relationships" xmlns:w14="http://schemas.microsoft.com/office/word/2010/wordml">
-              <w:rPr>
-                <w:rFonts w:ascii="Arial" w:hAnsi="Arial" w:eastAsia="Arial" w:cs="Arial"/>
+                <w:rFonts w:ascii="DejaVu Sans" w:hAnsi="DejaVu Sans" w:eastAsia="DejaVu Sans" w:cs="DejaVu Sans"/>
                 <w:sz w:val="18"/>
                 <w:szCs w:val="18"/>
                 <w:color w:val="000000"/>
@@ -2792,21 +2685,44 @@
             </w:pPr>
             <w:r xmlns:w="http://schemas.openxmlformats.org/wordprocessingml/2006/main" xmlns:wp="http://schemas.openxmlformats.org/drawingml/2006/wordprocessingDrawing" xmlns:r="http://schemas.openxmlformats.org/officeDocument/2006/relationships" xmlns:w14="http://schemas.microsoft.com/office/word/2010/wordml">
               <w:rPr>
-                <w:rFonts w:ascii="Arial" w:hAnsi="Arial" w:eastAsia="Arial" w:cs="Arial"/>
+                <w:rFonts w:ascii="DejaVu Sans" w:hAnsi="DejaVu Sans" w:eastAsia="DejaVu Sans" w:cs="DejaVu Sans"/>
                 <w:sz w:val="18"/>
                 <w:szCs w:val="18"/>
                 <w:color w:val="000000"/>
               </w:rPr>
-              <w:t xml:space="preserve">1</w:t>
-            </w:r>
-          </w:p>
-        </w:tc>
-      </w:tr>
-      <w:tr>
-        <w:trPr>
-          <w:cantSplit/>
-          <w:trHeight w:val="360" w:hRule="auto"/>
-        </w:trPr>
+              <w:t xml:space="preserve">108.0</w:t>
+            </w:r>
+          </w:p>
+        </w:tc>
+        <w:tc>
+          <w:tcPr>
+            <w:tcBorders/>
+            <w:shd w:val="clear" w:color="auto" w:fill="FFFFFF"/>
+            <w:tcMar>
+              <w:top w:w="0" w:type="dxa"/>
+              <w:bottom w:w="0" w:type="dxa"/>
+              <w:left w:w="0" w:type="dxa"/>
+              <w:right w:w="0" w:type="dxa"/>
+            </w:tcMar>
+            <w:vAlign w:val="center"/>
+          </w:tcPr>
+          <w:p>
+            <w:pPr>
+              <w:jc w:val="right"/>
+              <w:spacing w:after="100" w:before="100" w:line="240"/>
+              <w:ind w:firstLine="0" w:left="100" w:right="100"/>
+            </w:pPr>
+            <w:r xmlns:w="http://schemas.openxmlformats.org/wordprocessingml/2006/main" xmlns:wp="http://schemas.openxmlformats.org/drawingml/2006/wordprocessingDrawing" xmlns:r="http://schemas.openxmlformats.org/officeDocument/2006/relationships" xmlns:w14="http://schemas.microsoft.com/office/word/2010/wordml">
+              <w:rPr>
+                <w:rFonts w:ascii="DejaVu Sans" w:hAnsi="DejaVu Sans" w:eastAsia="DejaVu Sans" w:cs="DejaVu Sans"/>
+                <w:sz w:val="18"/>
+                <w:szCs w:val="18"/>
+                <w:color w:val="000000"/>
+              </w:rPr>
+              <w:t xml:space="preserve">93</w:t>
+            </w:r>
+          </w:p>
+        </w:tc>
         <w:tc>
           <w:tcPr>
             <w:tcBorders/>
@@ -2888,70 +2804,12 @@
             </w:pPr>
             <w:r xmlns:w="http://schemas.openxmlformats.org/wordprocessingml/2006/main" xmlns:wp="http://schemas.openxmlformats.org/drawingml/2006/wordprocessingDrawing" xmlns:r="http://schemas.openxmlformats.org/officeDocument/2006/relationships" xmlns:w14="http://schemas.microsoft.com/office/word/2010/wordml">
               <w:rPr>
-                <w:rFonts w:ascii="Arial" w:hAnsi="Arial" w:eastAsia="Arial" w:cs="Arial"/>
+                <w:rFonts w:ascii="DejaVu Sans" w:hAnsi="DejaVu Sans" w:eastAsia="DejaVu Sans" w:cs="DejaVu Sans"/>
                 <w:sz w:val="18"/>
                 <w:szCs w:val="18"/>
                 <w:color w:val="000000"/>
               </w:rPr>
-              <w:t xml:space="preserve">6</w:t>
-            </w:r>
-          </w:p>
-        </w:tc>
-        <w:tc>
-          <w:tcPr>
-            <w:tcBorders/>
-            <w:shd w:val="clear" w:color="auto" w:fill="FFFFFF"/>
-            <w:tcMar>
-              <w:top w:w="0" w:type="dxa"/>
-              <w:bottom w:w="0" w:type="dxa"/>
-              <w:left w:w="0" w:type="dxa"/>
-              <w:right w:w="0" w:type="dxa"/>
-            </w:tcMar>
-            <w:vAlign w:val="center"/>
-          </w:tcPr>
-          <w:p>
-            <w:pPr>
-              <w:jc w:val="right"/>
-              <w:spacing w:after="100" w:before="100" w:line="240"/>
-              <w:ind w:firstLine="0" w:left="100" w:right="100"/>
-            </w:pPr>
-            <w:r xmlns:w="http://schemas.openxmlformats.org/wordprocessingml/2006/main" xmlns:wp="http://schemas.openxmlformats.org/drawingml/2006/wordprocessingDrawing" xmlns:r="http://schemas.openxmlformats.org/officeDocument/2006/relationships" xmlns:w14="http://schemas.microsoft.com/office/word/2010/wordml">
-              <w:rPr>
-                <w:rFonts w:ascii="Arial" w:hAnsi="Arial" w:eastAsia="Arial" w:cs="Arial"/>
-                <w:sz w:val="18"/>
-                <w:szCs w:val="18"/>
-                <w:color w:val="000000"/>
-              </w:rPr>
-              <w:t xml:space="preserve">258.0</w:t>
-            </w:r>
-          </w:p>
-        </w:tc>
-        <w:tc>
-          <w:tcPr>
-            <w:tcBorders/>
-            <w:shd w:val="clear" w:color="auto" w:fill="FFFFFF"/>
-            <w:tcMar>
-              <w:top w:w="0" w:type="dxa"/>
-              <w:bottom w:w="0" w:type="dxa"/>
-              <w:left w:w="0" w:type="dxa"/>
-              <w:right w:w="0" w:type="dxa"/>
-            </w:tcMar>
-            <w:vAlign w:val="center"/>
-          </w:tcPr>
-          <w:p>
-            <w:pPr>
-              <w:jc w:val="right"/>
-              <w:spacing w:after="100" w:before="100" w:line="240"/>
-              <w:ind w:firstLine="0" w:left="100" w:right="100"/>
-            </w:pPr>
-            <w:r xmlns:w="http://schemas.openxmlformats.org/wordprocessingml/2006/main" xmlns:wp="http://schemas.openxmlformats.org/drawingml/2006/wordprocessingDrawing" xmlns:r="http://schemas.openxmlformats.org/officeDocument/2006/relationships" xmlns:w14="http://schemas.microsoft.com/office/word/2010/wordml">
-              <w:rPr>
-                <w:rFonts w:ascii="Arial" w:hAnsi="Arial" w:eastAsia="Arial" w:cs="Arial"/>
-                <w:sz w:val="18"/>
-                <w:szCs w:val="18"/>
-                <w:color w:val="000000"/>
-              </w:rPr>
-              <w:t xml:space="preserve">110</w:t>
+              <w:t xml:space="preserve">2.320</w:t>
             </w:r>
           </w:p>
         </w:tc>
@@ -3036,15 +2894,108 @@
             </w:pPr>
             <w:r xmlns:w="http://schemas.openxmlformats.org/wordprocessingml/2006/main" xmlns:wp="http://schemas.openxmlformats.org/drawingml/2006/wordprocessingDrawing" xmlns:r="http://schemas.openxmlformats.org/officeDocument/2006/relationships" xmlns:w14="http://schemas.microsoft.com/office/word/2010/wordml">
               <w:rPr>
-                <w:rFonts w:ascii="Arial" w:hAnsi="Arial" w:eastAsia="Arial" w:cs="Arial"/>
+                <w:rFonts w:ascii="DejaVu Sans" w:hAnsi="DejaVu Sans" w:eastAsia="DejaVu Sans" w:cs="DejaVu Sans"/>
                 <w:sz w:val="18"/>
                 <w:szCs w:val="18"/>
                 <w:color w:val="000000"/>
               </w:rPr>
-              <w:t xml:space="preserve">3.215</w:t>
-            </w:r>
-          </w:p>
-        </w:tc>
+              <w:t xml:space="preserve">1</w:t>
+            </w:r>
+          </w:p>
+        </w:tc>
+        <w:tc>
+          <w:tcPr>
+            <w:tcBorders/>
+            <w:shd w:val="clear" w:color="auto" w:fill="FFFFFF"/>
+            <w:tcMar>
+              <w:top w:w="0" w:type="dxa"/>
+              <w:bottom w:w="0" w:type="dxa"/>
+              <w:left w:w="0" w:type="dxa"/>
+              <w:right w:w="0" w:type="dxa"/>
+            </w:tcMar>
+            <w:vAlign w:val="center"/>
+          </w:tcPr>
+          <w:p>
+            <w:pPr>
+              <w:jc w:val="right"/>
+              <w:spacing w:after="100" w:before="100" w:line="240"/>
+              <w:ind w:firstLine="0" w:left="100" w:right="100"/>
+            </w:pPr>
+            <w:r xmlns:w="http://schemas.openxmlformats.org/wordprocessingml/2006/main" xmlns:wp="http://schemas.openxmlformats.org/drawingml/2006/wordprocessingDrawing" xmlns:r="http://schemas.openxmlformats.org/officeDocument/2006/relationships" xmlns:w14="http://schemas.microsoft.com/office/word/2010/wordml">
+              <w:rPr>
+                <w:rFonts w:ascii="DejaVu Sans" w:hAnsi="DejaVu Sans" w:eastAsia="DejaVu Sans" w:cs="DejaVu Sans"/>
+                <w:sz w:val="18"/>
+                <w:szCs w:val="18"/>
+                <w:color w:val="000000"/>
+              </w:rPr>
+              <w:t xml:space="preserve">1</w:t>
+            </w:r>
+          </w:p>
+        </w:tc>
+        <w:tc>
+          <w:tcPr>
+            <w:tcBorders/>
+            <w:shd w:val="clear" w:color="auto" w:fill="FFFFFF"/>
+            <w:tcMar>
+              <w:top w:w="0" w:type="dxa"/>
+              <w:bottom w:w="0" w:type="dxa"/>
+              <w:left w:w="0" w:type="dxa"/>
+              <w:right w:w="0" w:type="dxa"/>
+            </w:tcMar>
+            <w:vAlign w:val="center"/>
+          </w:tcPr>
+          <w:p>
+            <w:pPr>
+              <w:jc w:val="right"/>
+              <w:spacing w:after="100" w:before="100" w:line="240"/>
+              <w:ind w:firstLine="0" w:left="100" w:right="100"/>
+            </w:pPr>
+            <w:r xmlns:w="http://schemas.openxmlformats.org/wordprocessingml/2006/main" xmlns:wp="http://schemas.openxmlformats.org/drawingml/2006/wordprocessingDrawing" xmlns:r="http://schemas.openxmlformats.org/officeDocument/2006/relationships" xmlns:w14="http://schemas.microsoft.com/office/word/2010/wordml">
+              <w:rPr>
+                <w:rFonts w:ascii="DejaVu Sans" w:hAnsi="DejaVu Sans" w:eastAsia="DejaVu Sans" w:cs="DejaVu Sans"/>
+                <w:sz w:val="18"/>
+                <w:szCs w:val="18"/>
+                <w:color w:val="000000"/>
+              </w:rPr>
+              <w:t xml:space="preserve">4</w:t>
+            </w:r>
+          </w:p>
+        </w:tc>
+        <w:tc>
+          <w:tcPr>
+            <w:tcBorders/>
+            <w:shd w:val="clear" w:color="auto" w:fill="FFFFFF"/>
+            <w:tcMar>
+              <w:top w:w="0" w:type="dxa"/>
+              <w:bottom w:w="0" w:type="dxa"/>
+              <w:left w:w="0" w:type="dxa"/>
+              <w:right w:w="0" w:type="dxa"/>
+            </w:tcMar>
+            <w:vAlign w:val="center"/>
+          </w:tcPr>
+          <w:p>
+            <w:pPr>
+              <w:jc w:val="right"/>
+              <w:spacing w:after="100" w:before="100" w:line="240"/>
+              <w:ind w:firstLine="0" w:left="100" w:right="100"/>
+            </w:pPr>
+            <w:r xmlns:w="http://schemas.openxmlformats.org/wordprocessingml/2006/main" xmlns:wp="http://schemas.openxmlformats.org/drawingml/2006/wordprocessingDrawing" xmlns:r="http://schemas.openxmlformats.org/officeDocument/2006/relationships" xmlns:w14="http://schemas.microsoft.com/office/word/2010/wordml">
+              <w:rPr>
+                <w:rFonts w:ascii="DejaVu Sans" w:hAnsi="DejaVu Sans" w:eastAsia="DejaVu Sans" w:cs="DejaVu Sans"/>
+                <w:sz w:val="18"/>
+                <w:szCs w:val="18"/>
+                <w:color w:val="000000"/>
+              </w:rPr>
+              <w:t xml:space="preserve">1</w:t>
+            </w:r>
+          </w:p>
+        </w:tc>
+      </w:tr>
+      <w:tr>
+        <w:trPr>
+          <w:cantSplit/>
+          <w:trHeight w:val="360" w:hRule="auto"/>
+        </w:trPr>
         <w:tc>
           <w:tcPr>
             <w:tcBorders/>
@@ -3126,12 +3077,12 @@
             </w:pPr>
             <w:r xmlns:w="http://schemas.openxmlformats.org/wordprocessingml/2006/main" xmlns:wp="http://schemas.openxmlformats.org/drawingml/2006/wordprocessingDrawing" xmlns:r="http://schemas.openxmlformats.org/officeDocument/2006/relationships" xmlns:w14="http://schemas.microsoft.com/office/word/2010/wordml">
               <w:rPr>
-                <w:rFonts w:ascii="Arial" w:hAnsi="Arial" w:eastAsia="Arial" w:cs="Arial"/>
+                <w:rFonts w:ascii="DejaVu Sans" w:hAnsi="DejaVu Sans" w:eastAsia="DejaVu Sans" w:cs="DejaVu Sans"/>
                 <w:sz w:val="18"/>
                 <w:szCs w:val="18"/>
                 <w:color w:val="000000"/>
               </w:rPr>
-              <w:t xml:space="preserve">1</w:t>
+              <w:t xml:space="preserve">6</w:t>
             </w:r>
           </w:p>
         </w:tc>
@@ -3155,12 +3106,12 @@
             </w:pPr>
             <w:r xmlns:w="http://schemas.openxmlformats.org/wordprocessingml/2006/main" xmlns:wp="http://schemas.openxmlformats.org/drawingml/2006/wordprocessingDrawing" xmlns:r="http://schemas.openxmlformats.org/officeDocument/2006/relationships" xmlns:w14="http://schemas.microsoft.com/office/word/2010/wordml">
               <w:rPr>
-                <w:rFonts w:ascii="Arial" w:hAnsi="Arial" w:eastAsia="Arial" w:cs="Arial"/>
+                <w:rFonts w:ascii="DejaVu Sans" w:hAnsi="DejaVu Sans" w:eastAsia="DejaVu Sans" w:cs="DejaVu Sans"/>
                 <w:sz w:val="18"/>
                 <w:szCs w:val="18"/>
                 <w:color w:val="000000"/>
               </w:rPr>
-              <w:t xml:space="preserve">0</w:t>
+              <w:t xml:space="preserve">258.0</w:t>
             </w:r>
           </w:p>
         </w:tc>
@@ -3184,50 +3135,15 @@
             </w:pPr>
             <w:r xmlns:w="http://schemas.openxmlformats.org/wordprocessingml/2006/main" xmlns:wp="http://schemas.openxmlformats.org/drawingml/2006/wordprocessingDrawing" xmlns:r="http://schemas.openxmlformats.org/officeDocument/2006/relationships" xmlns:w14="http://schemas.microsoft.com/office/word/2010/wordml">
               <w:rPr>
-                <w:rFonts w:ascii="Arial" w:hAnsi="Arial" w:eastAsia="Arial" w:cs="Arial"/>
+                <w:rFonts w:ascii="DejaVu Sans" w:hAnsi="DejaVu Sans" w:eastAsia="DejaVu Sans" w:cs="DejaVu Sans"/>
                 <w:sz w:val="18"/>
                 <w:szCs w:val="18"/>
                 <w:color w:val="000000"/>
               </w:rPr>
-              <w:t xml:space="preserve">3</w:t>
-            </w:r>
-          </w:p>
-        </w:tc>
-        <w:tc>
-          <w:tcPr>
-            <w:tcBorders/>
-            <w:shd w:val="clear" w:color="auto" w:fill="FFFFFF"/>
-            <w:tcMar>
-              <w:top w:w="0" w:type="dxa"/>
-              <w:bottom w:w="0" w:type="dxa"/>
-              <w:left w:w="0" w:type="dxa"/>
-              <w:right w:w="0" w:type="dxa"/>
-            </w:tcMar>
-            <w:vAlign w:val="center"/>
-          </w:tcPr>
-          <w:p>
-            <w:pPr>
-              <w:jc w:val="right"/>
-              <w:spacing w:after="100" w:before="100" w:line="240"/>
-              <w:ind w:firstLine="0" w:left="100" w:right="100"/>
-            </w:pPr>
-            <w:r xmlns:w="http://schemas.openxmlformats.org/wordprocessingml/2006/main" xmlns:wp="http://schemas.openxmlformats.org/drawingml/2006/wordprocessingDrawing" xmlns:r="http://schemas.openxmlformats.org/officeDocument/2006/relationships" xmlns:w14="http://schemas.microsoft.com/office/word/2010/wordml">
-              <w:rPr>
-                <w:rFonts w:ascii="Arial" w:hAnsi="Arial" w:eastAsia="Arial" w:cs="Arial"/>
-                <w:sz w:val="18"/>
-                <w:szCs w:val="18"/>
-                <w:color w:val="000000"/>
-              </w:rPr>
-              <w:t xml:space="preserve">1</w:t>
-            </w:r>
-          </w:p>
-        </w:tc>
-      </w:tr>
-      <w:tr>
-        <w:trPr>
-          <w:cantSplit/>
-          <w:trHeight w:val="360" w:hRule="auto"/>
-        </w:trPr>
+              <w:t xml:space="preserve">110</w:t>
+            </w:r>
+          </w:p>
+        </w:tc>
         <w:tc>
           <w:tcPr>
             <w:tcBorders/>
@@ -3309,70 +3225,12 @@
             </w:pPr>
             <w:r xmlns:w="http://schemas.openxmlformats.org/wordprocessingml/2006/main" xmlns:wp="http://schemas.openxmlformats.org/drawingml/2006/wordprocessingDrawing" xmlns:r="http://schemas.openxmlformats.org/officeDocument/2006/relationships" xmlns:w14="http://schemas.microsoft.com/office/word/2010/wordml">
               <w:rPr>
-                <w:rFonts w:ascii="Arial" w:hAnsi="Arial" w:eastAsia="Arial" w:cs="Arial"/>
+                <w:rFonts w:ascii="DejaVu Sans" w:hAnsi="DejaVu Sans" w:eastAsia="DejaVu Sans" w:cs="DejaVu Sans"/>
                 <w:sz w:val="18"/>
                 <w:szCs w:val="18"/>
                 <w:color w:val="000000"/>
               </w:rPr>
-              <w:t xml:space="preserve">8</w:t>
-            </w:r>
-          </w:p>
-        </w:tc>
-        <w:tc>
-          <w:tcPr>
-            <w:tcBorders/>
-            <w:shd w:val="clear" w:color="auto" w:fill="FFFFFF"/>
-            <w:tcMar>
-              <w:top w:w="0" w:type="dxa"/>
-              <w:bottom w:w="0" w:type="dxa"/>
-              <w:left w:w="0" w:type="dxa"/>
-              <w:right w:w="0" w:type="dxa"/>
-            </w:tcMar>
-            <w:vAlign w:val="center"/>
-          </w:tcPr>
-          <w:p>
-            <w:pPr>
-              <w:jc w:val="right"/>
-              <w:spacing w:after="100" w:before="100" w:line="240"/>
-              <w:ind w:firstLine="0" w:left="100" w:right="100"/>
-            </w:pPr>
-            <w:r xmlns:w="http://schemas.openxmlformats.org/wordprocessingml/2006/main" xmlns:wp="http://schemas.openxmlformats.org/drawingml/2006/wordprocessingDrawing" xmlns:r="http://schemas.openxmlformats.org/officeDocument/2006/relationships" xmlns:w14="http://schemas.microsoft.com/office/word/2010/wordml">
-              <w:rPr>
-                <w:rFonts w:ascii="Arial" w:hAnsi="Arial" w:eastAsia="Arial" w:cs="Arial"/>
-                <w:sz w:val="18"/>
-                <w:szCs w:val="18"/>
-                <w:color w:val="000000"/>
-              </w:rPr>
-              <w:t xml:space="preserve">360.0</w:t>
-            </w:r>
-          </w:p>
-        </w:tc>
-        <w:tc>
-          <w:tcPr>
-            <w:tcBorders/>
-            <w:shd w:val="clear" w:color="auto" w:fill="FFFFFF"/>
-            <w:tcMar>
-              <w:top w:w="0" w:type="dxa"/>
-              <w:bottom w:w="0" w:type="dxa"/>
-              <w:left w:w="0" w:type="dxa"/>
-              <w:right w:w="0" w:type="dxa"/>
-            </w:tcMar>
-            <w:vAlign w:val="center"/>
-          </w:tcPr>
-          <w:p>
-            <w:pPr>
-              <w:jc w:val="right"/>
-              <w:spacing w:after="100" w:before="100" w:line="240"/>
-              <w:ind w:firstLine="0" w:left="100" w:right="100"/>
-            </w:pPr>
-            <w:r xmlns:w="http://schemas.openxmlformats.org/wordprocessingml/2006/main" xmlns:wp="http://schemas.openxmlformats.org/drawingml/2006/wordprocessingDrawing" xmlns:r="http://schemas.openxmlformats.org/officeDocument/2006/relationships" xmlns:w14="http://schemas.microsoft.com/office/word/2010/wordml">
-              <w:rPr>
-                <w:rFonts w:ascii="Arial" w:hAnsi="Arial" w:eastAsia="Arial" w:cs="Arial"/>
-                <w:sz w:val="18"/>
-                <w:szCs w:val="18"/>
-                <w:color w:val="000000"/>
-              </w:rPr>
-              <w:t xml:space="preserve">175</w:t>
+              <w:t xml:space="preserve">3.215</w:t>
             </w:r>
           </w:p>
         </w:tc>
@@ -3457,15 +3315,108 @@
             </w:pPr>
             <w:r xmlns:w="http://schemas.openxmlformats.org/wordprocessingml/2006/main" xmlns:wp="http://schemas.openxmlformats.org/drawingml/2006/wordprocessingDrawing" xmlns:r="http://schemas.openxmlformats.org/officeDocument/2006/relationships" xmlns:w14="http://schemas.microsoft.com/office/word/2010/wordml">
               <w:rPr>
-                <w:rFonts w:ascii="Arial" w:hAnsi="Arial" w:eastAsia="Arial" w:cs="Arial"/>
+                <w:rFonts w:ascii="DejaVu Sans" w:hAnsi="DejaVu Sans" w:eastAsia="DejaVu Sans" w:cs="DejaVu Sans"/>
                 <w:sz w:val="18"/>
                 <w:szCs w:val="18"/>
                 <w:color w:val="000000"/>
               </w:rPr>
-              <w:t xml:space="preserve">3.440</w:t>
-            </w:r>
-          </w:p>
-        </w:tc>
+              <w:t xml:space="preserve">1</w:t>
+            </w:r>
+          </w:p>
+        </w:tc>
+        <w:tc>
+          <w:tcPr>
+            <w:tcBorders/>
+            <w:shd w:val="clear" w:color="auto" w:fill="FFFFFF"/>
+            <w:tcMar>
+              <w:top w:w="0" w:type="dxa"/>
+              <w:bottom w:w="0" w:type="dxa"/>
+              <w:left w:w="0" w:type="dxa"/>
+              <w:right w:w="0" w:type="dxa"/>
+            </w:tcMar>
+            <w:vAlign w:val="center"/>
+          </w:tcPr>
+          <w:p>
+            <w:pPr>
+              <w:jc w:val="right"/>
+              <w:spacing w:after="100" w:before="100" w:line="240"/>
+              <w:ind w:firstLine="0" w:left="100" w:right="100"/>
+            </w:pPr>
+            <w:r xmlns:w="http://schemas.openxmlformats.org/wordprocessingml/2006/main" xmlns:wp="http://schemas.openxmlformats.org/drawingml/2006/wordprocessingDrawing" xmlns:r="http://schemas.openxmlformats.org/officeDocument/2006/relationships" xmlns:w14="http://schemas.microsoft.com/office/word/2010/wordml">
+              <w:rPr>
+                <w:rFonts w:ascii="DejaVu Sans" w:hAnsi="DejaVu Sans" w:eastAsia="DejaVu Sans" w:cs="DejaVu Sans"/>
+                <w:sz w:val="18"/>
+                <w:szCs w:val="18"/>
+                <w:color w:val="000000"/>
+              </w:rPr>
+              <w:t xml:space="preserve">0</w:t>
+            </w:r>
+          </w:p>
+        </w:tc>
+        <w:tc>
+          <w:tcPr>
+            <w:tcBorders/>
+            <w:shd w:val="clear" w:color="auto" w:fill="FFFFFF"/>
+            <w:tcMar>
+              <w:top w:w="0" w:type="dxa"/>
+              <w:bottom w:w="0" w:type="dxa"/>
+              <w:left w:w="0" w:type="dxa"/>
+              <w:right w:w="0" w:type="dxa"/>
+            </w:tcMar>
+            <w:vAlign w:val="center"/>
+          </w:tcPr>
+          <w:p>
+            <w:pPr>
+              <w:jc w:val="right"/>
+              <w:spacing w:after="100" w:before="100" w:line="240"/>
+              <w:ind w:firstLine="0" w:left="100" w:right="100"/>
+            </w:pPr>
+            <w:r xmlns:w="http://schemas.openxmlformats.org/wordprocessingml/2006/main" xmlns:wp="http://schemas.openxmlformats.org/drawingml/2006/wordprocessingDrawing" xmlns:r="http://schemas.openxmlformats.org/officeDocument/2006/relationships" xmlns:w14="http://schemas.microsoft.com/office/word/2010/wordml">
+              <w:rPr>
+                <w:rFonts w:ascii="DejaVu Sans" w:hAnsi="DejaVu Sans" w:eastAsia="DejaVu Sans" w:cs="DejaVu Sans"/>
+                <w:sz w:val="18"/>
+                <w:szCs w:val="18"/>
+                <w:color w:val="000000"/>
+              </w:rPr>
+              <w:t xml:space="preserve">3</w:t>
+            </w:r>
+          </w:p>
+        </w:tc>
+        <w:tc>
+          <w:tcPr>
+            <w:tcBorders/>
+            <w:shd w:val="clear" w:color="auto" w:fill="FFFFFF"/>
+            <w:tcMar>
+              <w:top w:w="0" w:type="dxa"/>
+              <w:bottom w:w="0" w:type="dxa"/>
+              <w:left w:w="0" w:type="dxa"/>
+              <w:right w:w="0" w:type="dxa"/>
+            </w:tcMar>
+            <w:vAlign w:val="center"/>
+          </w:tcPr>
+          <w:p>
+            <w:pPr>
+              <w:jc w:val="right"/>
+              <w:spacing w:after="100" w:before="100" w:line="240"/>
+              <w:ind w:firstLine="0" w:left="100" w:right="100"/>
+            </w:pPr>
+            <w:r xmlns:w="http://schemas.openxmlformats.org/wordprocessingml/2006/main" xmlns:wp="http://schemas.openxmlformats.org/drawingml/2006/wordprocessingDrawing" xmlns:r="http://schemas.openxmlformats.org/officeDocument/2006/relationships" xmlns:w14="http://schemas.microsoft.com/office/word/2010/wordml">
+              <w:rPr>
+                <w:rFonts w:ascii="DejaVu Sans" w:hAnsi="DejaVu Sans" w:eastAsia="DejaVu Sans" w:cs="DejaVu Sans"/>
+                <w:sz w:val="18"/>
+                <w:szCs w:val="18"/>
+                <w:color w:val="000000"/>
+              </w:rPr>
+              <w:t xml:space="preserve">1</w:t>
+            </w:r>
+          </w:p>
+        </w:tc>
+      </w:tr>
+      <w:tr>
+        <w:trPr>
+          <w:cantSplit/>
+          <w:trHeight w:val="360" w:hRule="auto"/>
+        </w:trPr>
         <w:tc>
           <w:tcPr>
             <w:tcBorders/>
@@ -3547,12 +3498,12 @@
             </w:pPr>
             <w:r xmlns:w="http://schemas.openxmlformats.org/wordprocessingml/2006/main" xmlns:wp="http://schemas.openxmlformats.org/drawingml/2006/wordprocessingDrawing" xmlns:r="http://schemas.openxmlformats.org/officeDocument/2006/relationships" xmlns:w14="http://schemas.microsoft.com/office/word/2010/wordml">
               <w:rPr>
-                <w:rFonts w:ascii="Arial" w:hAnsi="Arial" w:eastAsia="Arial" w:cs="Arial"/>
+                <w:rFonts w:ascii="DejaVu Sans" w:hAnsi="DejaVu Sans" w:eastAsia="DejaVu Sans" w:cs="DejaVu Sans"/>
                 <w:sz w:val="18"/>
                 <w:szCs w:val="18"/>
                 <w:color w:val="000000"/>
               </w:rPr>
-              <w:t xml:space="preserve">0</w:t>
+              <w:t xml:space="preserve">8</w:t>
             </w:r>
           </w:p>
         </w:tc>
@@ -3576,12 +3527,12 @@
             </w:pPr>
             <w:r xmlns:w="http://schemas.openxmlformats.org/wordprocessingml/2006/main" xmlns:wp="http://schemas.openxmlformats.org/drawingml/2006/wordprocessingDrawing" xmlns:r="http://schemas.openxmlformats.org/officeDocument/2006/relationships" xmlns:w14="http://schemas.microsoft.com/office/word/2010/wordml">
               <w:rPr>
-                <w:rFonts w:ascii="Arial" w:hAnsi="Arial" w:eastAsia="Arial" w:cs="Arial"/>
+                <w:rFonts w:ascii="DejaVu Sans" w:hAnsi="DejaVu Sans" w:eastAsia="DejaVu Sans" w:cs="DejaVu Sans"/>
                 <w:sz w:val="18"/>
                 <w:szCs w:val="18"/>
                 <w:color w:val="000000"/>
               </w:rPr>
-              <w:t xml:space="preserve">0</w:t>
+              <w:t xml:space="preserve">360.0</w:t>
             </w:r>
           </w:p>
         </w:tc>
@@ -3605,50 +3556,15 @@
             </w:pPr>
             <w:r xmlns:w="http://schemas.openxmlformats.org/wordprocessingml/2006/main" xmlns:wp="http://schemas.openxmlformats.org/drawingml/2006/wordprocessingDrawing" xmlns:r="http://schemas.openxmlformats.org/officeDocument/2006/relationships" xmlns:w14="http://schemas.microsoft.com/office/word/2010/wordml">
               <w:rPr>
-                <w:rFonts w:ascii="Arial" w:hAnsi="Arial" w:eastAsia="Arial" w:cs="Arial"/>
+                <w:rFonts w:ascii="DejaVu Sans" w:hAnsi="DejaVu Sans" w:eastAsia="DejaVu Sans" w:cs="DejaVu Sans"/>
                 <w:sz w:val="18"/>
                 <w:szCs w:val="18"/>
                 <w:color w:val="000000"/>
               </w:rPr>
-              <w:t xml:space="preserve">3</w:t>
-            </w:r>
-          </w:p>
-        </w:tc>
-        <w:tc>
-          <w:tcPr>
-            <w:tcBorders/>
-            <w:shd w:val="clear" w:color="auto" w:fill="FFFFFF"/>
-            <w:tcMar>
-              <w:top w:w="0" w:type="dxa"/>
-              <w:bottom w:w="0" w:type="dxa"/>
-              <w:left w:w="0" w:type="dxa"/>
-              <w:right w:w="0" w:type="dxa"/>
-            </w:tcMar>
-            <w:vAlign w:val="center"/>
-          </w:tcPr>
-          <w:p>
-            <w:pPr>
-              <w:jc w:val="right"/>
-              <w:spacing w:after="100" w:before="100" w:line="240"/>
-              <w:ind w:firstLine="0" w:left="100" w:right="100"/>
-            </w:pPr>
-            <w:r xmlns:w="http://schemas.openxmlformats.org/wordprocessingml/2006/main" xmlns:wp="http://schemas.openxmlformats.org/drawingml/2006/wordprocessingDrawing" xmlns:r="http://schemas.openxmlformats.org/officeDocument/2006/relationships" xmlns:w14="http://schemas.microsoft.com/office/word/2010/wordml">
-              <w:rPr>
-                <w:rFonts w:ascii="Arial" w:hAnsi="Arial" w:eastAsia="Arial" w:cs="Arial"/>
-                <w:sz w:val="18"/>
-                <w:szCs w:val="18"/>
-                <w:color w:val="000000"/>
-              </w:rPr>
-              <w:t xml:space="preserve">2</w:t>
-            </w:r>
-          </w:p>
-        </w:tc>
-      </w:tr>
-      <w:tr>
-        <w:trPr>
-          <w:cantSplit/>
-          <w:trHeight w:val="360" w:hRule="auto"/>
-        </w:trPr>
+              <w:t xml:space="preserve">175</w:t>
+            </w:r>
+          </w:p>
+        </w:tc>
         <w:tc>
           <w:tcPr>
             <w:tcBorders/>
@@ -3730,70 +3646,12 @@
             </w:pPr>
             <w:r xmlns:w="http://schemas.openxmlformats.org/wordprocessingml/2006/main" xmlns:wp="http://schemas.openxmlformats.org/drawingml/2006/wordprocessingDrawing" xmlns:r="http://schemas.openxmlformats.org/officeDocument/2006/relationships" xmlns:w14="http://schemas.microsoft.com/office/word/2010/wordml">
               <w:rPr>
-                <w:rFonts w:ascii="Arial" w:hAnsi="Arial" w:eastAsia="Arial" w:cs="Arial"/>
+                <w:rFonts w:ascii="DejaVu Sans" w:hAnsi="DejaVu Sans" w:eastAsia="DejaVu Sans" w:cs="DejaVu Sans"/>
                 <w:sz w:val="18"/>
                 <w:szCs w:val="18"/>
                 <w:color w:val="000000"/>
               </w:rPr>
-              <w:t xml:space="preserve">6</w:t>
-            </w:r>
-          </w:p>
-        </w:tc>
-        <w:tc>
-          <w:tcPr>
-            <w:tcBorders/>
-            <w:shd w:val="clear" w:color="auto" w:fill="FFFFFF"/>
-            <w:tcMar>
-              <w:top w:w="0" w:type="dxa"/>
-              <w:bottom w:w="0" w:type="dxa"/>
-              <w:left w:w="0" w:type="dxa"/>
-              <w:right w:w="0" w:type="dxa"/>
-            </w:tcMar>
-            <w:vAlign w:val="center"/>
-          </w:tcPr>
-          <w:p>
-            <w:pPr>
-              <w:jc w:val="right"/>
-              <w:spacing w:after="100" w:before="100" w:line="240"/>
-              <w:ind w:firstLine="0" w:left="100" w:right="100"/>
-            </w:pPr>
-            <w:r xmlns:w="http://schemas.openxmlformats.org/wordprocessingml/2006/main" xmlns:wp="http://schemas.openxmlformats.org/drawingml/2006/wordprocessingDrawing" xmlns:r="http://schemas.openxmlformats.org/officeDocument/2006/relationships" xmlns:w14="http://schemas.microsoft.com/office/word/2010/wordml">
-              <w:rPr>
-                <w:rFonts w:ascii="Arial" w:hAnsi="Arial" w:eastAsia="Arial" w:cs="Arial"/>
-                <w:sz w:val="18"/>
-                <w:szCs w:val="18"/>
-                <w:color w:val="000000"/>
-              </w:rPr>
-              <w:t xml:space="preserve">225.0</w:t>
-            </w:r>
-          </w:p>
-        </w:tc>
-        <w:tc>
-          <w:tcPr>
-            <w:tcBorders/>
-            <w:shd w:val="clear" w:color="auto" w:fill="FFFFFF"/>
-            <w:tcMar>
-              <w:top w:w="0" w:type="dxa"/>
-              <w:bottom w:w="0" w:type="dxa"/>
-              <w:left w:w="0" w:type="dxa"/>
-              <w:right w:w="0" w:type="dxa"/>
-            </w:tcMar>
-            <w:vAlign w:val="center"/>
-          </w:tcPr>
-          <w:p>
-            <w:pPr>
-              <w:jc w:val="right"/>
-              <w:spacing w:after="100" w:before="100" w:line="240"/>
-              <w:ind w:firstLine="0" w:left="100" w:right="100"/>
-            </w:pPr>
-            <w:r xmlns:w="http://schemas.openxmlformats.org/wordprocessingml/2006/main" xmlns:wp="http://schemas.openxmlformats.org/drawingml/2006/wordprocessingDrawing" xmlns:r="http://schemas.openxmlformats.org/officeDocument/2006/relationships" xmlns:w14="http://schemas.microsoft.com/office/word/2010/wordml">
-              <w:rPr>
-                <w:rFonts w:ascii="Arial" w:hAnsi="Arial" w:eastAsia="Arial" w:cs="Arial"/>
-                <w:sz w:val="18"/>
-                <w:szCs w:val="18"/>
-                <w:color w:val="000000"/>
-              </w:rPr>
-              <w:t xml:space="preserve">105</w:t>
+              <w:t xml:space="preserve">3.440</w:t>
             </w:r>
           </w:p>
         </w:tc>
@@ -3878,15 +3736,108 @@
             </w:pPr>
             <w:r xmlns:w="http://schemas.openxmlformats.org/wordprocessingml/2006/main" xmlns:wp="http://schemas.openxmlformats.org/drawingml/2006/wordprocessingDrawing" xmlns:r="http://schemas.openxmlformats.org/officeDocument/2006/relationships" xmlns:w14="http://schemas.microsoft.com/office/word/2010/wordml">
               <w:rPr>
-                <w:rFonts w:ascii="Arial" w:hAnsi="Arial" w:eastAsia="Arial" w:cs="Arial"/>
+                <w:rFonts w:ascii="DejaVu Sans" w:hAnsi="DejaVu Sans" w:eastAsia="DejaVu Sans" w:cs="DejaVu Sans"/>
                 <w:sz w:val="18"/>
                 <w:szCs w:val="18"/>
                 <w:color w:val="000000"/>
               </w:rPr>
-              <w:t xml:space="preserve">3.460</w:t>
-            </w:r>
-          </w:p>
-        </w:tc>
+              <w:t xml:space="preserve">0</w:t>
+            </w:r>
+          </w:p>
+        </w:tc>
+        <w:tc>
+          <w:tcPr>
+            <w:tcBorders/>
+            <w:shd w:val="clear" w:color="auto" w:fill="FFFFFF"/>
+            <w:tcMar>
+              <w:top w:w="0" w:type="dxa"/>
+              <w:bottom w:w="0" w:type="dxa"/>
+              <w:left w:w="0" w:type="dxa"/>
+              <w:right w:w="0" w:type="dxa"/>
+            </w:tcMar>
+            <w:vAlign w:val="center"/>
+          </w:tcPr>
+          <w:p>
+            <w:pPr>
+              <w:jc w:val="right"/>
+              <w:spacing w:after="100" w:before="100" w:line="240"/>
+              <w:ind w:firstLine="0" w:left="100" w:right="100"/>
+            </w:pPr>
+            <w:r xmlns:w="http://schemas.openxmlformats.org/wordprocessingml/2006/main" xmlns:wp="http://schemas.openxmlformats.org/drawingml/2006/wordprocessingDrawing" xmlns:r="http://schemas.openxmlformats.org/officeDocument/2006/relationships" xmlns:w14="http://schemas.microsoft.com/office/word/2010/wordml">
+              <w:rPr>
+                <w:rFonts w:ascii="DejaVu Sans" w:hAnsi="DejaVu Sans" w:eastAsia="DejaVu Sans" w:cs="DejaVu Sans"/>
+                <w:sz w:val="18"/>
+                <w:szCs w:val="18"/>
+                <w:color w:val="000000"/>
+              </w:rPr>
+              <w:t xml:space="preserve">0</w:t>
+            </w:r>
+          </w:p>
+        </w:tc>
+        <w:tc>
+          <w:tcPr>
+            <w:tcBorders/>
+            <w:shd w:val="clear" w:color="auto" w:fill="FFFFFF"/>
+            <w:tcMar>
+              <w:top w:w="0" w:type="dxa"/>
+              <w:bottom w:w="0" w:type="dxa"/>
+              <w:left w:w="0" w:type="dxa"/>
+              <w:right w:w="0" w:type="dxa"/>
+            </w:tcMar>
+            <w:vAlign w:val="center"/>
+          </w:tcPr>
+          <w:p>
+            <w:pPr>
+              <w:jc w:val="right"/>
+              <w:spacing w:after="100" w:before="100" w:line="240"/>
+              <w:ind w:firstLine="0" w:left="100" w:right="100"/>
+            </w:pPr>
+            <w:r xmlns:w="http://schemas.openxmlformats.org/wordprocessingml/2006/main" xmlns:wp="http://schemas.openxmlformats.org/drawingml/2006/wordprocessingDrawing" xmlns:r="http://schemas.openxmlformats.org/officeDocument/2006/relationships" xmlns:w14="http://schemas.microsoft.com/office/word/2010/wordml">
+              <w:rPr>
+                <w:rFonts w:ascii="DejaVu Sans" w:hAnsi="DejaVu Sans" w:eastAsia="DejaVu Sans" w:cs="DejaVu Sans"/>
+                <w:sz w:val="18"/>
+                <w:szCs w:val="18"/>
+                <w:color w:val="000000"/>
+              </w:rPr>
+              <w:t xml:space="preserve">3</w:t>
+            </w:r>
+          </w:p>
+        </w:tc>
+        <w:tc>
+          <w:tcPr>
+            <w:tcBorders/>
+            <w:shd w:val="clear" w:color="auto" w:fill="FFFFFF"/>
+            <w:tcMar>
+              <w:top w:w="0" w:type="dxa"/>
+              <w:bottom w:w="0" w:type="dxa"/>
+              <w:left w:w="0" w:type="dxa"/>
+              <w:right w:w="0" w:type="dxa"/>
+            </w:tcMar>
+            <w:vAlign w:val="center"/>
+          </w:tcPr>
+          <w:p>
+            <w:pPr>
+              <w:jc w:val="right"/>
+              <w:spacing w:after="100" w:before="100" w:line="240"/>
+              <w:ind w:firstLine="0" w:left="100" w:right="100"/>
+            </w:pPr>
+            <w:r xmlns:w="http://schemas.openxmlformats.org/wordprocessingml/2006/main" xmlns:wp="http://schemas.openxmlformats.org/drawingml/2006/wordprocessingDrawing" xmlns:r="http://schemas.openxmlformats.org/officeDocument/2006/relationships" xmlns:w14="http://schemas.microsoft.com/office/word/2010/wordml">
+              <w:rPr>
+                <w:rFonts w:ascii="DejaVu Sans" w:hAnsi="DejaVu Sans" w:eastAsia="DejaVu Sans" w:cs="DejaVu Sans"/>
+                <w:sz w:val="18"/>
+                <w:szCs w:val="18"/>
+                <w:color w:val="000000"/>
+              </w:rPr>
+              <w:t xml:space="preserve">2</w:t>
+            </w:r>
+          </w:p>
+        </w:tc>
+      </w:tr>
+      <w:tr>
+        <w:trPr>
+          <w:cantSplit/>
+          <w:trHeight w:val="360" w:hRule="auto"/>
+        </w:trPr>
         <w:tc>
           <w:tcPr>
             <w:tcBorders/>
@@ -3968,12 +3919,12 @@
             </w:pPr>
             <w:r xmlns:w="http://schemas.openxmlformats.org/wordprocessingml/2006/main" xmlns:wp="http://schemas.openxmlformats.org/drawingml/2006/wordprocessingDrawing" xmlns:r="http://schemas.openxmlformats.org/officeDocument/2006/relationships" xmlns:w14="http://schemas.microsoft.com/office/word/2010/wordml">
               <w:rPr>
-                <w:rFonts w:ascii="Arial" w:hAnsi="Arial" w:eastAsia="Arial" w:cs="Arial"/>
+                <w:rFonts w:ascii="DejaVu Sans" w:hAnsi="DejaVu Sans" w:eastAsia="DejaVu Sans" w:cs="DejaVu Sans"/>
                 <w:sz w:val="18"/>
                 <w:szCs w:val="18"/>
                 <w:color w:val="000000"/>
               </w:rPr>
-              <w:t xml:space="preserve">1</w:t>
+              <w:t xml:space="preserve">6</w:t>
             </w:r>
           </w:p>
         </w:tc>
@@ -3997,12 +3948,12 @@
             </w:pPr>
             <w:r xmlns:w="http://schemas.openxmlformats.org/wordprocessingml/2006/main" xmlns:wp="http://schemas.openxmlformats.org/drawingml/2006/wordprocessingDrawing" xmlns:r="http://schemas.openxmlformats.org/officeDocument/2006/relationships" xmlns:w14="http://schemas.microsoft.com/office/word/2010/wordml">
               <w:rPr>
-                <w:rFonts w:ascii="Arial" w:hAnsi="Arial" w:eastAsia="Arial" w:cs="Arial"/>
+                <w:rFonts w:ascii="DejaVu Sans" w:hAnsi="DejaVu Sans" w:eastAsia="DejaVu Sans" w:cs="DejaVu Sans"/>
                 <w:sz w:val="18"/>
                 <w:szCs w:val="18"/>
                 <w:color w:val="000000"/>
               </w:rPr>
-              <w:t xml:space="preserve">0</w:t>
+              <w:t xml:space="preserve">225.0</w:t>
             </w:r>
           </w:p>
         </w:tc>
@@ -4026,50 +3977,15 @@
             </w:pPr>
             <w:r xmlns:w="http://schemas.openxmlformats.org/wordprocessingml/2006/main" xmlns:wp="http://schemas.openxmlformats.org/drawingml/2006/wordprocessingDrawing" xmlns:r="http://schemas.openxmlformats.org/officeDocument/2006/relationships" xmlns:w14="http://schemas.microsoft.com/office/word/2010/wordml">
               <w:rPr>
-                <w:rFonts w:ascii="Arial" w:hAnsi="Arial" w:eastAsia="Arial" w:cs="Arial"/>
+                <w:rFonts w:ascii="DejaVu Sans" w:hAnsi="DejaVu Sans" w:eastAsia="DejaVu Sans" w:cs="DejaVu Sans"/>
                 <w:sz w:val="18"/>
                 <w:szCs w:val="18"/>
                 <w:color w:val="000000"/>
               </w:rPr>
-              <w:t xml:space="preserve">3</w:t>
-            </w:r>
-          </w:p>
-        </w:tc>
-        <w:tc>
-          <w:tcPr>
-            <w:tcBorders/>
-            <w:shd w:val="clear" w:color="auto" w:fill="FFFFFF"/>
-            <w:tcMar>
-              <w:top w:w="0" w:type="dxa"/>
-              <w:bottom w:w="0" w:type="dxa"/>
-              <w:left w:w="0" w:type="dxa"/>
-              <w:right w:w="0" w:type="dxa"/>
-            </w:tcMar>
-            <w:vAlign w:val="center"/>
-          </w:tcPr>
-          <w:p>
-            <w:pPr>
-              <w:jc w:val="right"/>
-              <w:spacing w:after="100" w:before="100" w:line="240"/>
-              <w:ind w:firstLine="0" w:left="100" w:right="100"/>
-            </w:pPr>
-            <w:r xmlns:w="http://schemas.openxmlformats.org/wordprocessingml/2006/main" xmlns:wp="http://schemas.openxmlformats.org/drawingml/2006/wordprocessingDrawing" xmlns:r="http://schemas.openxmlformats.org/officeDocument/2006/relationships" xmlns:w14="http://schemas.microsoft.com/office/word/2010/wordml">
-              <w:rPr>
-                <w:rFonts w:ascii="Arial" w:hAnsi="Arial" w:eastAsia="Arial" w:cs="Arial"/>
-                <w:sz w:val="18"/>
-                <w:szCs w:val="18"/>
-                <w:color w:val="000000"/>
-              </w:rPr>
-              <w:t xml:space="preserve">1</w:t>
-            </w:r>
-          </w:p>
-        </w:tc>
-      </w:tr>
-      <w:tr>
-        <w:trPr>
-          <w:cantSplit/>
-          <w:trHeight w:val="360" w:hRule="auto"/>
-        </w:trPr>
+              <w:t xml:space="preserve">105</w:t>
+            </w:r>
+          </w:p>
+        </w:tc>
         <w:tc>
           <w:tcPr>
             <w:tcBorders/>
@@ -4151,70 +4067,12 @@
             </w:pPr>
             <w:r xmlns:w="http://schemas.openxmlformats.org/wordprocessingml/2006/main" xmlns:wp="http://schemas.openxmlformats.org/drawingml/2006/wordprocessingDrawing" xmlns:r="http://schemas.openxmlformats.org/officeDocument/2006/relationships" xmlns:w14="http://schemas.microsoft.com/office/word/2010/wordml">
               <w:rPr>
-                <w:rFonts w:ascii="Arial" w:hAnsi="Arial" w:eastAsia="Arial" w:cs="Arial"/>
+                <w:rFonts w:ascii="DejaVu Sans" w:hAnsi="DejaVu Sans" w:eastAsia="DejaVu Sans" w:cs="DejaVu Sans"/>
                 <w:sz w:val="18"/>
                 <w:szCs w:val="18"/>
                 <w:color w:val="000000"/>
               </w:rPr>
-              <w:t xml:space="preserve">8</w:t>
-            </w:r>
-          </w:p>
-        </w:tc>
-        <w:tc>
-          <w:tcPr>
-            <w:tcBorders/>
-            <w:shd w:val="clear" w:color="auto" w:fill="FFFFFF"/>
-            <w:tcMar>
-              <w:top w:w="0" w:type="dxa"/>
-              <w:bottom w:w="0" w:type="dxa"/>
-              <w:left w:w="0" w:type="dxa"/>
-              <w:right w:w="0" w:type="dxa"/>
-            </w:tcMar>
-            <w:vAlign w:val="center"/>
-          </w:tcPr>
-          <w:p>
-            <w:pPr>
-              <w:jc w:val="right"/>
-              <w:spacing w:after="100" w:before="100" w:line="240"/>
-              <w:ind w:firstLine="0" w:left="100" w:right="100"/>
-            </w:pPr>
-            <w:r xmlns:w="http://schemas.openxmlformats.org/wordprocessingml/2006/main" xmlns:wp="http://schemas.openxmlformats.org/drawingml/2006/wordprocessingDrawing" xmlns:r="http://schemas.openxmlformats.org/officeDocument/2006/relationships" xmlns:w14="http://schemas.microsoft.com/office/word/2010/wordml">
-              <w:rPr>
-                <w:rFonts w:ascii="Arial" w:hAnsi="Arial" w:eastAsia="Arial" w:cs="Arial"/>
-                <w:sz w:val="18"/>
-                <w:szCs w:val="18"/>
-                <w:color w:val="000000"/>
-              </w:rPr>
-              <w:t xml:space="preserve">360.0</w:t>
-            </w:r>
-          </w:p>
-        </w:tc>
-        <w:tc>
-          <w:tcPr>
-            <w:tcBorders/>
-            <w:shd w:val="clear" w:color="auto" w:fill="FFFFFF"/>
-            <w:tcMar>
-              <w:top w:w="0" w:type="dxa"/>
-              <w:bottom w:w="0" w:type="dxa"/>
-              <w:left w:w="0" w:type="dxa"/>
-              <w:right w:w="0" w:type="dxa"/>
-            </w:tcMar>
-            <w:vAlign w:val="center"/>
-          </w:tcPr>
-          <w:p>
-            <w:pPr>
-              <w:jc w:val="right"/>
-              <w:spacing w:after="100" w:before="100" w:line="240"/>
-              <w:ind w:firstLine="0" w:left="100" w:right="100"/>
-            </w:pPr>
-            <w:r xmlns:w="http://schemas.openxmlformats.org/wordprocessingml/2006/main" xmlns:wp="http://schemas.openxmlformats.org/drawingml/2006/wordprocessingDrawing" xmlns:r="http://schemas.openxmlformats.org/officeDocument/2006/relationships" xmlns:w14="http://schemas.microsoft.com/office/word/2010/wordml">
-              <w:rPr>
-                <w:rFonts w:ascii="Arial" w:hAnsi="Arial" w:eastAsia="Arial" w:cs="Arial"/>
-                <w:sz w:val="18"/>
-                <w:szCs w:val="18"/>
-                <w:color w:val="000000"/>
-              </w:rPr>
-              <w:t xml:space="preserve">245</w:t>
+              <w:t xml:space="preserve">3.460</w:t>
             </w:r>
           </w:p>
         </w:tc>
@@ -4299,15 +4157,108 @@
             </w:pPr>
             <w:r xmlns:w="http://schemas.openxmlformats.org/wordprocessingml/2006/main" xmlns:wp="http://schemas.openxmlformats.org/drawingml/2006/wordprocessingDrawing" xmlns:r="http://schemas.openxmlformats.org/officeDocument/2006/relationships" xmlns:w14="http://schemas.microsoft.com/office/word/2010/wordml">
               <w:rPr>
-                <w:rFonts w:ascii="Arial" w:hAnsi="Arial" w:eastAsia="Arial" w:cs="Arial"/>
+                <w:rFonts w:ascii="DejaVu Sans" w:hAnsi="DejaVu Sans" w:eastAsia="DejaVu Sans" w:cs="DejaVu Sans"/>
                 <w:sz w:val="18"/>
                 <w:szCs w:val="18"/>
                 <w:color w:val="000000"/>
               </w:rPr>
-              <w:t xml:space="preserve">3.570</w:t>
-            </w:r>
-          </w:p>
-        </w:tc>
+              <w:t xml:space="preserve">1</w:t>
+            </w:r>
+          </w:p>
+        </w:tc>
+        <w:tc>
+          <w:tcPr>
+            <w:tcBorders/>
+            <w:shd w:val="clear" w:color="auto" w:fill="FFFFFF"/>
+            <w:tcMar>
+              <w:top w:w="0" w:type="dxa"/>
+              <w:bottom w:w="0" w:type="dxa"/>
+              <w:left w:w="0" w:type="dxa"/>
+              <w:right w:w="0" w:type="dxa"/>
+            </w:tcMar>
+            <w:vAlign w:val="center"/>
+          </w:tcPr>
+          <w:p>
+            <w:pPr>
+              <w:jc w:val="right"/>
+              <w:spacing w:after="100" w:before="100" w:line="240"/>
+              <w:ind w:firstLine="0" w:left="100" w:right="100"/>
+            </w:pPr>
+            <w:r xmlns:w="http://schemas.openxmlformats.org/wordprocessingml/2006/main" xmlns:wp="http://schemas.openxmlformats.org/drawingml/2006/wordprocessingDrawing" xmlns:r="http://schemas.openxmlformats.org/officeDocument/2006/relationships" xmlns:w14="http://schemas.microsoft.com/office/word/2010/wordml">
+              <w:rPr>
+                <w:rFonts w:ascii="DejaVu Sans" w:hAnsi="DejaVu Sans" w:eastAsia="DejaVu Sans" w:cs="DejaVu Sans"/>
+                <w:sz w:val="18"/>
+                <w:szCs w:val="18"/>
+                <w:color w:val="000000"/>
+              </w:rPr>
+              <w:t xml:space="preserve">0</w:t>
+            </w:r>
+          </w:p>
+        </w:tc>
+        <w:tc>
+          <w:tcPr>
+            <w:tcBorders/>
+            <w:shd w:val="clear" w:color="auto" w:fill="FFFFFF"/>
+            <w:tcMar>
+              <w:top w:w="0" w:type="dxa"/>
+              <w:bottom w:w="0" w:type="dxa"/>
+              <w:left w:w="0" w:type="dxa"/>
+              <w:right w:w="0" w:type="dxa"/>
+            </w:tcMar>
+            <w:vAlign w:val="center"/>
+          </w:tcPr>
+          <w:p>
+            <w:pPr>
+              <w:jc w:val="right"/>
+              <w:spacing w:after="100" w:before="100" w:line="240"/>
+              <w:ind w:firstLine="0" w:left="100" w:right="100"/>
+            </w:pPr>
+            <w:r xmlns:w="http://schemas.openxmlformats.org/wordprocessingml/2006/main" xmlns:wp="http://schemas.openxmlformats.org/drawingml/2006/wordprocessingDrawing" xmlns:r="http://schemas.openxmlformats.org/officeDocument/2006/relationships" xmlns:w14="http://schemas.microsoft.com/office/word/2010/wordml">
+              <w:rPr>
+                <w:rFonts w:ascii="DejaVu Sans" w:hAnsi="DejaVu Sans" w:eastAsia="DejaVu Sans" w:cs="DejaVu Sans"/>
+                <w:sz w:val="18"/>
+                <w:szCs w:val="18"/>
+                <w:color w:val="000000"/>
+              </w:rPr>
+              <w:t xml:space="preserve">3</w:t>
+            </w:r>
+          </w:p>
+        </w:tc>
+        <w:tc>
+          <w:tcPr>
+            <w:tcBorders/>
+            <w:shd w:val="clear" w:color="auto" w:fill="FFFFFF"/>
+            <w:tcMar>
+              <w:top w:w="0" w:type="dxa"/>
+              <w:bottom w:w="0" w:type="dxa"/>
+              <w:left w:w="0" w:type="dxa"/>
+              <w:right w:w="0" w:type="dxa"/>
+            </w:tcMar>
+            <w:vAlign w:val="center"/>
+          </w:tcPr>
+          <w:p>
+            <w:pPr>
+              <w:jc w:val="right"/>
+              <w:spacing w:after="100" w:before="100" w:line="240"/>
+              <w:ind w:firstLine="0" w:left="100" w:right="100"/>
+            </w:pPr>
+            <w:r xmlns:w="http://schemas.openxmlformats.org/wordprocessingml/2006/main" xmlns:wp="http://schemas.openxmlformats.org/drawingml/2006/wordprocessingDrawing" xmlns:r="http://schemas.openxmlformats.org/officeDocument/2006/relationships" xmlns:w14="http://schemas.microsoft.com/office/word/2010/wordml">
+              <w:rPr>
+                <w:rFonts w:ascii="DejaVu Sans" w:hAnsi="DejaVu Sans" w:eastAsia="DejaVu Sans" w:cs="DejaVu Sans"/>
+                <w:sz w:val="18"/>
+                <w:szCs w:val="18"/>
+                <w:color w:val="000000"/>
+              </w:rPr>
+              <w:t xml:space="preserve">1</w:t>
+            </w:r>
+          </w:p>
+        </w:tc>
+      </w:tr>
+      <w:tr>
+        <w:trPr>
+          <w:cantSplit/>
+          <w:trHeight w:val="360" w:hRule="auto"/>
+        </w:trPr>
         <w:tc>
           <w:tcPr>
             <w:tcBorders/>
@@ -4389,12 +4340,12 @@
             </w:pPr>
             <w:r xmlns:w="http://schemas.openxmlformats.org/wordprocessingml/2006/main" xmlns:wp="http://schemas.openxmlformats.org/drawingml/2006/wordprocessingDrawing" xmlns:r="http://schemas.openxmlformats.org/officeDocument/2006/relationships" xmlns:w14="http://schemas.microsoft.com/office/word/2010/wordml">
               <w:rPr>
-                <w:rFonts w:ascii="Arial" w:hAnsi="Arial" w:eastAsia="Arial" w:cs="Arial"/>
+                <w:rFonts w:ascii="DejaVu Sans" w:hAnsi="DejaVu Sans" w:eastAsia="DejaVu Sans" w:cs="DejaVu Sans"/>
                 <w:sz w:val="18"/>
                 <w:szCs w:val="18"/>
                 <w:color w:val="000000"/>
               </w:rPr>
-              <w:t xml:space="preserve">0</w:t>
+              <w:t xml:space="preserve">8</w:t>
             </w:r>
           </w:p>
         </w:tc>
@@ -4418,12 +4369,12 @@
             </w:pPr>
             <w:r xmlns:w="http://schemas.openxmlformats.org/wordprocessingml/2006/main" xmlns:wp="http://schemas.openxmlformats.org/drawingml/2006/wordprocessingDrawing" xmlns:r="http://schemas.openxmlformats.org/officeDocument/2006/relationships" xmlns:w14="http://schemas.microsoft.com/office/word/2010/wordml">
               <w:rPr>
-                <w:rFonts w:ascii="Arial" w:hAnsi="Arial" w:eastAsia="Arial" w:cs="Arial"/>
+                <w:rFonts w:ascii="DejaVu Sans" w:hAnsi="DejaVu Sans" w:eastAsia="DejaVu Sans" w:cs="DejaVu Sans"/>
                 <w:sz w:val="18"/>
                 <w:szCs w:val="18"/>
                 <w:color w:val="000000"/>
               </w:rPr>
-              <w:t xml:space="preserve">0</w:t>
+              <w:t xml:space="preserve">360.0</w:t>
             </w:r>
           </w:p>
         </w:tc>
@@ -4447,50 +4398,15 @@
             </w:pPr>
             <w:r xmlns:w="http://schemas.openxmlformats.org/wordprocessingml/2006/main" xmlns:wp="http://schemas.openxmlformats.org/drawingml/2006/wordprocessingDrawing" xmlns:r="http://schemas.openxmlformats.org/officeDocument/2006/relationships" xmlns:w14="http://schemas.microsoft.com/office/word/2010/wordml">
               <w:rPr>
-                <w:rFonts w:ascii="Arial" w:hAnsi="Arial" w:eastAsia="Arial" w:cs="Arial"/>
+                <w:rFonts w:ascii="DejaVu Sans" w:hAnsi="DejaVu Sans" w:eastAsia="DejaVu Sans" w:cs="DejaVu Sans"/>
                 <w:sz w:val="18"/>
                 <w:szCs w:val="18"/>
                 <w:color w:val="000000"/>
               </w:rPr>
-              <w:t xml:space="preserve">3</w:t>
-            </w:r>
-          </w:p>
-        </w:tc>
-        <w:tc>
-          <w:tcPr>
-            <w:tcBorders/>
-            <w:shd w:val="clear" w:color="auto" w:fill="FFFFFF"/>
-            <w:tcMar>
-              <w:top w:w="0" w:type="dxa"/>
-              <w:bottom w:w="0" w:type="dxa"/>
-              <w:left w:w="0" w:type="dxa"/>
-              <w:right w:w="0" w:type="dxa"/>
-            </w:tcMar>
-            <w:vAlign w:val="center"/>
-          </w:tcPr>
-          <w:p>
-            <w:pPr>
-              <w:jc w:val="right"/>
-              <w:spacing w:after="100" w:before="100" w:line="240"/>
-              <w:ind w:firstLine="0" w:left="100" w:right="100"/>
-            </w:pPr>
-            <w:r xmlns:w="http://schemas.openxmlformats.org/wordprocessingml/2006/main" xmlns:wp="http://schemas.openxmlformats.org/drawingml/2006/wordprocessingDrawing" xmlns:r="http://schemas.openxmlformats.org/officeDocument/2006/relationships" xmlns:w14="http://schemas.microsoft.com/office/word/2010/wordml">
-              <w:rPr>
-                <w:rFonts w:ascii="Arial" w:hAnsi="Arial" w:eastAsia="Arial" w:cs="Arial"/>
-                <w:sz w:val="18"/>
-                <w:szCs w:val="18"/>
-                <w:color w:val="000000"/>
-              </w:rPr>
-              <w:t xml:space="preserve">4</w:t>
-            </w:r>
-          </w:p>
-        </w:tc>
-      </w:tr>
-      <w:tr>
-        <w:trPr>
-          <w:cantSplit/>
-          <w:trHeight w:val="360" w:hRule="auto"/>
-        </w:trPr>
+              <w:t xml:space="preserve">245</w:t>
+            </w:r>
+          </w:p>
+        </w:tc>
         <w:tc>
           <w:tcPr>
             <w:tcBorders/>
@@ -4572,70 +4488,12 @@
             </w:pPr>
             <w:r xmlns:w="http://schemas.openxmlformats.org/wordprocessingml/2006/main" xmlns:wp="http://schemas.openxmlformats.org/drawingml/2006/wordprocessingDrawing" xmlns:r="http://schemas.openxmlformats.org/officeDocument/2006/relationships" xmlns:w14="http://schemas.microsoft.com/office/word/2010/wordml">
               <w:rPr>
-                <w:rFonts w:ascii="Arial" w:hAnsi="Arial" w:eastAsia="Arial" w:cs="Arial"/>
+                <w:rFonts w:ascii="DejaVu Sans" w:hAnsi="DejaVu Sans" w:eastAsia="DejaVu Sans" w:cs="DejaVu Sans"/>
                 <w:sz w:val="18"/>
                 <w:szCs w:val="18"/>
                 <w:color w:val="000000"/>
               </w:rPr>
-              <w:t xml:space="preserve">4</w:t>
-            </w:r>
-          </w:p>
-        </w:tc>
-        <w:tc>
-          <w:tcPr>
-            <w:tcBorders/>
-            <w:shd w:val="clear" w:color="auto" w:fill="FFFFFF"/>
-            <w:tcMar>
-              <w:top w:w="0" w:type="dxa"/>
-              <w:bottom w:w="0" w:type="dxa"/>
-              <w:left w:w="0" w:type="dxa"/>
-              <w:right w:w="0" w:type="dxa"/>
-            </w:tcMar>
-            <w:vAlign w:val="center"/>
-          </w:tcPr>
-          <w:p>
-            <w:pPr>
-              <w:jc w:val="right"/>
-              <w:spacing w:after="100" w:before="100" w:line="240"/>
-              <w:ind w:firstLine="0" w:left="100" w:right="100"/>
-            </w:pPr>
-            <w:r xmlns:w="http://schemas.openxmlformats.org/wordprocessingml/2006/main" xmlns:wp="http://schemas.openxmlformats.org/drawingml/2006/wordprocessingDrawing" xmlns:r="http://schemas.openxmlformats.org/officeDocument/2006/relationships" xmlns:w14="http://schemas.microsoft.com/office/word/2010/wordml">
-              <w:rPr>
-                <w:rFonts w:ascii="Arial" w:hAnsi="Arial" w:eastAsia="Arial" w:cs="Arial"/>
-                <w:sz w:val="18"/>
-                <w:szCs w:val="18"/>
-                <w:color w:val="000000"/>
-              </w:rPr>
-              <w:t xml:space="preserve">146.7</w:t>
-            </w:r>
-          </w:p>
-        </w:tc>
-        <w:tc>
-          <w:tcPr>
-            <w:tcBorders/>
-            <w:shd w:val="clear" w:color="auto" w:fill="FFFFFF"/>
-            <w:tcMar>
-              <w:top w:w="0" w:type="dxa"/>
-              <w:bottom w:w="0" w:type="dxa"/>
-              <w:left w:w="0" w:type="dxa"/>
-              <w:right w:w="0" w:type="dxa"/>
-            </w:tcMar>
-            <w:vAlign w:val="center"/>
-          </w:tcPr>
-          <w:p>
-            <w:pPr>
-              <w:jc w:val="right"/>
-              <w:spacing w:after="100" w:before="100" w:line="240"/>
-              <w:ind w:firstLine="0" w:left="100" w:right="100"/>
-            </w:pPr>
-            <w:r xmlns:w="http://schemas.openxmlformats.org/wordprocessingml/2006/main" xmlns:wp="http://schemas.openxmlformats.org/drawingml/2006/wordprocessingDrawing" xmlns:r="http://schemas.openxmlformats.org/officeDocument/2006/relationships" xmlns:w14="http://schemas.microsoft.com/office/word/2010/wordml">
-              <w:rPr>
-                <w:rFonts w:ascii="Arial" w:hAnsi="Arial" w:eastAsia="Arial" w:cs="Arial"/>
-                <w:sz w:val="18"/>
-                <w:szCs w:val="18"/>
-                <w:color w:val="000000"/>
-              </w:rPr>
-              <w:t xml:space="preserve">62</w:t>
+              <w:t xml:space="preserve">3.570</w:t>
             </w:r>
           </w:p>
         </w:tc>
@@ -4720,15 +4578,108 @@
             </w:pPr>
             <w:r xmlns:w="http://schemas.openxmlformats.org/wordprocessingml/2006/main" xmlns:wp="http://schemas.openxmlformats.org/drawingml/2006/wordprocessingDrawing" xmlns:r="http://schemas.openxmlformats.org/officeDocument/2006/relationships" xmlns:w14="http://schemas.microsoft.com/office/word/2010/wordml">
               <w:rPr>
-                <w:rFonts w:ascii="Arial" w:hAnsi="Arial" w:eastAsia="Arial" w:cs="Arial"/>
+                <w:rFonts w:ascii="DejaVu Sans" w:hAnsi="DejaVu Sans" w:eastAsia="DejaVu Sans" w:cs="DejaVu Sans"/>
                 <w:sz w:val="18"/>
                 <w:szCs w:val="18"/>
                 <w:color w:val="000000"/>
               </w:rPr>
-              <w:t xml:space="preserve">3.190</w:t>
-            </w:r>
-          </w:p>
-        </w:tc>
+              <w:t xml:space="preserve">0</w:t>
+            </w:r>
+          </w:p>
+        </w:tc>
+        <w:tc>
+          <w:tcPr>
+            <w:tcBorders/>
+            <w:shd w:val="clear" w:color="auto" w:fill="FFFFFF"/>
+            <w:tcMar>
+              <w:top w:w="0" w:type="dxa"/>
+              <w:bottom w:w="0" w:type="dxa"/>
+              <w:left w:w="0" w:type="dxa"/>
+              <w:right w:w="0" w:type="dxa"/>
+            </w:tcMar>
+            <w:vAlign w:val="center"/>
+          </w:tcPr>
+          <w:p>
+            <w:pPr>
+              <w:jc w:val="right"/>
+              <w:spacing w:after="100" w:before="100" w:line="240"/>
+              <w:ind w:firstLine="0" w:left="100" w:right="100"/>
+            </w:pPr>
+            <w:r xmlns:w="http://schemas.openxmlformats.org/wordprocessingml/2006/main" xmlns:wp="http://schemas.openxmlformats.org/drawingml/2006/wordprocessingDrawing" xmlns:r="http://schemas.openxmlformats.org/officeDocument/2006/relationships" xmlns:w14="http://schemas.microsoft.com/office/word/2010/wordml">
+              <w:rPr>
+                <w:rFonts w:ascii="DejaVu Sans" w:hAnsi="DejaVu Sans" w:eastAsia="DejaVu Sans" w:cs="DejaVu Sans"/>
+                <w:sz w:val="18"/>
+                <w:szCs w:val="18"/>
+                <w:color w:val="000000"/>
+              </w:rPr>
+              <w:t xml:space="preserve">0</w:t>
+            </w:r>
+          </w:p>
+        </w:tc>
+        <w:tc>
+          <w:tcPr>
+            <w:tcBorders/>
+            <w:shd w:val="clear" w:color="auto" w:fill="FFFFFF"/>
+            <w:tcMar>
+              <w:top w:w="0" w:type="dxa"/>
+              <w:bottom w:w="0" w:type="dxa"/>
+              <w:left w:w="0" w:type="dxa"/>
+              <w:right w:w="0" w:type="dxa"/>
+            </w:tcMar>
+            <w:vAlign w:val="center"/>
+          </w:tcPr>
+          <w:p>
+            <w:pPr>
+              <w:jc w:val="right"/>
+              <w:spacing w:after="100" w:before="100" w:line="240"/>
+              <w:ind w:firstLine="0" w:left="100" w:right="100"/>
+            </w:pPr>
+            <w:r xmlns:w="http://schemas.openxmlformats.org/wordprocessingml/2006/main" xmlns:wp="http://schemas.openxmlformats.org/drawingml/2006/wordprocessingDrawing" xmlns:r="http://schemas.openxmlformats.org/officeDocument/2006/relationships" xmlns:w14="http://schemas.microsoft.com/office/word/2010/wordml">
+              <w:rPr>
+                <w:rFonts w:ascii="DejaVu Sans" w:hAnsi="DejaVu Sans" w:eastAsia="DejaVu Sans" w:cs="DejaVu Sans"/>
+                <w:sz w:val="18"/>
+                <w:szCs w:val="18"/>
+                <w:color w:val="000000"/>
+              </w:rPr>
+              <w:t xml:space="preserve">3</w:t>
+            </w:r>
+          </w:p>
+        </w:tc>
+        <w:tc>
+          <w:tcPr>
+            <w:tcBorders/>
+            <w:shd w:val="clear" w:color="auto" w:fill="FFFFFF"/>
+            <w:tcMar>
+              <w:top w:w="0" w:type="dxa"/>
+              <w:bottom w:w="0" w:type="dxa"/>
+              <w:left w:w="0" w:type="dxa"/>
+              <w:right w:w="0" w:type="dxa"/>
+            </w:tcMar>
+            <w:vAlign w:val="center"/>
+          </w:tcPr>
+          <w:p>
+            <w:pPr>
+              <w:jc w:val="right"/>
+              <w:spacing w:after="100" w:before="100" w:line="240"/>
+              <w:ind w:firstLine="0" w:left="100" w:right="100"/>
+            </w:pPr>
+            <w:r xmlns:w="http://schemas.openxmlformats.org/wordprocessingml/2006/main" xmlns:wp="http://schemas.openxmlformats.org/drawingml/2006/wordprocessingDrawing" xmlns:r="http://schemas.openxmlformats.org/officeDocument/2006/relationships" xmlns:w14="http://schemas.microsoft.com/office/word/2010/wordml">
+              <w:rPr>
+                <w:rFonts w:ascii="DejaVu Sans" w:hAnsi="DejaVu Sans" w:eastAsia="DejaVu Sans" w:cs="DejaVu Sans"/>
+                <w:sz w:val="18"/>
+                <w:szCs w:val="18"/>
+                <w:color w:val="000000"/>
+              </w:rPr>
+              <w:t xml:space="preserve">4</w:t>
+            </w:r>
+          </w:p>
+        </w:tc>
+      </w:tr>
+      <w:tr>
+        <w:trPr>
+          <w:cantSplit/>
+          <w:trHeight w:val="360" w:hRule="auto"/>
+        </w:trPr>
         <w:tc>
           <w:tcPr>
             <w:tcBorders/>
@@ -4810,65 +4761,7 @@
             </w:pPr>
             <w:r xmlns:w="http://schemas.openxmlformats.org/wordprocessingml/2006/main" xmlns:wp="http://schemas.openxmlformats.org/drawingml/2006/wordprocessingDrawing" xmlns:r="http://schemas.openxmlformats.org/officeDocument/2006/relationships" xmlns:w14="http://schemas.microsoft.com/office/word/2010/wordml">
               <w:rPr>
-                <w:rFonts w:ascii="Arial" w:hAnsi="Arial" w:eastAsia="Arial" w:cs="Arial"/>
-                <w:sz w:val="18"/>
-                <w:szCs w:val="18"/>
-                <w:color w:val="000000"/>
-              </w:rPr>
-              <w:t xml:space="preserve">1</w:t>
-            </w:r>
-          </w:p>
-        </w:tc>
-        <w:tc>
-          <w:tcPr>
-            <w:tcBorders/>
-            <w:shd w:val="clear" w:color="auto" w:fill="FFFFFF"/>
-            <w:tcMar>
-              <w:top w:w="0" w:type="dxa"/>
-              <w:bottom w:w="0" w:type="dxa"/>
-              <w:left w:w="0" w:type="dxa"/>
-              <w:right w:w="0" w:type="dxa"/>
-            </w:tcMar>
-            <w:vAlign w:val="center"/>
-          </w:tcPr>
-          <w:p>
-            <w:pPr>
-              <w:jc w:val="right"/>
-              <w:spacing w:after="100" w:before="100" w:line="240"/>
-              <w:ind w:firstLine="0" w:left="100" w:right="100"/>
-            </w:pPr>
-            <w:r xmlns:w="http://schemas.openxmlformats.org/wordprocessingml/2006/main" xmlns:wp="http://schemas.openxmlformats.org/drawingml/2006/wordprocessingDrawing" xmlns:r="http://schemas.openxmlformats.org/officeDocument/2006/relationships" xmlns:w14="http://schemas.microsoft.com/office/word/2010/wordml">
-              <w:rPr>
-                <w:rFonts w:ascii="Arial" w:hAnsi="Arial" w:eastAsia="Arial" w:cs="Arial"/>
-                <w:sz w:val="18"/>
-                <w:szCs w:val="18"/>
-                <w:color w:val="000000"/>
-              </w:rPr>
-              <w:t xml:space="preserve">0</w:t>
-            </w:r>
-          </w:p>
-        </w:tc>
-        <w:tc>
-          <w:tcPr>
-            <w:tcBorders/>
-            <w:shd w:val="clear" w:color="auto" w:fill="FFFFFF"/>
-            <w:tcMar>
-              <w:top w:w="0" w:type="dxa"/>
-              <w:bottom w:w="0" w:type="dxa"/>
-              <w:left w:w="0" w:type="dxa"/>
-              <w:right w:w="0" w:type="dxa"/>
-            </w:tcMar>
-            <w:vAlign w:val="center"/>
-          </w:tcPr>
-          <w:p>
-            <w:pPr>
-              <w:jc w:val="right"/>
-              <w:spacing w:after="100" w:before="100" w:line="240"/>
-              <w:ind w:firstLine="0" w:left="100" w:right="100"/>
-            </w:pPr>
-            <w:r xmlns:w="http://schemas.openxmlformats.org/wordprocessingml/2006/main" xmlns:wp="http://schemas.openxmlformats.org/drawingml/2006/wordprocessingDrawing" xmlns:r="http://schemas.openxmlformats.org/officeDocument/2006/relationships" xmlns:w14="http://schemas.microsoft.com/office/word/2010/wordml">
-              <w:rPr>
-                <w:rFonts w:ascii="Arial" w:hAnsi="Arial" w:eastAsia="Arial" w:cs="Arial"/>
+                <w:rFonts w:ascii="DejaVu Sans" w:hAnsi="DejaVu Sans" w:eastAsia="DejaVu Sans" w:cs="DejaVu Sans"/>
                 <w:sz w:val="18"/>
                 <w:szCs w:val="18"/>
                 <w:color w:val="000000"/>
@@ -4897,21 +4790,44 @@
             </w:pPr>
             <w:r xmlns:w="http://schemas.openxmlformats.org/wordprocessingml/2006/main" xmlns:wp="http://schemas.openxmlformats.org/drawingml/2006/wordprocessingDrawing" xmlns:r="http://schemas.openxmlformats.org/officeDocument/2006/relationships" xmlns:w14="http://schemas.microsoft.com/office/word/2010/wordml">
               <w:rPr>
-                <w:rFonts w:ascii="Arial" w:hAnsi="Arial" w:eastAsia="Arial" w:cs="Arial"/>
+                <w:rFonts w:ascii="DejaVu Sans" w:hAnsi="DejaVu Sans" w:eastAsia="DejaVu Sans" w:cs="DejaVu Sans"/>
                 <w:sz w:val="18"/>
                 <w:szCs w:val="18"/>
                 <w:color w:val="000000"/>
               </w:rPr>
-              <w:t xml:space="preserve">2</w:t>
-            </w:r>
-          </w:p>
-        </w:tc>
-      </w:tr>
-      <w:tr>
-        <w:trPr>
-          <w:cantSplit/>
-          <w:trHeight w:val="360" w:hRule="auto"/>
-        </w:trPr>
+              <w:t xml:space="preserve">146.7</w:t>
+            </w:r>
+          </w:p>
+        </w:tc>
+        <w:tc>
+          <w:tcPr>
+            <w:tcBorders/>
+            <w:shd w:val="clear" w:color="auto" w:fill="FFFFFF"/>
+            <w:tcMar>
+              <w:top w:w="0" w:type="dxa"/>
+              <w:bottom w:w="0" w:type="dxa"/>
+              <w:left w:w="0" w:type="dxa"/>
+              <w:right w:w="0" w:type="dxa"/>
+            </w:tcMar>
+            <w:vAlign w:val="center"/>
+          </w:tcPr>
+          <w:p>
+            <w:pPr>
+              <w:jc w:val="right"/>
+              <w:spacing w:after="100" w:before="100" w:line="240"/>
+              <w:ind w:firstLine="0" w:left="100" w:right="100"/>
+            </w:pPr>
+            <w:r xmlns:w="http://schemas.openxmlformats.org/wordprocessingml/2006/main" xmlns:wp="http://schemas.openxmlformats.org/drawingml/2006/wordprocessingDrawing" xmlns:r="http://schemas.openxmlformats.org/officeDocument/2006/relationships" xmlns:w14="http://schemas.microsoft.com/office/word/2010/wordml">
+              <w:rPr>
+                <w:rFonts w:ascii="DejaVu Sans" w:hAnsi="DejaVu Sans" w:eastAsia="DejaVu Sans" w:cs="DejaVu Sans"/>
+                <w:sz w:val="18"/>
+                <w:szCs w:val="18"/>
+                <w:color w:val="000000"/>
+              </w:rPr>
+              <w:t xml:space="preserve">62</w:t>
+            </w:r>
+          </w:p>
+        </w:tc>
         <w:tc>
           <w:tcPr>
             <w:tcBorders/>
@@ -4993,70 +4909,12 @@
             </w:pPr>
             <w:r xmlns:w="http://schemas.openxmlformats.org/wordprocessingml/2006/main" xmlns:wp="http://schemas.openxmlformats.org/drawingml/2006/wordprocessingDrawing" xmlns:r="http://schemas.openxmlformats.org/officeDocument/2006/relationships" xmlns:w14="http://schemas.microsoft.com/office/word/2010/wordml">
               <w:rPr>
-                <w:rFonts w:ascii="Arial" w:hAnsi="Arial" w:eastAsia="Arial" w:cs="Arial"/>
+                <w:rFonts w:ascii="DejaVu Sans" w:hAnsi="DejaVu Sans" w:eastAsia="DejaVu Sans" w:cs="DejaVu Sans"/>
                 <w:sz w:val="18"/>
                 <w:szCs w:val="18"/>
                 <w:color w:val="000000"/>
               </w:rPr>
-              <w:t xml:space="preserve">4</w:t>
-            </w:r>
-          </w:p>
-        </w:tc>
-        <w:tc>
-          <w:tcPr>
-            <w:tcBorders/>
-            <w:shd w:val="clear" w:color="auto" w:fill="FFFFFF"/>
-            <w:tcMar>
-              <w:top w:w="0" w:type="dxa"/>
-              <w:bottom w:w="0" w:type="dxa"/>
-              <w:left w:w="0" w:type="dxa"/>
-              <w:right w:w="0" w:type="dxa"/>
-            </w:tcMar>
-            <w:vAlign w:val="center"/>
-          </w:tcPr>
-          <w:p>
-            <w:pPr>
-              <w:jc w:val="right"/>
-              <w:spacing w:after="100" w:before="100" w:line="240"/>
-              <w:ind w:firstLine="0" w:left="100" w:right="100"/>
-            </w:pPr>
-            <w:r xmlns:w="http://schemas.openxmlformats.org/wordprocessingml/2006/main" xmlns:wp="http://schemas.openxmlformats.org/drawingml/2006/wordprocessingDrawing" xmlns:r="http://schemas.openxmlformats.org/officeDocument/2006/relationships" xmlns:w14="http://schemas.microsoft.com/office/word/2010/wordml">
-              <w:rPr>
-                <w:rFonts w:ascii="Arial" w:hAnsi="Arial" w:eastAsia="Arial" w:cs="Arial"/>
-                <w:sz w:val="18"/>
-                <w:szCs w:val="18"/>
-                <w:color w:val="000000"/>
-              </w:rPr>
-              <w:t xml:space="preserve">140.8</w:t>
-            </w:r>
-          </w:p>
-        </w:tc>
-        <w:tc>
-          <w:tcPr>
-            <w:tcBorders/>
-            <w:shd w:val="clear" w:color="auto" w:fill="FFFFFF"/>
-            <w:tcMar>
-              <w:top w:w="0" w:type="dxa"/>
-              <w:bottom w:w="0" w:type="dxa"/>
-              <w:left w:w="0" w:type="dxa"/>
-              <w:right w:w="0" w:type="dxa"/>
-            </w:tcMar>
-            <w:vAlign w:val="center"/>
-          </w:tcPr>
-          <w:p>
-            <w:pPr>
-              <w:jc w:val="right"/>
-              <w:spacing w:after="100" w:before="100" w:line="240"/>
-              <w:ind w:firstLine="0" w:left="100" w:right="100"/>
-            </w:pPr>
-            <w:r xmlns:w="http://schemas.openxmlformats.org/wordprocessingml/2006/main" xmlns:wp="http://schemas.openxmlformats.org/drawingml/2006/wordprocessingDrawing" xmlns:r="http://schemas.openxmlformats.org/officeDocument/2006/relationships" xmlns:w14="http://schemas.microsoft.com/office/word/2010/wordml">
-              <w:rPr>
-                <w:rFonts w:ascii="Arial" w:hAnsi="Arial" w:eastAsia="Arial" w:cs="Arial"/>
-                <w:sz w:val="18"/>
-                <w:szCs w:val="18"/>
-                <w:color w:val="000000"/>
-              </w:rPr>
-              <w:t xml:space="preserve">95</w:t>
+              <w:t xml:space="preserve">3.190</w:t>
             </w:r>
           </w:p>
         </w:tc>
@@ -5141,15 +4999,108 @@
             </w:pPr>
             <w:r xmlns:w="http://schemas.openxmlformats.org/wordprocessingml/2006/main" xmlns:wp="http://schemas.openxmlformats.org/drawingml/2006/wordprocessingDrawing" xmlns:r="http://schemas.openxmlformats.org/officeDocument/2006/relationships" xmlns:w14="http://schemas.microsoft.com/office/word/2010/wordml">
               <w:rPr>
-                <w:rFonts w:ascii="Arial" w:hAnsi="Arial" w:eastAsia="Arial" w:cs="Arial"/>
+                <w:rFonts w:ascii="DejaVu Sans" w:hAnsi="DejaVu Sans" w:eastAsia="DejaVu Sans" w:cs="DejaVu Sans"/>
                 <w:sz w:val="18"/>
                 <w:szCs w:val="18"/>
                 <w:color w:val="000000"/>
               </w:rPr>
-              <w:t xml:space="preserve">3.150</w:t>
-            </w:r>
-          </w:p>
-        </w:tc>
+              <w:t xml:space="preserve">1</w:t>
+            </w:r>
+          </w:p>
+        </w:tc>
+        <w:tc>
+          <w:tcPr>
+            <w:tcBorders/>
+            <w:shd w:val="clear" w:color="auto" w:fill="FFFFFF"/>
+            <w:tcMar>
+              <w:top w:w="0" w:type="dxa"/>
+              <w:bottom w:w="0" w:type="dxa"/>
+              <w:left w:w="0" w:type="dxa"/>
+              <w:right w:w="0" w:type="dxa"/>
+            </w:tcMar>
+            <w:vAlign w:val="center"/>
+          </w:tcPr>
+          <w:p>
+            <w:pPr>
+              <w:jc w:val="right"/>
+              <w:spacing w:after="100" w:before="100" w:line="240"/>
+              <w:ind w:firstLine="0" w:left="100" w:right="100"/>
+            </w:pPr>
+            <w:r xmlns:w="http://schemas.openxmlformats.org/wordprocessingml/2006/main" xmlns:wp="http://schemas.openxmlformats.org/drawingml/2006/wordprocessingDrawing" xmlns:r="http://schemas.openxmlformats.org/officeDocument/2006/relationships" xmlns:w14="http://schemas.microsoft.com/office/word/2010/wordml">
+              <w:rPr>
+                <w:rFonts w:ascii="DejaVu Sans" w:hAnsi="DejaVu Sans" w:eastAsia="DejaVu Sans" w:cs="DejaVu Sans"/>
+                <w:sz w:val="18"/>
+                <w:szCs w:val="18"/>
+                <w:color w:val="000000"/>
+              </w:rPr>
+              <w:t xml:space="preserve">0</w:t>
+            </w:r>
+          </w:p>
+        </w:tc>
+        <w:tc>
+          <w:tcPr>
+            <w:tcBorders/>
+            <w:shd w:val="clear" w:color="auto" w:fill="FFFFFF"/>
+            <w:tcMar>
+              <w:top w:w="0" w:type="dxa"/>
+              <w:bottom w:w="0" w:type="dxa"/>
+              <w:left w:w="0" w:type="dxa"/>
+              <w:right w:w="0" w:type="dxa"/>
+            </w:tcMar>
+            <w:vAlign w:val="center"/>
+          </w:tcPr>
+          <w:p>
+            <w:pPr>
+              <w:jc w:val="right"/>
+              <w:spacing w:after="100" w:before="100" w:line="240"/>
+              <w:ind w:firstLine="0" w:left="100" w:right="100"/>
+            </w:pPr>
+            <w:r xmlns:w="http://schemas.openxmlformats.org/wordprocessingml/2006/main" xmlns:wp="http://schemas.openxmlformats.org/drawingml/2006/wordprocessingDrawing" xmlns:r="http://schemas.openxmlformats.org/officeDocument/2006/relationships" xmlns:w14="http://schemas.microsoft.com/office/word/2010/wordml">
+              <w:rPr>
+                <w:rFonts w:ascii="DejaVu Sans" w:hAnsi="DejaVu Sans" w:eastAsia="DejaVu Sans" w:cs="DejaVu Sans"/>
+                <w:sz w:val="18"/>
+                <w:szCs w:val="18"/>
+                <w:color w:val="000000"/>
+              </w:rPr>
+              <w:t xml:space="preserve">4</w:t>
+            </w:r>
+          </w:p>
+        </w:tc>
+        <w:tc>
+          <w:tcPr>
+            <w:tcBorders/>
+            <w:shd w:val="clear" w:color="auto" w:fill="FFFFFF"/>
+            <w:tcMar>
+              <w:top w:w="0" w:type="dxa"/>
+              <w:bottom w:w="0" w:type="dxa"/>
+              <w:left w:w="0" w:type="dxa"/>
+              <w:right w:w="0" w:type="dxa"/>
+            </w:tcMar>
+            <w:vAlign w:val="center"/>
+          </w:tcPr>
+          <w:p>
+            <w:pPr>
+              <w:jc w:val="right"/>
+              <w:spacing w:after="100" w:before="100" w:line="240"/>
+              <w:ind w:firstLine="0" w:left="100" w:right="100"/>
+            </w:pPr>
+            <w:r xmlns:w="http://schemas.openxmlformats.org/wordprocessingml/2006/main" xmlns:wp="http://schemas.openxmlformats.org/drawingml/2006/wordprocessingDrawing" xmlns:r="http://schemas.openxmlformats.org/officeDocument/2006/relationships" xmlns:w14="http://schemas.microsoft.com/office/word/2010/wordml">
+              <w:rPr>
+                <w:rFonts w:ascii="DejaVu Sans" w:hAnsi="DejaVu Sans" w:eastAsia="DejaVu Sans" w:cs="DejaVu Sans"/>
+                <w:sz w:val="18"/>
+                <w:szCs w:val="18"/>
+                <w:color w:val="000000"/>
+              </w:rPr>
+              <w:t xml:space="preserve">2</w:t>
+            </w:r>
+          </w:p>
+        </w:tc>
+      </w:tr>
+      <w:tr>
+        <w:trPr>
+          <w:cantSplit/>
+          <w:trHeight w:val="360" w:hRule="auto"/>
+        </w:trPr>
         <w:tc>
           <w:tcPr>
             <w:tcBorders/>
@@ -5231,65 +5182,7 @@
             </w:pPr>
             <w:r xmlns:w="http://schemas.openxmlformats.org/wordprocessingml/2006/main" xmlns:wp="http://schemas.openxmlformats.org/drawingml/2006/wordprocessingDrawing" xmlns:r="http://schemas.openxmlformats.org/officeDocument/2006/relationships" xmlns:w14="http://schemas.microsoft.com/office/word/2010/wordml">
               <w:rPr>
-                <w:rFonts w:ascii="Arial" w:hAnsi="Arial" w:eastAsia="Arial" w:cs="Arial"/>
-                <w:sz w:val="18"/>
-                <w:szCs w:val="18"/>
-                <w:color w:val="000000"/>
-              </w:rPr>
-              <w:t xml:space="preserve">1</w:t>
-            </w:r>
-          </w:p>
-        </w:tc>
-        <w:tc>
-          <w:tcPr>
-            <w:tcBorders/>
-            <w:shd w:val="clear" w:color="auto" w:fill="FFFFFF"/>
-            <w:tcMar>
-              <w:top w:w="0" w:type="dxa"/>
-              <w:bottom w:w="0" w:type="dxa"/>
-              <w:left w:w="0" w:type="dxa"/>
-              <w:right w:w="0" w:type="dxa"/>
-            </w:tcMar>
-            <w:vAlign w:val="center"/>
-          </w:tcPr>
-          <w:p>
-            <w:pPr>
-              <w:jc w:val="right"/>
-              <w:spacing w:after="100" w:before="100" w:line="240"/>
-              <w:ind w:firstLine="0" w:left="100" w:right="100"/>
-            </w:pPr>
-            <w:r xmlns:w="http://schemas.openxmlformats.org/wordprocessingml/2006/main" xmlns:wp="http://schemas.openxmlformats.org/drawingml/2006/wordprocessingDrawing" xmlns:r="http://schemas.openxmlformats.org/officeDocument/2006/relationships" xmlns:w14="http://schemas.microsoft.com/office/word/2010/wordml">
-              <w:rPr>
-                <w:rFonts w:ascii="Arial" w:hAnsi="Arial" w:eastAsia="Arial" w:cs="Arial"/>
-                <w:sz w:val="18"/>
-                <w:szCs w:val="18"/>
-                <w:color w:val="000000"/>
-              </w:rPr>
-              <w:t xml:space="preserve">0</w:t>
-            </w:r>
-          </w:p>
-        </w:tc>
-        <w:tc>
-          <w:tcPr>
-            <w:tcBorders/>
-            <w:shd w:val="clear" w:color="auto" w:fill="FFFFFF"/>
-            <w:tcMar>
-              <w:top w:w="0" w:type="dxa"/>
-              <w:bottom w:w="0" w:type="dxa"/>
-              <w:left w:w="0" w:type="dxa"/>
-              <w:right w:w="0" w:type="dxa"/>
-            </w:tcMar>
-            <w:vAlign w:val="center"/>
-          </w:tcPr>
-          <w:p>
-            <w:pPr>
-              <w:jc w:val="right"/>
-              <w:spacing w:after="100" w:before="100" w:line="240"/>
-              <w:ind w:firstLine="0" w:left="100" w:right="100"/>
-            </w:pPr>
-            <w:r xmlns:w="http://schemas.openxmlformats.org/wordprocessingml/2006/main" xmlns:wp="http://schemas.openxmlformats.org/drawingml/2006/wordprocessingDrawing" xmlns:r="http://schemas.openxmlformats.org/officeDocument/2006/relationships" xmlns:w14="http://schemas.microsoft.com/office/word/2010/wordml">
-              <w:rPr>
-                <w:rFonts w:ascii="Arial" w:hAnsi="Arial" w:eastAsia="Arial" w:cs="Arial"/>
+                <w:rFonts w:ascii="DejaVu Sans" w:hAnsi="DejaVu Sans" w:eastAsia="DejaVu Sans" w:cs="DejaVu Sans"/>
                 <w:sz w:val="18"/>
                 <w:szCs w:val="18"/>
                 <w:color w:val="000000"/>
@@ -5318,26 +5211,47 @@
             </w:pPr>
             <w:r xmlns:w="http://schemas.openxmlformats.org/wordprocessingml/2006/main" xmlns:wp="http://schemas.openxmlformats.org/drawingml/2006/wordprocessingDrawing" xmlns:r="http://schemas.openxmlformats.org/officeDocument/2006/relationships" xmlns:w14="http://schemas.microsoft.com/office/word/2010/wordml">
               <w:rPr>
-                <w:rFonts w:ascii="Arial" w:hAnsi="Arial" w:eastAsia="Arial" w:cs="Arial"/>
+                <w:rFonts w:ascii="DejaVu Sans" w:hAnsi="DejaVu Sans" w:eastAsia="DejaVu Sans" w:cs="DejaVu Sans"/>
                 <w:sz w:val="18"/>
                 <w:szCs w:val="18"/>
                 <w:color w:val="000000"/>
               </w:rPr>
-              <w:t xml:space="preserve">2</w:t>
-            </w:r>
-          </w:p>
-        </w:tc>
-      </w:tr>
-      <w:tr>
-        <w:trPr>
-          <w:cantSplit/>
-          <w:trHeight w:val="360" w:hRule="auto"/>
-        </w:trPr>
-        <w:tc>
-          <w:tcPr>
-            <w:tcBorders>
-              <w:bottom w:val="single" w:sz="16" w:space="0" w:color="666666"/>
-            </w:tcBorders>
+              <w:t xml:space="preserve">140.8</w:t>
+            </w:r>
+          </w:p>
+        </w:tc>
+        <w:tc>
+          <w:tcPr>
+            <w:tcBorders/>
+            <w:shd w:val="clear" w:color="auto" w:fill="FFFFFF"/>
+            <w:tcMar>
+              <w:top w:w="0" w:type="dxa"/>
+              <w:bottom w:w="0" w:type="dxa"/>
+              <w:left w:w="0" w:type="dxa"/>
+              <w:right w:w="0" w:type="dxa"/>
+            </w:tcMar>
+            <w:vAlign w:val="center"/>
+          </w:tcPr>
+          <w:p>
+            <w:pPr>
+              <w:jc w:val="right"/>
+              <w:spacing w:after="100" w:before="100" w:line="240"/>
+              <w:ind w:firstLine="0" w:left="100" w:right="100"/>
+            </w:pPr>
+            <w:r xmlns:w="http://schemas.openxmlformats.org/wordprocessingml/2006/main" xmlns:wp="http://schemas.openxmlformats.org/drawingml/2006/wordprocessingDrawing" xmlns:r="http://schemas.openxmlformats.org/officeDocument/2006/relationships" xmlns:w14="http://schemas.microsoft.com/office/word/2010/wordml">
+              <w:rPr>
+                <w:rFonts w:ascii="DejaVu Sans" w:hAnsi="DejaVu Sans" w:eastAsia="DejaVu Sans" w:cs="DejaVu Sans"/>
+                <w:sz w:val="18"/>
+                <w:szCs w:val="18"/>
+                <w:color w:val="000000"/>
+              </w:rPr>
+              <w:t xml:space="preserve">95</w:t>
+            </w:r>
+          </w:p>
+        </w:tc>
+        <w:tc>
+          <w:tcPr>
+            <w:tcBorders/>
             <w:shd w:val="clear" w:color="auto" w:fill="FFFFFF"/>
             <w:tcMar>
               <w:top w:w="0" w:type="dxa"/>
@@ -5398,9 +5312,7 @@
         </w:tc>
         <w:tc>
           <w:tcPr>
-            <w:tcBorders>
-              <w:bottom w:val="single" w:sz="16" w:space="0" w:color="666666"/>
-            </w:tcBorders>
+            <w:tcBorders/>
             <w:shd w:val="clear" w:color="auto" w:fill="FFFFFF"/>
             <w:tcMar>
               <w:top w:w="0" w:type="dxa"/>
@@ -5418,82 +5330,18 @@
             </w:pPr>
             <w:r xmlns:w="http://schemas.openxmlformats.org/wordprocessingml/2006/main" xmlns:wp="http://schemas.openxmlformats.org/drawingml/2006/wordprocessingDrawing" xmlns:r="http://schemas.openxmlformats.org/officeDocument/2006/relationships" xmlns:w14="http://schemas.microsoft.com/office/word/2010/wordml">
               <w:rPr>
-                <w:rFonts w:ascii="Arial" w:hAnsi="Arial" w:eastAsia="Arial" w:cs="Arial"/>
+                <w:rFonts w:ascii="DejaVu Sans" w:hAnsi="DejaVu Sans" w:eastAsia="DejaVu Sans" w:cs="DejaVu Sans"/>
                 <w:sz w:val="18"/>
                 <w:szCs w:val="18"/>
                 <w:color w:val="000000"/>
               </w:rPr>
-              <w:t xml:space="preserve">6</w:t>
-            </w:r>
-          </w:p>
-        </w:tc>
-        <w:tc>
-          <w:tcPr>
-            <w:tcBorders>
-              <w:bottom w:val="single" w:sz="16" w:space="0" w:color="666666"/>
-            </w:tcBorders>
-            <w:shd w:val="clear" w:color="auto" w:fill="FFFFFF"/>
-            <w:tcMar>
-              <w:top w:w="0" w:type="dxa"/>
-              <w:bottom w:w="0" w:type="dxa"/>
-              <w:left w:w="0" w:type="dxa"/>
-              <w:right w:w="0" w:type="dxa"/>
-            </w:tcMar>
-            <w:vAlign w:val="center"/>
-          </w:tcPr>
-          <w:p>
-            <w:pPr>
-              <w:jc w:val="right"/>
-              <w:spacing w:after="100" w:before="100" w:line="240"/>
-              <w:ind w:firstLine="0" w:left="100" w:right="100"/>
-            </w:pPr>
-            <w:r xmlns:w="http://schemas.openxmlformats.org/wordprocessingml/2006/main" xmlns:wp="http://schemas.openxmlformats.org/drawingml/2006/wordprocessingDrawing" xmlns:r="http://schemas.openxmlformats.org/officeDocument/2006/relationships" xmlns:w14="http://schemas.microsoft.com/office/word/2010/wordml">
-              <w:rPr>
-                <w:rFonts w:ascii="Arial" w:hAnsi="Arial" w:eastAsia="Arial" w:cs="Arial"/>
-                <w:sz w:val="18"/>
-                <w:szCs w:val="18"/>
-                <w:color w:val="000000"/>
-              </w:rPr>
-              <w:t xml:space="preserve">167.6</w:t>
-            </w:r>
-          </w:p>
-        </w:tc>
-        <w:tc>
-          <w:tcPr>
-            <w:tcBorders>
-              <w:bottom w:val="single" w:sz="16" w:space="0" w:color="666666"/>
-            </w:tcBorders>
-            <w:shd w:val="clear" w:color="auto" w:fill="FFFFFF"/>
-            <w:tcMar>
-              <w:top w:w="0" w:type="dxa"/>
-              <w:bottom w:w="0" w:type="dxa"/>
-              <w:left w:w="0" w:type="dxa"/>
-              <w:right w:w="0" w:type="dxa"/>
-            </w:tcMar>
-            <w:vAlign w:val="center"/>
-          </w:tcPr>
-          <w:p>
-            <w:pPr>
-              <w:jc w:val="right"/>
-              <w:spacing w:after="100" w:before="100" w:line="240"/>
-              <w:ind w:firstLine="0" w:left="100" w:right="100"/>
-            </w:pPr>
-            <w:r xmlns:w="http://schemas.openxmlformats.org/wordprocessingml/2006/main" xmlns:wp="http://schemas.openxmlformats.org/drawingml/2006/wordprocessingDrawing" xmlns:r="http://schemas.openxmlformats.org/officeDocument/2006/relationships" xmlns:w14="http://schemas.microsoft.com/office/word/2010/wordml">
-              <w:rPr>
-                <w:rFonts w:ascii="Arial" w:hAnsi="Arial" w:eastAsia="Arial" w:cs="Arial"/>
-                <w:sz w:val="18"/>
-                <w:szCs w:val="18"/>
-                <w:color w:val="000000"/>
-              </w:rPr>
-              <w:t xml:space="preserve">123</w:t>
-            </w:r>
-          </w:p>
-        </w:tc>
-        <w:tc>
-          <w:tcPr>
-            <w:tcBorders>
-              <w:bottom w:val="single" w:sz="16" w:space="0" w:color="666666"/>
-            </w:tcBorders>
+              <w:t xml:space="preserve">3.150</w:t>
+            </w:r>
+          </w:p>
+        </w:tc>
+        <w:tc>
+          <w:tcPr>
+            <w:tcBorders/>
             <w:shd w:val="clear" w:color="auto" w:fill="FFFFFF"/>
             <w:tcMar>
               <w:top w:w="0" w:type="dxa"/>
@@ -5554,9 +5402,7 @@
         </w:tc>
         <w:tc>
           <w:tcPr>
-            <w:tcBorders>
-              <w:bottom w:val="single" w:sz="16" w:space="0" w:color="666666"/>
-            </w:tcBorders>
+            <w:tcBorders/>
             <w:shd w:val="clear" w:color="auto" w:fill="FFFFFF"/>
             <w:tcMar>
               <w:top w:w="0" w:type="dxa"/>
@@ -5574,15 +5420,108 @@
             </w:pPr>
             <w:r xmlns:w="http://schemas.openxmlformats.org/wordprocessingml/2006/main" xmlns:wp="http://schemas.openxmlformats.org/drawingml/2006/wordprocessingDrawing" xmlns:r="http://schemas.openxmlformats.org/officeDocument/2006/relationships" xmlns:w14="http://schemas.microsoft.com/office/word/2010/wordml">
               <w:rPr>
-                <w:rFonts w:ascii="Arial" w:hAnsi="Arial" w:eastAsia="Arial" w:cs="Arial"/>
+                <w:rFonts w:ascii="DejaVu Sans" w:hAnsi="DejaVu Sans" w:eastAsia="DejaVu Sans" w:cs="DejaVu Sans"/>
                 <w:sz w:val="18"/>
                 <w:szCs w:val="18"/>
                 <w:color w:val="000000"/>
               </w:rPr>
-              <w:t xml:space="preserve">3.440</w:t>
-            </w:r>
-          </w:p>
-        </w:tc>
+              <w:t xml:space="preserve">1</w:t>
+            </w:r>
+          </w:p>
+        </w:tc>
+        <w:tc>
+          <w:tcPr>
+            <w:tcBorders/>
+            <w:shd w:val="clear" w:color="auto" w:fill="FFFFFF"/>
+            <w:tcMar>
+              <w:top w:w="0" w:type="dxa"/>
+              <w:bottom w:w="0" w:type="dxa"/>
+              <w:left w:w="0" w:type="dxa"/>
+              <w:right w:w="0" w:type="dxa"/>
+            </w:tcMar>
+            <w:vAlign w:val="center"/>
+          </w:tcPr>
+          <w:p>
+            <w:pPr>
+              <w:jc w:val="right"/>
+              <w:spacing w:after="100" w:before="100" w:line="240"/>
+              <w:ind w:firstLine="0" w:left="100" w:right="100"/>
+            </w:pPr>
+            <w:r xmlns:w="http://schemas.openxmlformats.org/wordprocessingml/2006/main" xmlns:wp="http://schemas.openxmlformats.org/drawingml/2006/wordprocessingDrawing" xmlns:r="http://schemas.openxmlformats.org/officeDocument/2006/relationships" xmlns:w14="http://schemas.microsoft.com/office/word/2010/wordml">
+              <w:rPr>
+                <w:rFonts w:ascii="DejaVu Sans" w:hAnsi="DejaVu Sans" w:eastAsia="DejaVu Sans" w:cs="DejaVu Sans"/>
+                <w:sz w:val="18"/>
+                <w:szCs w:val="18"/>
+                <w:color w:val="000000"/>
+              </w:rPr>
+              <w:t xml:space="preserve">0</w:t>
+            </w:r>
+          </w:p>
+        </w:tc>
+        <w:tc>
+          <w:tcPr>
+            <w:tcBorders/>
+            <w:shd w:val="clear" w:color="auto" w:fill="FFFFFF"/>
+            <w:tcMar>
+              <w:top w:w="0" w:type="dxa"/>
+              <w:bottom w:w="0" w:type="dxa"/>
+              <w:left w:w="0" w:type="dxa"/>
+              <w:right w:w="0" w:type="dxa"/>
+            </w:tcMar>
+            <w:vAlign w:val="center"/>
+          </w:tcPr>
+          <w:p>
+            <w:pPr>
+              <w:jc w:val="right"/>
+              <w:spacing w:after="100" w:before="100" w:line="240"/>
+              <w:ind w:firstLine="0" w:left="100" w:right="100"/>
+            </w:pPr>
+            <w:r xmlns:w="http://schemas.openxmlformats.org/wordprocessingml/2006/main" xmlns:wp="http://schemas.openxmlformats.org/drawingml/2006/wordprocessingDrawing" xmlns:r="http://schemas.openxmlformats.org/officeDocument/2006/relationships" xmlns:w14="http://schemas.microsoft.com/office/word/2010/wordml">
+              <w:rPr>
+                <w:rFonts w:ascii="DejaVu Sans" w:hAnsi="DejaVu Sans" w:eastAsia="DejaVu Sans" w:cs="DejaVu Sans"/>
+                <w:sz w:val="18"/>
+                <w:szCs w:val="18"/>
+                <w:color w:val="000000"/>
+              </w:rPr>
+              <w:t xml:space="preserve">4</w:t>
+            </w:r>
+          </w:p>
+        </w:tc>
+        <w:tc>
+          <w:tcPr>
+            <w:tcBorders/>
+            <w:shd w:val="clear" w:color="auto" w:fill="FFFFFF"/>
+            <w:tcMar>
+              <w:top w:w="0" w:type="dxa"/>
+              <w:bottom w:w="0" w:type="dxa"/>
+              <w:left w:w="0" w:type="dxa"/>
+              <w:right w:w="0" w:type="dxa"/>
+            </w:tcMar>
+            <w:vAlign w:val="center"/>
+          </w:tcPr>
+          <w:p>
+            <w:pPr>
+              <w:jc w:val="right"/>
+              <w:spacing w:after="100" w:before="100" w:line="240"/>
+              <w:ind w:firstLine="0" w:left="100" w:right="100"/>
+            </w:pPr>
+            <w:r xmlns:w="http://schemas.openxmlformats.org/wordprocessingml/2006/main" xmlns:wp="http://schemas.openxmlformats.org/drawingml/2006/wordprocessingDrawing" xmlns:r="http://schemas.openxmlformats.org/officeDocument/2006/relationships" xmlns:w14="http://schemas.microsoft.com/office/word/2010/wordml">
+              <w:rPr>
+                <w:rFonts w:ascii="DejaVu Sans" w:hAnsi="DejaVu Sans" w:eastAsia="DejaVu Sans" w:cs="DejaVu Sans"/>
+                <w:sz w:val="18"/>
+                <w:szCs w:val="18"/>
+                <w:color w:val="000000"/>
+              </w:rPr>
+              <w:t xml:space="preserve">2</w:t>
+            </w:r>
+          </w:p>
+        </w:tc>
+      </w:tr>
+      <w:tr>
+        <w:trPr>
+          <w:cantSplit/>
+          <w:trHeight w:val="360" w:hRule="auto"/>
+        </w:trPr>
         <w:tc>
           <w:tcPr>
             <w:tcBorders>
@@ -5668,7 +5607,257 @@
             </w:pPr>
             <w:r xmlns:w="http://schemas.openxmlformats.org/wordprocessingml/2006/main" xmlns:wp="http://schemas.openxmlformats.org/drawingml/2006/wordprocessingDrawing" xmlns:r="http://schemas.openxmlformats.org/officeDocument/2006/relationships" xmlns:w14="http://schemas.microsoft.com/office/word/2010/wordml">
               <w:rPr>
-                <w:rFonts w:ascii="Arial" w:hAnsi="Arial" w:eastAsia="Arial" w:cs="Arial"/>
+                <w:rFonts w:ascii="DejaVu Sans" w:hAnsi="DejaVu Sans" w:eastAsia="DejaVu Sans" w:cs="DejaVu Sans"/>
+                <w:sz w:val="18"/>
+                <w:szCs w:val="18"/>
+                <w:color w:val="000000"/>
+              </w:rPr>
+              <w:t xml:space="preserve">6</w:t>
+            </w:r>
+          </w:p>
+        </w:tc>
+        <w:tc>
+          <w:tcPr>
+            <w:tcBorders>
+              <w:bottom w:val="single" w:sz="16" w:space="0" w:color="666666"/>
+            </w:tcBorders>
+            <w:shd w:val="clear" w:color="auto" w:fill="FFFFFF"/>
+            <w:tcMar>
+              <w:top w:w="0" w:type="dxa"/>
+              <w:bottom w:w="0" w:type="dxa"/>
+              <w:left w:w="0" w:type="dxa"/>
+              <w:right w:w="0" w:type="dxa"/>
+            </w:tcMar>
+            <w:vAlign w:val="center"/>
+          </w:tcPr>
+          <w:p>
+            <w:pPr>
+              <w:jc w:val="right"/>
+              <w:spacing w:after="100" w:before="100" w:line="240"/>
+              <w:ind w:firstLine="0" w:left="100" w:right="100"/>
+            </w:pPr>
+            <w:r xmlns:w="http://schemas.openxmlformats.org/wordprocessingml/2006/main" xmlns:wp="http://schemas.openxmlformats.org/drawingml/2006/wordprocessingDrawing" xmlns:r="http://schemas.openxmlformats.org/officeDocument/2006/relationships" xmlns:w14="http://schemas.microsoft.com/office/word/2010/wordml">
+              <w:rPr>
+                <w:rFonts w:ascii="DejaVu Sans" w:hAnsi="DejaVu Sans" w:eastAsia="DejaVu Sans" w:cs="DejaVu Sans"/>
+                <w:sz w:val="18"/>
+                <w:szCs w:val="18"/>
+                <w:color w:val="000000"/>
+              </w:rPr>
+              <w:t xml:space="preserve">167.6</w:t>
+            </w:r>
+          </w:p>
+        </w:tc>
+        <w:tc>
+          <w:tcPr>
+            <w:tcBorders>
+              <w:bottom w:val="single" w:sz="16" w:space="0" w:color="666666"/>
+            </w:tcBorders>
+            <w:shd w:val="clear" w:color="auto" w:fill="FFFFFF"/>
+            <w:tcMar>
+              <w:top w:w="0" w:type="dxa"/>
+              <w:bottom w:w="0" w:type="dxa"/>
+              <w:left w:w="0" w:type="dxa"/>
+              <w:right w:w="0" w:type="dxa"/>
+            </w:tcMar>
+            <w:vAlign w:val="center"/>
+          </w:tcPr>
+          <w:p>
+            <w:pPr>
+              <w:jc w:val="right"/>
+              <w:spacing w:after="100" w:before="100" w:line="240"/>
+              <w:ind w:firstLine="0" w:left="100" w:right="100"/>
+            </w:pPr>
+            <w:r xmlns:w="http://schemas.openxmlformats.org/wordprocessingml/2006/main" xmlns:wp="http://schemas.openxmlformats.org/drawingml/2006/wordprocessingDrawing" xmlns:r="http://schemas.openxmlformats.org/officeDocument/2006/relationships" xmlns:w14="http://schemas.microsoft.com/office/word/2010/wordml">
+              <w:rPr>
+                <w:rFonts w:ascii="DejaVu Sans" w:hAnsi="DejaVu Sans" w:eastAsia="DejaVu Sans" w:cs="DejaVu Sans"/>
+                <w:sz w:val="18"/>
+                <w:szCs w:val="18"/>
+                <w:color w:val="000000"/>
+              </w:rPr>
+              <w:t xml:space="preserve">123</w:t>
+            </w:r>
+          </w:p>
+        </w:tc>
+        <w:tc>
+          <w:tcPr>
+            <w:tcBorders>
+              <w:bottom w:val="single" w:sz="16" w:space="0" w:color="666666"/>
+            </w:tcBorders>
+            <w:shd w:val="clear" w:color="auto" w:fill="FFFFFF"/>
+            <w:tcMar>
+              <w:top w:w="0" w:type="dxa"/>
+              <w:bottom w:w="0" w:type="dxa"/>
+              <w:left w:w="0" w:type="dxa"/>
+              <w:right w:w="0" w:type="dxa"/>
+            </w:tcMar>
+            <w:vAlign w:val="center"/>
+          </w:tcPr>
+          <w:p>
+            <w:pPr>
+              <w:jc w:val="right"/>
+              <w:spacing w:after="100" w:before="100" w:line="240"/>
+              <w:ind w:firstLine="0" w:left="100" w:right="100"/>
+            </w:pPr>
+            <w:r xmlns:w="http://schemas.openxmlformats.org/wordprocessingml/2006/main" xmlns:wp="http://schemas.openxmlformats.org/drawingml/2006/wordprocessingDrawing" xmlns:r="http://schemas.openxmlformats.org/officeDocument/2006/relationships" xmlns:w14="http://schemas.microsoft.com/office/word/2010/wordml">
+              <w:rPr/>
+              <w:drawing>
+                <wp:inline distT="0" distB="0" distL="0" distR="0">
+                  <wp:extent cx="914400" cy="182880"/>
+                  <wp:docPr id="63" name=""/>
+                  <wp:cNvGraphicFramePr>
+                    <a:graphicFrameLocks xmlns:a="http://schemas.openxmlformats.org/drawingml/2006/main" noChangeAspect="1"/>
+                  </wp:cNvGraphicFramePr>
+                  <a:graphic xmlns:a="http://schemas.openxmlformats.org/drawingml/2006/main">
+                    <a:graphicData uri="http://schemas.openxmlformats.org/drawingml/2006/picture">
+                      <pic:pic xmlns:pic="http://schemas.openxmlformats.org/drawingml/2006/picture">
+                        <pic:nvPicPr>
+                          <pic:cNvPr id="64" name=""/>
+                          <pic:cNvPicPr>
+                            <a:picLocks noChangeAspect="1" noChangeArrowheads="1"/>
+                          </pic:cNvPicPr>
+                        </pic:nvPicPr>
+                        <pic:blipFill>
+                          <a:blip r:embed="rId42"/>
+                          <a:srcRect/>
+                          <a:stretch>
+                            <a:fillRect/>
+                          </a:stretch>
+                        </pic:blipFill>
+                        <pic:spPr bwMode="auto">
+                          <a:xfrm>
+                            <a:off x="0" y="0"/>
+                            <a:ext cx="12700" cy="2540"/>
+                          </a:xfrm>
+                          <a:prstGeom prst="rect">
+                            <a:avLst/>
+                          </a:prstGeom>
+                          <a:noFill/>
+                        </pic:spPr>
+                      </pic:pic>
+                    </a:graphicData>
+                  </a:graphic>
+                </wp:inline>
+              </w:drawing>
+            </w:r>
+          </w:p>
+        </w:tc>
+        <w:tc>
+          <w:tcPr>
+            <w:tcBorders>
+              <w:bottom w:val="single" w:sz="16" w:space="0" w:color="666666"/>
+            </w:tcBorders>
+            <w:shd w:val="clear" w:color="auto" w:fill="FFFFFF"/>
+            <w:tcMar>
+              <w:top w:w="0" w:type="dxa"/>
+              <w:bottom w:w="0" w:type="dxa"/>
+              <w:left w:w="0" w:type="dxa"/>
+              <w:right w:w="0" w:type="dxa"/>
+            </w:tcMar>
+            <w:vAlign w:val="center"/>
+          </w:tcPr>
+          <w:p>
+            <w:pPr>
+              <w:jc w:val="right"/>
+              <w:spacing w:after="100" w:before="100" w:line="240"/>
+              <w:ind w:firstLine="0" w:left="100" w:right="100"/>
+            </w:pPr>
+            <w:r xmlns:w="http://schemas.openxmlformats.org/wordprocessingml/2006/main" xmlns:wp="http://schemas.openxmlformats.org/drawingml/2006/wordprocessingDrawing" xmlns:r="http://schemas.openxmlformats.org/officeDocument/2006/relationships" xmlns:w14="http://schemas.microsoft.com/office/word/2010/wordml">
+              <w:rPr>
+                <w:rFonts w:ascii="DejaVu Sans" w:hAnsi="DejaVu Sans" w:eastAsia="DejaVu Sans" w:cs="DejaVu Sans"/>
+                <w:sz w:val="18"/>
+                <w:szCs w:val="18"/>
+                <w:color w:val="000000"/>
+              </w:rPr>
+              <w:t xml:space="preserve">3.440</w:t>
+            </w:r>
+          </w:p>
+        </w:tc>
+        <w:tc>
+          <w:tcPr>
+            <w:tcBorders>
+              <w:bottom w:val="single" w:sz="16" w:space="0" w:color="666666"/>
+            </w:tcBorders>
+            <w:shd w:val="clear" w:color="auto" w:fill="FFFFFF"/>
+            <w:tcMar>
+              <w:top w:w="0" w:type="dxa"/>
+              <w:bottom w:w="0" w:type="dxa"/>
+              <w:left w:w="0" w:type="dxa"/>
+              <w:right w:w="0" w:type="dxa"/>
+            </w:tcMar>
+            <w:vAlign w:val="center"/>
+          </w:tcPr>
+          <w:p>
+            <w:pPr>
+              <w:jc w:val="right"/>
+              <w:spacing w:after="100" w:before="100" w:line="240"/>
+              <w:ind w:firstLine="0" w:left="100" w:right="100"/>
+            </w:pPr>
+            <w:r xmlns:w="http://schemas.openxmlformats.org/wordprocessingml/2006/main" xmlns:wp="http://schemas.openxmlformats.org/drawingml/2006/wordprocessingDrawing" xmlns:r="http://schemas.openxmlformats.org/officeDocument/2006/relationships" xmlns:w14="http://schemas.microsoft.com/office/word/2010/wordml">
+              <w:rPr/>
+              <w:drawing>
+                <wp:inline distT="0" distB="0" distL="0" distR="0">
+                  <wp:extent cx="914400" cy="182880"/>
+                  <wp:docPr id="65" name=""/>
+                  <wp:cNvGraphicFramePr>
+                    <a:graphicFrameLocks xmlns:a="http://schemas.openxmlformats.org/drawingml/2006/main" noChangeAspect="1"/>
+                  </wp:cNvGraphicFramePr>
+                  <a:graphic xmlns:a="http://schemas.openxmlformats.org/drawingml/2006/main">
+                    <a:graphicData uri="http://schemas.openxmlformats.org/drawingml/2006/picture">
+                      <pic:pic xmlns:pic="http://schemas.openxmlformats.org/drawingml/2006/picture">
+                        <pic:nvPicPr>
+                          <pic:cNvPr id="66" name=""/>
+                          <pic:cNvPicPr>
+                            <a:picLocks noChangeAspect="1" noChangeArrowheads="1"/>
+                          </pic:cNvPicPr>
+                        </pic:nvPicPr>
+                        <pic:blipFill>
+                          <a:blip r:embed="rId43"/>
+                          <a:srcRect/>
+                          <a:stretch>
+                            <a:fillRect/>
+                          </a:stretch>
+                        </pic:blipFill>
+                        <pic:spPr bwMode="auto">
+                          <a:xfrm>
+                            <a:off x="0" y="0"/>
+                            <a:ext cx="12700" cy="2540"/>
+                          </a:xfrm>
+                          <a:prstGeom prst="rect">
+                            <a:avLst/>
+                          </a:prstGeom>
+                          <a:noFill/>
+                        </pic:spPr>
+                      </pic:pic>
+                    </a:graphicData>
+                  </a:graphic>
+                </wp:inline>
+              </w:drawing>
+            </w:r>
+          </w:p>
+        </w:tc>
+        <w:tc>
+          <w:tcPr>
+            <w:tcBorders>
+              <w:bottom w:val="single" w:sz="16" w:space="0" w:color="666666"/>
+            </w:tcBorders>
+            <w:shd w:val="clear" w:color="auto" w:fill="FFFFFF"/>
+            <w:tcMar>
+              <w:top w:w="0" w:type="dxa"/>
+              <w:bottom w:w="0" w:type="dxa"/>
+              <w:left w:w="0" w:type="dxa"/>
+              <w:right w:w="0" w:type="dxa"/>
+            </w:tcMar>
+            <w:vAlign w:val="center"/>
+          </w:tcPr>
+          <w:p>
+            <w:pPr>
+              <w:jc w:val="right"/>
+              <w:spacing w:after="100" w:before="100" w:line="240"/>
+              <w:ind w:firstLine="0" w:left="100" w:right="100"/>
+            </w:pPr>
+            <w:r xmlns:w="http://schemas.openxmlformats.org/wordprocessingml/2006/main" xmlns:wp="http://schemas.openxmlformats.org/drawingml/2006/wordprocessingDrawing" xmlns:r="http://schemas.openxmlformats.org/officeDocument/2006/relationships" xmlns:w14="http://schemas.microsoft.com/office/word/2010/wordml">
+              <w:rPr>
+                <w:rFonts w:ascii="DejaVu Sans" w:hAnsi="DejaVu Sans" w:eastAsia="DejaVu Sans" w:cs="DejaVu Sans"/>
                 <w:sz w:val="18"/>
                 <w:szCs w:val="18"/>
                 <w:color w:val="000000"/>
@@ -5699,7 +5888,7 @@
             </w:pPr>
             <w:r xmlns:w="http://schemas.openxmlformats.org/wordprocessingml/2006/main" xmlns:wp="http://schemas.openxmlformats.org/drawingml/2006/wordprocessingDrawing" xmlns:r="http://schemas.openxmlformats.org/officeDocument/2006/relationships" xmlns:w14="http://schemas.microsoft.com/office/word/2010/wordml">
               <w:rPr>
-                <w:rFonts w:ascii="Arial" w:hAnsi="Arial" w:eastAsia="Arial" w:cs="Arial"/>
+                <w:rFonts w:ascii="DejaVu Sans" w:hAnsi="DejaVu Sans" w:eastAsia="DejaVu Sans" w:cs="DejaVu Sans"/>
                 <w:sz w:val="18"/>
                 <w:szCs w:val="18"/>
                 <w:color w:val="000000"/>
@@ -5730,7 +5919,7 @@
             </w:pPr>
             <w:r xmlns:w="http://schemas.openxmlformats.org/wordprocessingml/2006/main" xmlns:wp="http://schemas.openxmlformats.org/drawingml/2006/wordprocessingDrawing" xmlns:r="http://schemas.openxmlformats.org/officeDocument/2006/relationships" xmlns:w14="http://schemas.microsoft.com/office/word/2010/wordml">
               <w:rPr>
-                <w:rFonts w:ascii="Arial" w:hAnsi="Arial" w:eastAsia="Arial" w:cs="Arial"/>
+                <w:rFonts w:ascii="DejaVu Sans" w:hAnsi="DejaVu Sans" w:eastAsia="DejaVu Sans" w:cs="DejaVu Sans"/>
                 <w:sz w:val="18"/>
                 <w:szCs w:val="18"/>
                 <w:color w:val="000000"/>
@@ -5761,7 +5950,7 @@
             </w:pPr>
             <w:r xmlns:w="http://schemas.openxmlformats.org/wordprocessingml/2006/main" xmlns:wp="http://schemas.openxmlformats.org/drawingml/2006/wordprocessingDrawing" xmlns:r="http://schemas.openxmlformats.org/officeDocument/2006/relationships" xmlns:w14="http://schemas.microsoft.com/office/word/2010/wordml">
               <w:rPr>
-                <w:rFonts w:ascii="Arial" w:hAnsi="Arial" w:eastAsia="Arial" w:cs="Arial"/>
+                <w:rFonts w:ascii="DejaVu Sans" w:hAnsi="DejaVu Sans" w:eastAsia="DejaVu Sans" w:cs="DejaVu Sans"/>
                 <w:sz w:val="18"/>
                 <w:szCs w:val="18"/>
                 <w:color w:val="000000"/>
@@ -5772,6 +5961,7 @@
         </w:tc>
       </w:tr>
     </w:tbl>
+    <w:bookmarkEnd w:id="27"/>
     <w:sectPr>
       <w:footerReference w:type="even" r:id="rId10"/>
       <w:footerReference w:type="default" r:id="rId9"/>

</xml_diff>